<commit_message>
2017-07-02: add test case for model
</commit_message>
<xml_diff>
--- a/express/doc/DB/admin.docx
+++ b/express/doc/DB/admin.docx
@@ -307,6 +307,61 @@
         </w:rPr>
         <w:t>:</w:t>
       </w:r>
+      <w:r>
+        <w:rPr>
+          <w:rFonts w:hint="eastAsia"/>
+        </w:rPr>
+        <w:tab/>
+      </w:r>
+      <w:r>
+        <w:rPr>
+          <w:rFonts w:hint="eastAsia"/>
+        </w:rPr>
+        <w:tab/>
+      </w:r>
+      <w:r>
+        <w:rPr>
+          <w:rFonts w:hint="eastAsia"/>
+        </w:rPr>
+        <w:tab/>
+      </w:r>
+      <w:r>
+        <w:rPr>
+          <w:rFonts w:hint="eastAsia"/>
+        </w:rPr>
+        <w:tab/>
+      </w:r>
+      <w:r>
+        <w:rPr>
+          <w:rFonts w:hint="eastAsia"/>
+        </w:rPr>
+        <w:tab/>
+      </w:r>
+      <w:r>
+        <w:rPr>
+          <w:rFonts w:hint="eastAsia"/>
+        </w:rPr>
+        <w:tab/>
+      </w:r>
+      <w:r>
+        <w:rPr>
+          <w:rFonts w:hint="eastAsia"/>
+        </w:rPr>
+        <w:tab/>
+      </w:r>
+      <w:r>
+        <w:rPr>
+          <w:rFonts w:hint="eastAsia"/>
+        </w:rPr>
+        <w:tab/>
+      </w:r>
+      <w:r>
+        <w:rPr>
+          <w:rFonts w:hint="eastAsia"/>
+          <w:b/>
+        </w:rPr>
+        <w:t>required</w:t>
+      </w:r>
     </w:p>
     <w:p>
       <w:r>
@@ -328,6 +383,44 @@
           <w:rFonts w:hint="eastAsia"/>
         </w:rPr>
         <w:t>:</w:t>
+      </w:r>
+      <w:r>
+        <w:rPr>
+          <w:rFonts w:hint="eastAsia"/>
+        </w:rPr>
+        <w:tab/>
+      </w:r>
+      <w:r>
+        <w:rPr>
+          <w:rFonts w:hint="eastAsia"/>
+        </w:rPr>
+        <w:tab/>
+        <w:t>sha512|128</w:t>
+      </w:r>
+      <w:r>
+        <w:rPr>
+          <w:rFonts w:hint="eastAsia"/>
+        </w:rPr>
+        <w:tab/>
+      </w:r>
+      <w:r>
+        <w:rPr>
+          <w:rFonts w:hint="eastAsia"/>
+        </w:rPr>
+        <w:tab/>
+      </w:r>
+      <w:r>
+        <w:rPr>
+          <w:rFonts w:hint="eastAsia"/>
+        </w:rPr>
+        <w:tab/>
+      </w:r>
+      <w:r>
+        <w:rPr>
+          <w:rFonts w:hint="eastAsia"/>
+          <w:b/>
+        </w:rPr>
+        <w:t>required</w:t>
       </w:r>
     </w:p>
     <w:p>
@@ -359,7 +452,14 @@
         <w:rPr>
           <w:rFonts w:hint="eastAsia"/>
         </w:rPr>
-        <w:t>enum|int</w:t>
+        <w:t>enum|</w:t>
+      </w:r>
+      <w:r>
+        <w:rPr>
+          <w:rFonts w:hint="eastAsia"/>
+          <w:b/>
+        </w:rPr>
+        <w:t>String</w:t>
       </w:r>
       <w:proofErr w:type="spellEnd"/>
       <w:r>
@@ -391,7 +491,19 @@
           <w:rFonts w:hint="eastAsia"/>
         </w:rPr>
         <w:tab/>
-        <w:t xml:space="preserve">required; </w:t>
+      </w:r>
+      <w:r>
+        <w:rPr>
+          <w:rFonts w:hint="eastAsia"/>
+          <w:b/>
+        </w:rPr>
+        <w:t>required</w:t>
+      </w:r>
+      <w:r>
+        <w:rPr>
+          <w:rFonts w:hint="eastAsia"/>
+        </w:rPr>
+        <w:t xml:space="preserve">; </w:t>
       </w:r>
       <w:r>
         <w:rPr>
@@ -445,7 +557,7 @@
           <w:tab w:val="left" w:pos="1832"/>
           <w:tab w:val="left" w:pos="2748"/>
           <w:tab w:val="left" w:pos="3664"/>
-          <w:tab w:val="left" w:pos="4580"/>
+          <w:tab w:val="left" w:pos="4155"/>
           <w:tab w:val="left" w:pos="5496"/>
           <w:tab w:val="left" w:pos="6412"/>
           <w:tab w:val="left" w:pos="7328"/>
@@ -461,40 +573,60 @@
         <w:ind w:firstLineChars="200" w:firstLine="420"/>
         <w:jc w:val="left"/>
       </w:pPr>
+      <w:proofErr w:type="spellStart"/>
+      <w:r>
+        <w:rPr>
+          <w:rFonts w:hint="eastAsia"/>
+        </w:rPr>
+        <w:t>userPriority</w:t>
+      </w:r>
+      <w:r>
+        <w:rPr>
+          <w:rFonts w:hint="eastAsia"/>
+        </w:rPr>
+        <w:t>:enum</w:t>
+      </w:r>
+      <w:r>
+        <w:rPr>
+          <w:rFonts w:hint="eastAsia"/>
+        </w:rPr>
+        <w:t>|</w:t>
+      </w:r>
+      <w:r>
+        <w:rPr>
+          <w:rFonts w:hint="eastAsia"/>
+          <w:b/>
+        </w:rPr>
+        <w:t>String</w:t>
+      </w:r>
+      <w:proofErr w:type="spellEnd"/>
+      <w:r>
+        <w:rPr>
+          <w:rFonts w:hint="eastAsia"/>
+        </w:rPr>
+        <w:tab/>
+      </w:r>
+      <w:r>
+        <w:rPr>
+          <w:rFonts w:hint="eastAsia"/>
+        </w:rPr>
+        <w:tab/>
+      </w:r>
+      <w:r>
+        <w:rPr>
+          <w:rFonts w:hint="eastAsia"/>
+        </w:rPr>
+        <w:tab/>
+      </w:r>
       <w:bookmarkStart w:id="0" w:name="_GoBack"/>
-      <w:proofErr w:type="spellStart"/>
-      <w:r>
-        <w:rPr>
-          <w:rFonts w:hint="eastAsia"/>
-        </w:rPr>
-        <w:t>userPriority</w:t>
+      <w:r>
+        <w:rPr>
+          <w:rFonts w:hint="eastAsia"/>
+          <w:b/>
+        </w:rPr>
+        <w:t>required</w:t>
       </w:r>
       <w:bookmarkEnd w:id="0"/>
-      <w:r>
-        <w:rPr>
-          <w:rFonts w:hint="eastAsia"/>
-        </w:rPr>
-        <w:t>:enum</w:t>
-      </w:r>
-      <w:proofErr w:type="spellEnd"/>
-      <w:r>
-        <w:rPr>
-          <w:rFonts w:hint="eastAsia"/>
-        </w:rPr>
-        <w:tab/>
-      </w:r>
-      <w:r>
-        <w:rPr>
-          <w:rFonts w:hint="eastAsia"/>
-        </w:rPr>
-        <w:tab/>
-      </w:r>
-      <w:r>
-        <w:rPr>
-          <w:rFonts w:hint="eastAsia"/>
-        </w:rPr>
-        <w:tab/>
-      </w:r>
       <w:r>
         <w:rPr>
           <w:rFonts w:hint="eastAsia"/>
@@ -703,6 +835,12 @@
           <w:rFonts w:hint="eastAsia"/>
         </w:rPr>
         <w:tab/>
+      </w:r>
+      <w:r>
+        <w:rPr>
+          <w:rFonts w:hint="eastAsia"/>
+          <w:b/>
+        </w:rPr>
         <w:t>required</w:t>
       </w:r>
     </w:p>
@@ -756,7 +894,25 @@
           <w:rFonts w:hint="eastAsia"/>
         </w:rPr>
         <w:tab/>
-        <w:t>required; 20</w:t>
+      </w:r>
+      <w:r>
+        <w:rPr>
+          <w:rFonts w:hint="eastAsia"/>
+          <w:b/>
+        </w:rPr>
+        <w:t>required</w:t>
+      </w:r>
+      <w:r>
+        <w:rPr>
+          <w:rFonts w:hint="eastAsia"/>
+        </w:rPr>
+        <w:t xml:space="preserve">; </w:t>
+      </w:r>
+      <w:r>
+        <w:rPr>
+          <w:rFonts w:hint="eastAsia"/>
+        </w:rPr>
+        <w:t>10</w:t>
       </w:r>
     </w:p>
     <w:p>

</xml_diff>

<commit_message>
2017-07-31: add article update method
</commit_message>
<xml_diff>
--- a/express/doc/DB/admin.docx
+++ b/express/doc/DB/admin.docx
@@ -1,10 +1,10 @@
 
 <file path=word/document.xml><?xml version="1.0" encoding="utf-8"?>
-<w:document xmlns:wpc="http://schemas.microsoft.com/office/word/2010/wordprocessingCanvas" xmlns:mc="http://schemas.openxmlformats.org/markup-compatibility/2006" xmlns:o="urn:schemas-microsoft-com:office:office" xmlns:r="http://schemas.openxmlformats.org/officeDocument/2006/relationships" xmlns:m="http://schemas.openxmlformats.org/officeDocument/2006/math" xmlns:v="urn:schemas-microsoft-com:vml" xmlns:wp14="http://schemas.microsoft.com/office/word/2010/wordprocessingDrawing" xmlns:wp="http://schemas.openxmlformats.org/drawingml/2006/wordprocessingDrawing" xmlns:w="http://schemas.openxmlformats.org/wordprocessingml/2006/main" xmlns:w14="http://schemas.microsoft.com/office/word/2010/wordml" xmlns:w10="urn:schemas-microsoft-com:office:word" xmlns:w15="http://schemas.microsoft.com/office/word/2012/wordml" xmlns:wpg="http://schemas.microsoft.com/office/word/2010/wordprocessingGroup" xmlns:wpi="http://schemas.microsoft.com/office/word/2010/wordprocessingInk" xmlns:wne="http://schemas.microsoft.com/office/word/2006/wordml" xmlns:wps="http://schemas.microsoft.com/office/word/2010/wordprocessingShape" xmlns:wpsCustomData="http://www.wps.cn/officeDocument/2013/wpsCustomData" mc:Ignorable="w14 w15 wp14">
+<w:document xmlns:wpc="http://schemas.microsoft.com/office/word/2010/wordprocessingCanvas" xmlns:cx="http://schemas.microsoft.com/office/drawing/2014/chartex" xmlns:cx1="http://schemas.microsoft.com/office/drawing/2015/9/8/chartex" xmlns:mc="http://schemas.openxmlformats.org/markup-compatibility/2006" xmlns:o="urn:schemas-microsoft-com:office:office" xmlns:r="http://schemas.openxmlformats.org/officeDocument/2006/relationships" xmlns:m="http://schemas.openxmlformats.org/officeDocument/2006/math" xmlns:v="urn:schemas-microsoft-com:vml" xmlns:wp14="http://schemas.microsoft.com/office/word/2010/wordprocessingDrawing" xmlns:wp="http://schemas.openxmlformats.org/drawingml/2006/wordprocessingDrawing" xmlns:w10="urn:schemas-microsoft-com:office:word" xmlns:w="http://schemas.openxmlformats.org/wordprocessingml/2006/main" xmlns:w14="http://schemas.microsoft.com/office/word/2010/wordml" xmlns:w15="http://schemas.microsoft.com/office/word/2012/wordml" xmlns:w16se="http://schemas.microsoft.com/office/word/2015/wordml/symex" xmlns:wpg="http://schemas.microsoft.com/office/word/2010/wordprocessingGroup" xmlns:wpi="http://schemas.microsoft.com/office/word/2010/wordprocessingInk" xmlns:wne="http://schemas.microsoft.com/office/word/2006/wordml" xmlns:wps="http://schemas.microsoft.com/office/word/2010/wordprocessingShape" mc:Ignorable="w14 w15 w16se wp14">
   <w:body>
     <w:p>
       <w:pPr>
-        <w:pStyle w:val="2"/>
+        <w:pStyle w:val="Heading1"/>
       </w:pPr>
       <w:r>
         <w:rPr>
@@ -18,21 +18,71 @@
         <w:rPr>
           <w:rFonts w:hint="eastAsia"/>
         </w:rPr>
-        <w:t>admin用户单独使用coll，其中的用户可以管理整个站点</w:t>
-      </w:r>
-    </w:p>
-    <w:p>
-      <w:r>
-        <w:rPr>
-          <w:rFonts w:hint="eastAsia"/>
-        </w:rPr>
-        <w:t>admin用户分成2类，administrator：初始用户，只能创建其他管理账号；其他管理帐号，执行具体的管理任务</w:t>
+        <w:t>admin</w:t>
+      </w:r>
+      <w:r>
+        <w:rPr>
+          <w:rFonts w:hint="eastAsia"/>
+        </w:rPr>
+        <w:t>用户单独使用</w:t>
+      </w:r>
+      <w:proofErr w:type="spellStart"/>
+      <w:r>
+        <w:rPr>
+          <w:rFonts w:hint="eastAsia"/>
+        </w:rPr>
+        <w:t>coll</w:t>
+      </w:r>
+      <w:proofErr w:type="spellEnd"/>
+      <w:r>
+        <w:rPr>
+          <w:rFonts w:hint="eastAsia"/>
+        </w:rPr>
+        <w:t>，其中的用户可以管理整个站点</w:t>
+      </w:r>
+    </w:p>
+    <w:p>
+      <w:r>
+        <w:rPr>
+          <w:rFonts w:hint="eastAsia"/>
+        </w:rPr>
+        <w:t>admin</w:t>
+      </w:r>
+      <w:r>
+        <w:rPr>
+          <w:rFonts w:hint="eastAsia"/>
+        </w:rPr>
+        <w:t>用户分成</w:t>
+      </w:r>
+      <w:r>
+        <w:rPr>
+          <w:rFonts w:hint="eastAsia"/>
+        </w:rPr>
+        <w:t>2</w:t>
+      </w:r>
+      <w:r>
+        <w:rPr>
+          <w:rFonts w:hint="eastAsia"/>
+        </w:rPr>
+        <w:t>类，</w:t>
+      </w:r>
+      <w:r>
+        <w:rPr>
+          <w:rFonts w:hint="eastAsia"/>
+        </w:rPr>
+        <w:t>administrator</w:t>
+      </w:r>
+      <w:r>
+        <w:rPr>
+          <w:rFonts w:hint="eastAsia"/>
+        </w:rPr>
+        <w:t>：初始用户，只能创建其他管理账号；其他管理帐号，执行具体的管理任务</w:t>
       </w:r>
     </w:p>
     <w:p/>
     <w:p>
       <w:pPr>
-        <w:pStyle w:val="3"/>
+        <w:pStyle w:val="Heading2"/>
       </w:pPr>
       <w:r>
         <w:rPr>
@@ -46,15 +96,65 @@
         <w:rPr>
           <w:rFonts w:hint="eastAsia"/>
         </w:rPr>
-        <w:t>左侧，menu；右侧内容</w:t>
-      </w:r>
-    </w:p>
-    <w:p>
-      <w:r>
-        <w:rPr>
-          <w:rFonts w:hint="eastAsia"/>
-        </w:rPr>
-        <w:t>创建帐号：用户为administrator的时候才显示。右侧显示要创建的帐号名称/密码，以及权限（使用checkBox）</w:t>
+        <w:t>左侧，</w:t>
+      </w:r>
+      <w:r>
+        <w:rPr>
+          <w:rFonts w:hint="eastAsia"/>
+        </w:rPr>
+        <w:t>menu</w:t>
+      </w:r>
+      <w:r>
+        <w:rPr>
+          <w:rFonts w:hint="eastAsia"/>
+        </w:rPr>
+        <w:t>；右侧内容</w:t>
+      </w:r>
+    </w:p>
+    <w:p>
+      <w:r>
+        <w:rPr>
+          <w:rFonts w:hint="eastAsia"/>
+        </w:rPr>
+        <w:t>创建帐号：用户为</w:t>
+      </w:r>
+      <w:r>
+        <w:rPr>
+          <w:rFonts w:hint="eastAsia"/>
+        </w:rPr>
+        <w:t>administrator</w:t>
+      </w:r>
+      <w:r>
+        <w:rPr>
+          <w:rFonts w:hint="eastAsia"/>
+        </w:rPr>
+        <w:t>的时候才显示。右侧显示要创建的帐号名称</w:t>
+      </w:r>
+      <w:r>
+        <w:rPr>
+          <w:rFonts w:hint="eastAsia"/>
+        </w:rPr>
+        <w:t>/</w:t>
+      </w:r>
+      <w:r>
+        <w:rPr>
+          <w:rFonts w:hint="eastAsia"/>
+        </w:rPr>
+        <w:t>密码，以及权限（使用</w:t>
+      </w:r>
+      <w:proofErr w:type="spellStart"/>
+      <w:r>
+        <w:rPr>
+          <w:rFonts w:hint="eastAsia"/>
+        </w:rPr>
+        <w:t>checkBox</w:t>
+      </w:r>
+      <w:proofErr w:type="spellEnd"/>
+      <w:r>
+        <w:rPr>
+          <w:rFonts w:hint="eastAsia"/>
+        </w:rPr>
+        <w:t>）</w:t>
       </w:r>
     </w:p>
     <w:p/>
@@ -63,19 +163,92 @@
         <w:rPr>
           <w:rFonts w:hint="eastAsia"/>
         </w:rPr>
-        <w:t>举报处理：用户为其他帐号才会显示。右侧list显示 3个tab，分别是 新举报，处理中，处理完成。</w:t>
-      </w:r>
-    </w:p>
-    <w:p>
-      <w:r>
-        <w:rPr>
-          <w:rFonts w:hint="eastAsia"/>
-        </w:rPr>
-        <w:t>打开一个举报，和普通用户的页面类似，只是多一个“分配”按钮，决定将这个 举报 转给谁处理</w:t>
+        <w:t>举报处理：用户为其他帐号才会显示。右侧</w:t>
+      </w:r>
+      <w:r>
+        <w:rPr>
+          <w:rFonts w:hint="eastAsia"/>
+        </w:rPr>
+        <w:t>list</w:t>
+      </w:r>
+      <w:r>
+        <w:rPr>
+          <w:rFonts w:hint="eastAsia"/>
+        </w:rPr>
+        <w:t>显示</w:t>
+      </w:r>
+      <w:r>
+        <w:rPr>
+          <w:rFonts w:hint="eastAsia"/>
+        </w:rPr>
+        <w:t xml:space="preserve"> 3</w:t>
+      </w:r>
+      <w:r>
+        <w:rPr>
+          <w:rFonts w:hint="eastAsia"/>
+        </w:rPr>
+        <w:t>个</w:t>
+      </w:r>
+      <w:r>
+        <w:rPr>
+          <w:rFonts w:hint="eastAsia"/>
+        </w:rPr>
+        <w:t>tab</w:t>
+      </w:r>
+      <w:r>
+        <w:rPr>
+          <w:rFonts w:hint="eastAsia"/>
+        </w:rPr>
+        <w:t>，分别是</w:t>
+      </w:r>
+      <w:r>
+        <w:rPr>
+          <w:rFonts w:hint="eastAsia"/>
+        </w:rPr>
+        <w:t xml:space="preserve"> </w:t>
+      </w:r>
+      <w:r>
+        <w:rPr>
+          <w:rFonts w:hint="eastAsia"/>
+        </w:rPr>
+        <w:t>新举报，处理中，处理完成。</w:t>
+      </w:r>
+    </w:p>
+    <w:p>
+      <w:r>
+        <w:rPr>
+          <w:rFonts w:hint="eastAsia"/>
+        </w:rPr>
+        <w:t>打开一个举报，和普通用户的页面类似，只是多一个“分配”按钮，决定将这个</w:t>
+      </w:r>
+      <w:r>
+        <w:rPr>
+          <w:rFonts w:hint="eastAsia"/>
+        </w:rPr>
+        <w:t xml:space="preserve"> </w:t>
+      </w:r>
+      <w:r>
+        <w:rPr>
+          <w:rFonts w:hint="eastAsia"/>
+        </w:rPr>
+        <w:t>举报</w:t>
+      </w:r>
+      <w:r>
+        <w:rPr>
+          <w:rFonts w:hint="eastAsia"/>
+        </w:rPr>
+        <w:t xml:space="preserve"> </w:t>
+      </w:r>
+      <w:r>
+        <w:rPr>
+          <w:rFonts w:hint="eastAsia"/>
+        </w:rPr>
+        <w:t>转给谁处理</w:t>
       </w:r>
     </w:p>
     <w:p/>
     <w:p>
+      <w:proofErr w:type="spellStart"/>
       <w:r>
         <w:t>A</w:t>
       </w:r>
@@ -83,20 +256,30 @@
         <w:rPr>
           <w:rFonts w:hint="eastAsia"/>
         </w:rPr>
-        <w:t>dmin_User:{</w:t>
-      </w:r>
-    </w:p>
-    <w:p>
-      <w:r>
-        <w:rPr>
-          <w:rFonts w:hint="eastAsia"/>
-        </w:rPr>
-        <w:tab/>
-      </w:r>
-      <w:r>
-        <w:rPr>
-          <w:rFonts w:hint="eastAsia"/>
-        </w:rPr>
+        <w:t>dmin_</w:t>
+      </w:r>
+      <w:proofErr w:type="gramStart"/>
+      <w:r>
+        <w:rPr>
+          <w:rFonts w:hint="eastAsia"/>
+        </w:rPr>
+        <w:t>User</w:t>
+      </w:r>
+      <w:proofErr w:type="spellEnd"/>
+      <w:r>
+        <w:rPr>
+          <w:rFonts w:hint="eastAsia"/>
+        </w:rPr>
+        <w:t>:{</w:t>
+      </w:r>
+      <w:proofErr w:type="gramEnd"/>
+    </w:p>
+    <w:p>
+      <w:r>
+        <w:rPr>
+          <w:rFonts w:hint="eastAsia"/>
+        </w:rPr>
+        <w:tab/>
         <w:t>name:</w:t>
       </w:r>
       <w:r>
@@ -161,11 +344,6 @@
           <w:rFonts w:hint="eastAsia"/>
         </w:rPr>
         <w:tab/>
-      </w:r>
-      <w:r>
-        <w:rPr>
-          <w:rFonts w:hint="eastAsia"/>
-        </w:rPr>
         <w:t>password:</w:t>
       </w:r>
       <w:r>
@@ -179,11 +357,6 @@
           <w:rFonts w:hint="eastAsia"/>
         </w:rPr>
         <w:tab/>
-      </w:r>
-      <w:r>
-        <w:rPr>
-          <w:rFonts w:hint="eastAsia"/>
-        </w:rPr>
         <w:t>sha512|128</w:t>
       </w:r>
       <w:r>
@@ -216,11 +389,26 @@
       <w:pPr>
         <w:ind w:firstLine="420"/>
       </w:pPr>
-      <w:r>
-        <w:rPr>
-          <w:rFonts w:hint="eastAsia"/>
-        </w:rPr>
-        <w:t>userType: enum|</w:t>
+      <w:proofErr w:type="spellStart"/>
+      <w:r>
+        <w:rPr>
+          <w:rFonts w:hint="eastAsia"/>
+        </w:rPr>
+        <w:t>userType</w:t>
+      </w:r>
+      <w:proofErr w:type="spellEnd"/>
+      <w:r>
+        <w:rPr>
+          <w:rFonts w:hint="eastAsia"/>
+        </w:rPr>
+        <w:t xml:space="preserve">: </w:t>
+      </w:r>
+      <w:proofErr w:type="spellStart"/>
+      <w:r>
+        <w:rPr>
+          <w:rFonts w:hint="eastAsia"/>
+        </w:rPr>
+        <w:t>enum|</w:t>
       </w:r>
       <w:r>
         <w:rPr>
@@ -229,6 +417,7 @@
         </w:rPr>
         <w:t>String</w:t>
       </w:r>
+      <w:proofErr w:type="spellEnd"/>
       <w:r>
         <w:rPr>
           <w:rFonts w:hint="eastAsia"/>
@@ -288,7 +477,31 @@
         <w:rPr>
           <w:rFonts w:hint="eastAsia"/>
         </w:rPr>
-        <w:t>用户类型 （administrator/normal）</w:t>
+        <w:t>用户类型</w:t>
+      </w:r>
+      <w:r>
+        <w:rPr>
+          <w:rFonts w:hint="eastAsia"/>
+        </w:rPr>
+        <w:t xml:space="preserve"> </w:t>
+      </w:r>
+      <w:r>
+        <w:rPr>
+          <w:rFonts w:hint="eastAsia"/>
+        </w:rPr>
+        <w:t>（</w:t>
+      </w:r>
+      <w:r>
+        <w:rPr>
+          <w:rFonts w:hint="eastAsia"/>
+        </w:rPr>
+        <w:t>administrator/normal</w:t>
+      </w:r>
+      <w:r>
+        <w:rPr>
+          <w:rFonts w:hint="eastAsia"/>
+        </w:rPr>
+        <w:t>）</w:t>
       </w:r>
     </w:p>
     <w:p>
@@ -313,9 +526,10 @@
           <w:tab w:val="left" w:pos="13740"/>
           <w:tab w:val="left" w:pos="14656"/>
         </w:tabs>
-        <w:ind w:firstLine="420" w:firstLineChars="200"/>
+        <w:ind w:firstLineChars="200" w:firstLine="420"/>
         <w:jc w:val="left"/>
       </w:pPr>
+      <w:proofErr w:type="spellStart"/>
       <w:r>
         <w:rPr>
           <w:rFonts w:hint="eastAsia"/>
@@ -329,6 +543,7 @@
         </w:rPr>
         <w:t>String</w:t>
       </w:r>
+      <w:proofErr w:type="spellEnd"/>
       <w:r>
         <w:rPr>
           <w:rFonts w:hint="eastAsia"/>
@@ -359,12 +574,21 @@
           <w:rFonts w:hint="eastAsia"/>
         </w:rPr>
         <w:tab/>
-      </w:r>
-      <w:r>
-        <w:rPr>
-          <w:rFonts w:hint="eastAsia"/>
-        </w:rPr>
-        <w:t>[impeach|penalize|</w:t>
+        <w:t>[</w:t>
+      </w:r>
+      <w:proofErr w:type="spellStart"/>
+      <w:r>
+        <w:rPr>
+          <w:rFonts w:hint="eastAsia"/>
+        </w:rPr>
+        <w:t>impeach|penalize</w:t>
+      </w:r>
+      <w:proofErr w:type="spellEnd"/>
+      <w:r>
+        <w:rPr>
+          <w:rFonts w:hint="eastAsia"/>
+        </w:rPr>
+        <w:t>|</w:t>
       </w:r>
       <w:r>
         <w:t xml:space="preserve"> ASSIGN_IMPEACH</w:t>
@@ -397,7 +621,49 @@
         <w:rPr>
           <w:rFonts w:hint="eastAsia"/>
         </w:rPr>
-        <w:t>处理/分配举报，处罚用户（ROOT只能创建admin并分配权限）</w:t>
+        <w:t>处</w:t>
+      </w:r>
+      <w:r>
+        <w:rPr>
+          <w:rFonts w:hint="eastAsia"/>
+        </w:rPr>
+        <w:t>理</w:t>
+      </w:r>
+      <w:r>
+        <w:rPr>
+          <w:rFonts w:hint="eastAsia"/>
+        </w:rPr>
+        <w:t>/</w:t>
+      </w:r>
+      <w:r>
+        <w:rPr>
+          <w:rFonts w:hint="eastAsia"/>
+        </w:rPr>
+        <w:t>分配举报，处罚用户（</w:t>
+      </w:r>
+      <w:r>
+        <w:rPr>
+          <w:rFonts w:hint="eastAsia"/>
+        </w:rPr>
+        <w:t>ROOT</w:t>
+      </w:r>
+      <w:r>
+        <w:rPr>
+          <w:rFonts w:hint="eastAsia"/>
+        </w:rPr>
+        <w:t>只能创建</w:t>
+      </w:r>
+      <w:r>
+        <w:rPr>
+          <w:rFonts w:hint="eastAsia"/>
+        </w:rPr>
+        <w:t>admin</w:t>
+      </w:r>
+      <w:r>
+        <w:rPr>
+          <w:rFonts w:hint="eastAsia"/>
+        </w:rPr>
+        <w:t>并分配权限）</w:t>
       </w:r>
     </w:p>
     <w:p/>
@@ -408,39 +674,57 @@
         </w:rPr>
         <w:tab/>
       </w:r>
+      <w:proofErr w:type="spellStart"/>
       <w:r>
         <w:rPr>
           <w:rFonts w:hint="eastAsia"/>
         </w:rPr>
         <w:t>cDate</w:t>
       </w:r>
-    </w:p>
-    <w:p>
-      <w:r>
-        <w:rPr>
-          <w:rFonts w:hint="eastAsia"/>
-        </w:rPr>
-        <w:tab/>
-      </w:r>
-      <w:r>
-        <w:rPr>
-          <w:rFonts w:hint="eastAsia"/>
-        </w:rPr>
-        <w:t>mDate;</w:t>
-      </w:r>
-    </w:p>
-    <w:p>
-      <w:r>
-        <w:rPr>
-          <w:rFonts w:hint="eastAsia"/>
-        </w:rPr>
-        <w:tab/>
-      </w:r>
-      <w:r>
-        <w:rPr>
-          <w:rFonts w:hint="eastAsia"/>
-        </w:rPr>
-        <w:t>dDate:</w:t>
+      <w:proofErr w:type="spellEnd"/>
+    </w:p>
+    <w:p>
+      <w:r>
+        <w:rPr>
+          <w:rFonts w:hint="eastAsia"/>
+        </w:rPr>
+        <w:tab/>
+      </w:r>
+      <w:proofErr w:type="spellStart"/>
+      <w:r>
+        <w:rPr>
+          <w:rFonts w:hint="eastAsia"/>
+        </w:rPr>
+        <w:t>mDate</w:t>
+      </w:r>
+      <w:proofErr w:type="spellEnd"/>
+      <w:r>
+        <w:rPr>
+          <w:rFonts w:hint="eastAsia"/>
+        </w:rPr>
+        <w:t>;</w:t>
+      </w:r>
+    </w:p>
+    <w:p>
+      <w:r>
+        <w:rPr>
+          <w:rFonts w:hint="eastAsia"/>
+        </w:rPr>
+        <w:tab/>
+      </w:r>
+      <w:proofErr w:type="spellStart"/>
+      <w:r>
+        <w:rPr>
+          <w:rFonts w:hint="eastAsia"/>
+        </w:rPr>
+        <w:t>dDate</w:t>
+      </w:r>
+      <w:proofErr w:type="spellEnd"/>
+      <w:r>
+        <w:rPr>
+          <w:rFonts w:hint="eastAsia"/>
+        </w:rPr>
+        <w:t>:</w:t>
       </w:r>
     </w:p>
     <w:p>
@@ -454,6 +738,7 @@
     <w:p/>
     <w:p/>
     <w:p>
+      <w:proofErr w:type="spellStart"/>
       <w:r>
         <w:t>A</w:t>
       </w:r>
@@ -461,22 +746,53 @@
         <w:rPr>
           <w:rFonts w:hint="eastAsia"/>
         </w:rPr>
-        <w:t>dmin_Sugar:{</w:t>
-      </w:r>
-    </w:p>
-    <w:p>
-      <w:r>
-        <w:rPr>
-          <w:rFonts w:hint="eastAsia"/>
-        </w:rPr>
-        <w:tab/>
-      </w:r>
-      <w:r>
-        <w:rPr>
-          <w:rFonts w:hint="eastAsia"/>
-        </w:rPr>
-        <w:t>userId: user_object_id</w:t>
-      </w:r>
+        <w:t>dmin_</w:t>
+      </w:r>
+      <w:proofErr w:type="gramStart"/>
+      <w:r>
+        <w:rPr>
+          <w:rFonts w:hint="eastAsia"/>
+        </w:rPr>
+        <w:t>Sugar</w:t>
+      </w:r>
+      <w:proofErr w:type="spellEnd"/>
+      <w:r>
+        <w:rPr>
+          <w:rFonts w:hint="eastAsia"/>
+        </w:rPr>
+        <w:t>:{</w:t>
+      </w:r>
+      <w:proofErr w:type="gramEnd"/>
+    </w:p>
+    <w:p>
+      <w:r>
+        <w:rPr>
+          <w:rFonts w:hint="eastAsia"/>
+        </w:rPr>
+        <w:tab/>
+      </w:r>
+      <w:proofErr w:type="spellStart"/>
+      <w:r>
+        <w:rPr>
+          <w:rFonts w:hint="eastAsia"/>
+        </w:rPr>
+        <w:t>userId</w:t>
+      </w:r>
+      <w:proofErr w:type="spellEnd"/>
+      <w:r>
+        <w:rPr>
+          <w:rFonts w:hint="eastAsia"/>
+        </w:rPr>
+        <w:t xml:space="preserve">: </w:t>
+      </w:r>
+      <w:proofErr w:type="spellStart"/>
+      <w:r>
+        <w:rPr>
+          <w:rFonts w:hint="eastAsia"/>
+        </w:rPr>
+        <w:t>user_object_id</w:t>
+      </w:r>
+      <w:proofErr w:type="spellEnd"/>
       <w:r>
         <w:rPr>
           <w:rFonts w:hint="eastAsia"/>
@@ -509,11 +825,6 @@
           <w:rFonts w:hint="eastAsia"/>
         </w:rPr>
         <w:tab/>
-      </w:r>
-      <w:r>
-        <w:rPr>
-          <w:rFonts w:hint="eastAsia"/>
-        </w:rPr>
         <w:t>sugar: string</w:t>
       </w:r>
       <w:r>
@@ -567,26 +878,36 @@
         </w:rPr>
         <w:tab/>
       </w:r>
-      <w:r>
-        <w:rPr>
-          <w:rFonts w:hint="eastAsia"/>
-        </w:rPr>
-        <w:t>cDate;</w:t>
-      </w:r>
-    </w:p>
-    <w:p>
-      <w:r>
-        <w:rPr>
-          <w:rFonts w:hint="eastAsia"/>
-        </w:rPr>
-        <w:tab/>
-      </w:r>
+      <w:proofErr w:type="spellStart"/>
+      <w:r>
+        <w:rPr>
+          <w:rFonts w:hint="eastAsia"/>
+        </w:rPr>
+        <w:t>cDate</w:t>
+      </w:r>
+      <w:proofErr w:type="spellEnd"/>
+      <w:r>
+        <w:rPr>
+          <w:rFonts w:hint="eastAsia"/>
+        </w:rPr>
+        <w:t>;</w:t>
+      </w:r>
+    </w:p>
+    <w:p>
+      <w:r>
+        <w:rPr>
+          <w:rFonts w:hint="eastAsia"/>
+        </w:rPr>
+        <w:tab/>
+      </w:r>
+      <w:proofErr w:type="spellStart"/>
       <w:r>
         <w:rPr>
           <w:rFonts w:hint="eastAsia"/>
         </w:rPr>
         <w:t>mDate</w:t>
       </w:r>
+      <w:proofErr w:type="spellEnd"/>
     </w:p>
     <w:p/>
     <w:p>
@@ -610,10 +931,25 @@
           <w:rFonts w:hint="eastAsia"/>
           <w:b/>
         </w:rPr>
-        <w:t>直接由admin做出的处罚</w:t>
-      </w:r>
-    </w:p>
-    <w:p>
+        <w:t>直接由</w:t>
+      </w:r>
+      <w:r>
+        <w:rPr>
+          <w:rFonts w:hint="eastAsia"/>
+          <w:b/>
+        </w:rPr>
+        <w:t>admin</w:t>
+      </w:r>
+      <w:r>
+        <w:rPr>
+          <w:rFonts w:hint="eastAsia"/>
+          <w:b/>
+        </w:rPr>
+        <w:t>做出的处罚</w:t>
+      </w:r>
+    </w:p>
+    <w:p>
+      <w:proofErr w:type="spellStart"/>
       <w:r>
         <w:t>A</w:t>
       </w:r>
@@ -621,16 +957,32 @@
         <w:rPr>
           <w:rFonts w:hint="eastAsia"/>
         </w:rPr>
-        <w:t>dmin_penalize:{</w:t>
-      </w:r>
-    </w:p>
-    <w:p>
-      <w:r>
-        <w:rPr>
-          <w:rFonts w:hint="eastAsia"/>
-        </w:rPr>
-        <w:tab/>
-      </w:r>
+        <w:t>dmin_</w:t>
+      </w:r>
+      <w:proofErr w:type="gramStart"/>
+      <w:r>
+        <w:rPr>
+          <w:rFonts w:hint="eastAsia"/>
+        </w:rPr>
+        <w:t>penalize</w:t>
+      </w:r>
+      <w:proofErr w:type="spellEnd"/>
+      <w:r>
+        <w:rPr>
+          <w:rFonts w:hint="eastAsia"/>
+        </w:rPr>
+        <w:t>:{</w:t>
+      </w:r>
+      <w:proofErr w:type="gramEnd"/>
+    </w:p>
+    <w:p>
+      <w:r>
+        <w:rPr>
+          <w:rFonts w:hint="eastAsia"/>
+        </w:rPr>
+        <w:tab/>
+      </w:r>
+      <w:proofErr w:type="spellStart"/>
       <w:r>
         <w:rPr>
           <w:rFonts w:hint="eastAsia"/>
@@ -638,34 +990,38 @@
         </w:rPr>
         <w:t>creatorId</w:t>
       </w:r>
-      <w:r>
-        <w:rPr>
-          <w:rFonts w:hint="eastAsia"/>
-        </w:rPr>
-        <w:t>: objectId</w:t>
-      </w:r>
-      <w:r>
-        <w:rPr>
-          <w:rFonts w:hint="eastAsia"/>
-        </w:rPr>
-        <w:tab/>
-      </w:r>
-      <w:r>
-        <w:rPr>
-          <w:rFonts w:hint="eastAsia"/>
-        </w:rPr>
-        <w:tab/>
-      </w:r>
-      <w:r>
-        <w:rPr>
-          <w:rFonts w:hint="eastAsia"/>
-        </w:rPr>
-        <w:tab/>
-      </w:r>
-      <w:r>
-        <w:rPr>
-          <w:rFonts w:hint="eastAsia"/>
-        </w:rPr>
+      <w:proofErr w:type="spellEnd"/>
+      <w:r>
+        <w:rPr>
+          <w:rFonts w:hint="eastAsia"/>
+        </w:rPr>
+        <w:t xml:space="preserve">: </w:t>
+      </w:r>
+      <w:proofErr w:type="spellStart"/>
+      <w:r>
+        <w:rPr>
+          <w:rFonts w:hint="eastAsia"/>
+        </w:rPr>
+        <w:t>objectId</w:t>
+      </w:r>
+      <w:proofErr w:type="spellEnd"/>
+      <w:r>
+        <w:rPr>
+          <w:rFonts w:hint="eastAsia"/>
+        </w:rPr>
+        <w:tab/>
+      </w:r>
+      <w:r>
+        <w:rPr>
+          <w:rFonts w:hint="eastAsia"/>
+        </w:rPr>
+        <w:tab/>
+      </w:r>
+      <w:r>
+        <w:rPr>
+          <w:rFonts w:hint="eastAsia"/>
+        </w:rPr>
+        <w:tab/>
         <w:t>required</w:t>
       </w:r>
       <w:r>
@@ -706,28 +1062,45 @@
         </w:rPr>
         <w:tab/>
       </w:r>
-      <w:r>
-        <w:rPr>
-          <w:rFonts w:hint="eastAsia"/>
-        </w:rPr>
-        <w:t>punishedId： objectId</w:t>
-      </w:r>
-      <w:r>
-        <w:rPr>
-          <w:rFonts w:hint="eastAsia"/>
-        </w:rPr>
-        <w:tab/>
-      </w:r>
-      <w:r>
-        <w:rPr>
-          <w:rFonts w:hint="eastAsia"/>
-        </w:rPr>
-        <w:tab/>
-      </w:r>
-      <w:r>
-        <w:rPr>
-          <w:rFonts w:hint="eastAsia"/>
-        </w:rPr>
+      <w:proofErr w:type="spellStart"/>
+      <w:r>
+        <w:rPr>
+          <w:rFonts w:hint="eastAsia"/>
+        </w:rPr>
+        <w:t>punishedId</w:t>
+      </w:r>
+      <w:proofErr w:type="spellEnd"/>
+      <w:r>
+        <w:rPr>
+          <w:rFonts w:hint="eastAsia"/>
+        </w:rPr>
+        <w:t>：</w:t>
+      </w:r>
+      <w:r>
+        <w:rPr>
+          <w:rFonts w:hint="eastAsia"/>
+        </w:rPr>
+        <w:t xml:space="preserve"> </w:t>
+      </w:r>
+      <w:proofErr w:type="spellStart"/>
+      <w:r>
+        <w:rPr>
+          <w:rFonts w:hint="eastAsia"/>
+        </w:rPr>
+        <w:t>objectId</w:t>
+      </w:r>
+      <w:proofErr w:type="spellEnd"/>
+      <w:r>
+        <w:rPr>
+          <w:rFonts w:hint="eastAsia"/>
+        </w:rPr>
+        <w:tab/>
+      </w:r>
+      <w:r>
+        <w:rPr>
+          <w:rFonts w:hint="eastAsia"/>
+        </w:rPr>
+        <w:tab/>
         <w:t>required</w:t>
       </w:r>
       <w:r>
@@ -767,11 +1140,6 @@
           <w:rFonts w:hint="eastAsia"/>
         </w:rPr>
         <w:tab/>
-      </w:r>
-      <w:r>
-        <w:rPr>
-          <w:rFonts w:hint="eastAsia"/>
-        </w:rPr>
         <w:t>reason: string</w:t>
       </w:r>
       <w:r>
@@ -797,12 +1165,31 @@
           <w:rFonts w:hint="eastAsia"/>
         </w:rPr>
         <w:tab/>
-      </w:r>
-      <w:r>
-        <w:rPr>
-          <w:rFonts w:hint="eastAsia"/>
-        </w:rPr>
-        <w:t>required：15～1000</w:t>
+        <w:t>required</w:t>
+      </w:r>
+      <w:r>
+        <w:rPr>
+          <w:rFonts w:hint="eastAsia"/>
+        </w:rPr>
+        <w:t>：</w:t>
+      </w:r>
+      <w:r>
+        <w:rPr>
+          <w:rFonts w:hint="eastAsia"/>
+        </w:rPr>
+        <w:t>15</w:t>
+      </w:r>
+      <w:r>
+        <w:rPr>
+          <w:rFonts w:hint="eastAsia"/>
+        </w:rPr>
+        <w:t>～</w:t>
+      </w:r>
+      <w:r>
+        <w:rPr>
+          <w:rFonts w:hint="eastAsia"/>
+        </w:rPr>
+        <w:t>1000</w:t>
       </w:r>
       <w:r>
         <w:rPr>
@@ -824,6 +1211,7 @@
         </w:rPr>
         <w:tab/>
       </w:r>
+      <w:proofErr w:type="spellStart"/>
       <w:r>
         <w:rPr>
           <w:rFonts w:hint="eastAsia"/>
@@ -837,74 +1225,117 @@
         <w:rPr>
           <w:rFonts w:hint="eastAsia"/>
         </w:rPr>
-        <w:t>Type：enum|string  required</w:t>
-      </w:r>
-      <w:r>
-        <w:rPr>
-          <w:rFonts w:hint="eastAsia"/>
-        </w:rPr>
-        <w:tab/>
-      </w:r>
-      <w:r>
-        <w:rPr>
-          <w:rFonts w:hint="eastAsia"/>
-        </w:rPr>
-        <w:tab/>
-      </w:r>
-      <w:r>
-        <w:rPr>
-          <w:rFonts w:hint="eastAsia"/>
-        </w:rPr>
-        <w:tab/>
-      </w:r>
-      <w:r>
-        <w:rPr>
-          <w:rFonts w:hint="eastAsia"/>
-        </w:rPr>
-        <w:tab/>
-      </w:r>
-      <w:r>
-        <w:rPr>
-          <w:rFonts w:hint="eastAsia"/>
-        </w:rPr>
-        <w:t>处罚类型（NO_ARTICLE/NO_COMMENT/NO_TOPIC）</w:t>
-      </w:r>
-    </w:p>
-    <w:p>
-      <w:r>
-        <w:rPr>
-          <w:rFonts w:hint="eastAsia"/>
-        </w:rPr>
-        <w:tab/>
-      </w:r>
-      <w:r>
-        <w:rPr>
-          <w:rFonts w:hint="eastAsia"/>
-        </w:rPr>
-        <w:t>duration： int</w:t>
-      </w:r>
-      <w:r>
-        <w:rPr>
-          <w:rFonts w:hint="eastAsia"/>
-        </w:rPr>
-        <w:tab/>
-      </w:r>
-      <w:r>
-        <w:rPr>
-          <w:rFonts w:hint="eastAsia"/>
-        </w:rPr>
-        <w:tab/>
-      </w:r>
-      <w:r>
-        <w:rPr>
-          <w:rFonts w:hint="eastAsia"/>
-        </w:rPr>
-        <w:tab/>
-      </w:r>
-      <w:r>
-        <w:rPr>
-          <w:rFonts w:hint="eastAsia"/>
-        </w:rPr>
+        <w:t>Type</w:t>
+      </w:r>
+      <w:proofErr w:type="spellEnd"/>
+      <w:r>
+        <w:rPr>
+          <w:rFonts w:hint="eastAsia"/>
+        </w:rPr>
+        <w:t>：</w:t>
+      </w:r>
+      <w:proofErr w:type="spellStart"/>
+      <w:r>
+        <w:rPr>
+          <w:rFonts w:hint="eastAsia"/>
+        </w:rPr>
+        <w:t>enum|string</w:t>
+      </w:r>
+      <w:proofErr w:type="spellEnd"/>
+      <w:r>
+        <w:rPr>
+          <w:rFonts w:hint="eastAsia"/>
+        </w:rPr>
+        <w:t xml:space="preserve">  required</w:t>
+      </w:r>
+      <w:r>
+        <w:rPr>
+          <w:rFonts w:hint="eastAsia"/>
+        </w:rPr>
+        <w:tab/>
+      </w:r>
+      <w:r>
+        <w:rPr>
+          <w:rFonts w:hint="eastAsia"/>
+        </w:rPr>
+        <w:tab/>
+      </w:r>
+      <w:r>
+        <w:rPr>
+          <w:rFonts w:hint="eastAsia"/>
+        </w:rPr>
+        <w:tab/>
+      </w:r>
+      <w:r>
+        <w:rPr>
+          <w:rFonts w:hint="eastAsia"/>
+        </w:rPr>
+        <w:tab/>
+      </w:r>
+      <w:r>
+        <w:rPr>
+          <w:rFonts w:hint="eastAsia"/>
+        </w:rPr>
+        <w:t>处罚类型（</w:t>
+      </w:r>
+      <w:r>
+        <w:rPr>
+          <w:rFonts w:hint="eastAsia"/>
+        </w:rPr>
+        <w:t>NO_ARTICLE/NO_COMMENT/NO_TOPIC</w:t>
+      </w:r>
+      <w:r>
+        <w:rPr>
+          <w:rFonts w:hint="eastAsia"/>
+        </w:rPr>
+        <w:t>）</w:t>
+      </w:r>
+    </w:p>
+    <w:p>
+      <w:r>
+        <w:rPr>
+          <w:rFonts w:hint="eastAsia"/>
+        </w:rPr>
+        <w:tab/>
+        <w:t>duration</w:t>
+      </w:r>
+      <w:r>
+        <w:rPr>
+          <w:rFonts w:hint="eastAsia"/>
+        </w:rPr>
+        <w:t>：</w:t>
+      </w:r>
+      <w:r>
+        <w:rPr>
+          <w:rFonts w:hint="eastAsia"/>
+        </w:rPr>
+        <w:t xml:space="preserve"> </w:t>
+      </w:r>
+      <w:proofErr w:type="spellStart"/>
+      <w:r>
+        <w:rPr>
+          <w:rFonts w:hint="eastAsia"/>
+        </w:rPr>
+        <w:t>int</w:t>
+      </w:r>
+      <w:proofErr w:type="spellEnd"/>
+      <w:r>
+        <w:rPr>
+          <w:rFonts w:hint="eastAsia"/>
+        </w:rPr>
+        <w:tab/>
+      </w:r>
+      <w:r>
+        <w:rPr>
+          <w:rFonts w:hint="eastAsia"/>
+        </w:rPr>
+        <w:tab/>
+      </w:r>
+      <w:r>
+        <w:rPr>
+          <w:rFonts w:hint="eastAsia"/>
+        </w:rPr>
+        <w:tab/>
         <w:t>required</w:t>
       </w:r>
       <w:r>
@@ -945,12 +1376,14 @@
         </w:rPr>
         <w:tab/>
       </w:r>
+      <w:proofErr w:type="spellStart"/>
       <w:r>
         <w:rPr>
           <w:rFonts w:hint="eastAsia"/>
         </w:rPr>
         <w:t>cDate</w:t>
       </w:r>
+      <w:proofErr w:type="spellEnd"/>
     </w:p>
     <w:p>
       <w:r>
@@ -979,7 +1412,17 @@
           <w:sz w:val="32"/>
           <w:szCs w:val="32"/>
         </w:rPr>
-        <w:t>分类(category):</w:t>
+        <w:t>分类</w:t>
+      </w:r>
+      <w:r>
+        <w:rPr>
+          <w:rFonts w:hint="eastAsia"/>
+          <w:b/>
+          <w:bCs/>
+          <w:sz w:val="32"/>
+          <w:szCs w:val="32"/>
+        </w:rPr>
+        <w:t>(category):</w:t>
       </w:r>
     </w:p>
     <w:p>
@@ -1005,19 +1448,30 @@
           <w:szCs w:val="24"/>
         </w:rPr>
       </w:pPr>
-      <w:r>
-        <w:rPr>
-          <w:rFonts w:hint="eastAsia"/>
-          <w:sz w:val="24"/>
-          <w:szCs w:val="24"/>
-        </w:rPr>
-        <w:t>db:</w:t>
+      <w:proofErr w:type="spellStart"/>
+      <w:r>
+        <w:rPr>
+          <w:rFonts w:hint="eastAsia"/>
+          <w:sz w:val="24"/>
+          <w:szCs w:val="24"/>
+        </w:rPr>
+        <w:t>db</w:t>
+      </w:r>
+      <w:proofErr w:type="spellEnd"/>
+      <w:r>
+        <w:rPr>
+          <w:rFonts w:hint="eastAsia"/>
+          <w:sz w:val="24"/>
+          <w:szCs w:val="24"/>
+        </w:rPr>
+        <w:t>:</w:t>
       </w:r>
     </w:p>
     <w:p>
       <w:pPr>
         <w:ind w:firstLine="420"/>
       </w:pPr>
+      <w:proofErr w:type="gramStart"/>
       <w:r>
         <w:t>C</w:t>
       </w:r>
@@ -1027,6 +1481,7 @@
         </w:rPr>
         <w:t>ategory:{</w:t>
       </w:r>
+      <w:proofErr w:type="gramEnd"/>
     </w:p>
     <w:p>
       <w:pPr>
@@ -1117,6 +1572,7 @@
         </w:rPr>
         <w:tab/>
       </w:r>
+      <w:proofErr w:type="spellStart"/>
       <w:r>
         <w:rPr>
           <w:rFonts w:hint="eastAsia"/>
@@ -1130,16 +1586,12 @@
         </w:rPr>
         <w:t>Id:object</w:t>
       </w:r>
-      <w:r>
-        <w:rPr>
-          <w:rFonts w:hint="eastAsia"/>
-        </w:rPr>
-        <w:tab/>
-      </w:r>
-      <w:r>
-        <w:rPr>
-          <w:rFonts w:hint="eastAsia"/>
-        </w:rPr>
+      <w:proofErr w:type="spellEnd"/>
+      <w:r>
+        <w:rPr>
+          <w:rFonts w:hint="eastAsia"/>
+        </w:rPr>
+        <w:tab/>
         <w:t>optional</w:t>
       </w:r>
       <w:r>
@@ -1170,7 +1622,19 @@
         <w:rPr>
           <w:rFonts w:hint="eastAsia"/>
         </w:rPr>
-        <w:t>上级分类名（2层）</w:t>
+        <w:t>上级分类名（</w:t>
+      </w:r>
+      <w:r>
+        <w:rPr>
+          <w:rFonts w:hint="eastAsia"/>
+        </w:rPr>
+        <w:t>2</w:t>
+      </w:r>
+      <w:r>
+        <w:rPr>
+          <w:rFonts w:hint="eastAsia"/>
+        </w:rPr>
+        <w:t>层）</w:t>
       </w:r>
     </w:p>
     <w:p>
@@ -1183,6 +1647,7 @@
         </w:rPr>
         <w:tab/>
       </w:r>
+      <w:proofErr w:type="spellStart"/>
       <w:r>
         <w:rPr>
           <w:rFonts w:hint="eastAsia"/>
@@ -1190,6 +1655,7 @@
         </w:rPr>
         <w:t>cDate</w:t>
       </w:r>
+      <w:proofErr w:type="spellEnd"/>
       <w:r>
         <w:rPr>
           <w:rFonts w:hint="eastAsia"/>
@@ -1207,11 +1673,6 @@
           <w:rFonts w:hint="eastAsia"/>
         </w:rPr>
         <w:tab/>
-      </w:r>
-      <w:r>
-        <w:rPr>
-          <w:rFonts w:hint="eastAsia"/>
-        </w:rPr>
         <w:t>required</w:t>
       </w:r>
     </w:p>
@@ -1225,6 +1686,8 @@
         </w:rPr>
         <w:tab/>
       </w:r>
+      <w:proofErr w:type="spellStart"/>
+      <w:proofErr w:type="gramStart"/>
       <w:r>
         <w:rPr>
           <w:rFonts w:hint="eastAsia"/>
@@ -1238,22 +1701,19 @@
         </w:rPr>
         <w:t>:date</w:t>
       </w:r>
-      <w:r>
-        <w:rPr>
-          <w:rFonts w:hint="eastAsia"/>
-        </w:rPr>
-        <w:tab/>
-      </w:r>
-      <w:r>
-        <w:rPr>
-          <w:rFonts w:hint="eastAsia"/>
-        </w:rPr>
-        <w:tab/>
-      </w:r>
-      <w:r>
-        <w:rPr>
-          <w:rFonts w:hint="eastAsia"/>
-        </w:rPr>
+      <w:proofErr w:type="spellEnd"/>
+      <w:proofErr w:type="gramEnd"/>
+      <w:r>
+        <w:rPr>
+          <w:rFonts w:hint="eastAsia"/>
+        </w:rPr>
+        <w:tab/>
+      </w:r>
+      <w:r>
+        <w:rPr>
+          <w:rFonts w:hint="eastAsia"/>
+        </w:rPr>
+        <w:tab/>
         <w:t>optional</w:t>
       </w:r>
     </w:p>
@@ -1267,6 +1727,8 @@
         </w:rPr>
         <w:tab/>
       </w:r>
+      <w:proofErr w:type="spellStart"/>
+      <w:proofErr w:type="gramStart"/>
       <w:r>
         <w:rPr>
           <w:rFonts w:hint="eastAsia"/>
@@ -1280,22 +1742,19 @@
         </w:rPr>
         <w:t>:date</w:t>
       </w:r>
-      <w:r>
-        <w:rPr>
-          <w:rFonts w:hint="eastAsia"/>
-        </w:rPr>
-        <w:tab/>
-      </w:r>
-      <w:r>
-        <w:rPr>
-          <w:rFonts w:hint="eastAsia"/>
-        </w:rPr>
-        <w:tab/>
-      </w:r>
-      <w:r>
-        <w:rPr>
-          <w:rFonts w:hint="eastAsia"/>
-        </w:rPr>
+      <w:proofErr w:type="spellEnd"/>
+      <w:proofErr w:type="gramEnd"/>
+      <w:r>
+        <w:rPr>
+          <w:rFonts w:hint="eastAsia"/>
+        </w:rPr>
+        <w:tab/>
+      </w:r>
+      <w:r>
+        <w:rPr>
+          <w:rFonts w:hint="eastAsia"/>
+        </w:rPr>
+        <w:tab/>
         <w:t>optional</w:t>
       </w:r>
     </w:p>
@@ -1343,30 +1802,60 @@
     <w:p>
       <w:pPr>
         <w:ind w:firstLine="420"/>
-        <w:rPr>
-          <w:rFonts w:hint="eastAsia"/>
-        </w:rPr>
       </w:pPr>
       <w:r>
         <w:rPr>
           <w:rFonts w:hint="eastAsia"/>
         </w:rPr>
-        <w:t>数据是用户预先定义，在deploy之前就要导入db</w:t>
-      </w:r>
+        <w:t>数据是用户预先定义，在</w:t>
+      </w:r>
+      <w:r>
+        <w:rPr>
+          <w:rFonts w:hint="eastAsia"/>
+        </w:rPr>
+        <w:t>deploy</w:t>
+      </w:r>
+      <w:r>
+        <w:rPr>
+          <w:rFonts w:hint="eastAsia"/>
+        </w:rPr>
+        <w:t>之前就要导入</w:t>
+      </w:r>
+      <w:proofErr w:type="spellStart"/>
+      <w:r>
+        <w:rPr>
+          <w:rFonts w:hint="eastAsia"/>
+        </w:rPr>
+        <w:t>db</w:t>
+      </w:r>
+      <w:proofErr w:type="spellEnd"/>
     </w:p>
     <w:p>
       <w:pPr>
         <w:ind w:firstLine="420"/>
       </w:pPr>
-      <w:r>
-        <w:t>Store_p</w:t>
-      </w:r>
-      <w:r>
-        <w:rPr>
-          <w:rFonts w:hint="eastAsia"/>
-        </w:rPr>
-        <w:t>ath:{</w:t>
-      </w:r>
+      <w:proofErr w:type="spellStart"/>
+      <w:r>
+        <w:t>Store_</w:t>
+      </w:r>
+      <w:proofErr w:type="gramStart"/>
+      <w:r>
+        <w:t>p</w:t>
+      </w:r>
+      <w:r>
+        <w:rPr>
+          <w:rFonts w:hint="eastAsia"/>
+        </w:rPr>
+        <w:t>ath</w:t>
+      </w:r>
+      <w:proofErr w:type="spellEnd"/>
+      <w:r>
+        <w:rPr>
+          <w:rFonts w:hint="eastAsia"/>
+        </w:rPr>
+        <w:t>:{</w:t>
+      </w:r>
+      <w:proofErr w:type="gramEnd"/>
     </w:p>
     <w:p>
       <w:pPr>
@@ -1403,11 +1892,6 @@
           <w:rFonts w:hint="eastAsia"/>
         </w:rPr>
         <w:tab/>
-      </w:r>
-      <w:r>
-        <w:rPr>
-          <w:rFonts w:hint="eastAsia"/>
-        </w:rPr>
         <w:t>string;required;2~50</w:t>
       </w:r>
       <w:r>
@@ -1426,12 +1910,18 @@
         <w:rPr>
           <w:rFonts w:hint="eastAsia"/>
         </w:rPr>
-        <w:t>描述path</w:t>
+        <w:t>描述</w:t>
+      </w:r>
+      <w:r>
+        <w:rPr>
+          <w:rFonts w:hint="eastAsia"/>
+        </w:rPr>
+        <w:t>path</w:t>
       </w:r>
     </w:p>
     <w:p>
       <w:pPr>
-        <w:ind w:left="210" w:leftChars="100"/>
+        <w:ind w:leftChars="100" w:left="210"/>
         <w:rPr>
           <w:sz w:val="24"/>
           <w:szCs w:val="24"/>
@@ -1452,13 +1942,6 @@
           <w:szCs w:val="24"/>
         </w:rPr>
         <w:tab/>
-      </w:r>
-      <w:r>
-        <w:rPr>
-          <w:rFonts w:hint="eastAsia"/>
-          <w:sz w:val="24"/>
-          <w:szCs w:val="24"/>
-        </w:rPr>
         <w:t xml:space="preserve">path: </w:t>
       </w:r>
       <w:r>
@@ -1476,13 +1959,6 @@
           <w:szCs w:val="24"/>
         </w:rPr>
         <w:tab/>
-      </w:r>
-      <w:r>
-        <w:rPr>
-          <w:rFonts w:hint="eastAsia"/>
-          <w:sz w:val="24"/>
-          <w:szCs w:val="24"/>
-        </w:rPr>
         <w:t>string</w:t>
       </w:r>
       <w:r>
@@ -1508,19 +1984,20 @@
           <w:szCs w:val="24"/>
         </w:rPr>
         <w:tab/>
-      </w:r>
-      <w:r>
-        <w:rPr>
-          <w:rFonts w:hint="eastAsia"/>
-          <w:sz w:val="24"/>
-          <w:szCs w:val="24"/>
-        </w:rPr>
-        <w:t>required; max:4096</w:t>
+        <w:t xml:space="preserve">required; </w:t>
+      </w:r>
+      <w:r>
+        <w:rPr>
+          <w:rFonts w:hint="eastAsia"/>
+          <w:sz w:val="24"/>
+          <w:szCs w:val="24"/>
+        </w:rPr>
+        <w:t>max:4096</w:t>
       </w:r>
     </w:p>
     <w:p>
       <w:pPr>
-        <w:ind w:left="630" w:leftChars="300" w:firstLine="210"/>
+        <w:ind w:leftChars="300" w:left="630" w:firstLine="210"/>
         <w:rPr>
           <w:sz w:val="24"/>
           <w:szCs w:val="24"/>
@@ -1547,6 +2024,7 @@
         </w:rPr>
         <w:tab/>
       </w:r>
+      <w:proofErr w:type="spellStart"/>
       <w:r>
         <w:rPr>
           <w:sz w:val="24"/>
@@ -1569,25 +2047,20 @@
         </w:rPr>
         <w:t>|enum</w:t>
       </w:r>
-      <w:r>
-        <w:rPr>
-          <w:sz w:val="24"/>
-          <w:szCs w:val="24"/>
-        </w:rPr>
-        <w:tab/>
-      </w:r>
-      <w:r>
-        <w:rPr>
-          <w:sz w:val="24"/>
-          <w:szCs w:val="24"/>
-        </w:rPr>
-        <w:tab/>
-      </w:r>
-      <w:r>
-        <w:rPr>
-          <w:sz w:val="24"/>
-          <w:szCs w:val="24"/>
-        </w:rPr>
+      <w:proofErr w:type="spellEnd"/>
+      <w:r>
+        <w:rPr>
+          <w:sz w:val="24"/>
+          <w:szCs w:val="24"/>
+        </w:rPr>
+        <w:tab/>
+      </w:r>
+      <w:r>
+        <w:rPr>
+          <w:sz w:val="24"/>
+          <w:szCs w:val="24"/>
+        </w:rPr>
+        <w:tab/>
         <w:t>required:</w:t>
       </w:r>
       <w:r>
@@ -1601,8 +2074,9 @@
     </w:p>
     <w:p>
       <w:pPr>
-        <w:ind w:left="630" w:leftChars="300" w:firstLine="210"/>
-        <w:rPr>
+        <w:ind w:leftChars="300" w:left="630" w:firstLine="210"/>
+        <w:rPr>
+          <w:rFonts w:hint="eastAsia"/>
           <w:sz w:val="24"/>
           <w:szCs w:val="24"/>
         </w:rPr>
@@ -1613,324 +2087,494 @@
           <w:sz w:val="24"/>
           <w:szCs w:val="24"/>
         </w:rPr>
-        <w:t>size:</w:t>
-      </w:r>
-      <w:r>
-        <w:rPr>
-          <w:rFonts w:hint="eastAsia"/>
-          <w:sz w:val="24"/>
-          <w:szCs w:val="24"/>
-        </w:rPr>
-        <w:tab/>
-      </w:r>
-      <w:r>
-        <w:rPr>
-          <w:rFonts w:hint="eastAsia"/>
-          <w:sz w:val="24"/>
-          <w:szCs w:val="24"/>
-        </w:rPr>
-        <w:tab/>
-      </w:r>
-      <w:r>
-        <w:rPr>
-          <w:sz w:val="24"/>
-          <w:szCs w:val="24"/>
-        </w:rPr>
-        <w:t>number</w:t>
-      </w:r>
-      <w:r>
-        <w:rPr>
-          <w:rFonts w:hint="eastAsia"/>
-          <w:sz w:val="24"/>
-          <w:szCs w:val="24"/>
-        </w:rPr>
-        <w:tab/>
-      </w:r>
-      <w:r>
-        <w:rPr>
-          <w:rFonts w:hint="eastAsia"/>
-          <w:sz w:val="24"/>
-          <w:szCs w:val="24"/>
-        </w:rPr>
-        <w:tab/>
-      </w:r>
-      <w:r>
-        <w:rPr>
-          <w:rFonts w:hint="eastAsia"/>
-          <w:sz w:val="24"/>
-          <w:szCs w:val="24"/>
-        </w:rPr>
-        <w:tab/>
-      </w:r>
-      <w:r>
-        <w:rPr>
-          <w:rFonts w:hint="eastAsia"/>
-          <w:sz w:val="24"/>
-          <w:szCs w:val="24"/>
-        </w:rPr>
-        <w:t>required; 定义的大小(</w:t>
-      </w:r>
-      <w:r>
-        <w:rPr>
-          <w:sz w:val="24"/>
-          <w:szCs w:val="24"/>
-        </w:rPr>
-        <w:t>KB</w:t>
-      </w:r>
-      <w:r>
-        <w:rPr>
-          <w:rFonts w:hint="eastAsia"/>
-          <w:sz w:val="24"/>
-          <w:szCs w:val="24"/>
-        </w:rPr>
-        <w:t>，byte太小，MB/GB太大)</w:t>
-      </w:r>
-    </w:p>
-    <w:p>
-      <w:pPr>
-        <w:ind w:left="630" w:leftChars="300" w:firstLine="210"/>
-        <w:rPr>
-          <w:rFonts w:hint="eastAsia"/>
-          <w:sz w:val="24"/>
-          <w:szCs w:val="24"/>
-        </w:rPr>
-      </w:pPr>
-      <w:r>
-        <w:rPr>
-          <w:rFonts w:hint="eastAsia"/>
-          <w:sz w:val="24"/>
-          <w:szCs w:val="24"/>
-        </w:rPr>
-        <w:t>usedSize</w:t>
-      </w:r>
-      <w:r>
-        <w:rPr>
-          <w:rFonts w:hint="eastAsia"/>
-          <w:sz w:val="24"/>
-          <w:szCs w:val="24"/>
-        </w:rPr>
-        <w:tab/>
-      </w:r>
-      <w:r>
-        <w:rPr>
-          <w:rFonts w:hint="eastAsia"/>
-          <w:sz w:val="24"/>
-          <w:szCs w:val="24"/>
-        </w:rPr>
-        <w:tab/>
-      </w:r>
-      <w:r>
-        <w:rPr>
-          <w:sz w:val="24"/>
-          <w:szCs w:val="24"/>
-        </w:rPr>
-        <w:t>number</w:t>
-      </w:r>
-      <w:r>
-        <w:rPr>
-          <w:sz w:val="24"/>
-          <w:szCs w:val="24"/>
-        </w:rPr>
-        <w:tab/>
-      </w:r>
-      <w:r>
-        <w:rPr>
-          <w:sz w:val="24"/>
-          <w:szCs w:val="24"/>
-        </w:rPr>
-        <w:tab/>
-      </w:r>
-      <w:r>
-        <w:rPr>
-          <w:sz w:val="24"/>
-          <w:szCs w:val="24"/>
-        </w:rPr>
-        <w:tab/>
-      </w:r>
-      <w:r>
-        <w:rPr>
-          <w:sz w:val="24"/>
-          <w:szCs w:val="24"/>
-        </w:rPr>
-        <w:t xml:space="preserve">required: </w:t>
-      </w:r>
-      <w:r>
-        <w:rPr>
-          <w:rFonts w:hint="eastAsia"/>
-          <w:sz w:val="24"/>
-          <w:szCs w:val="24"/>
-        </w:rPr>
-        <w:t>已经使用的空间（kB）</w:t>
-      </w:r>
-    </w:p>
-    <w:p>
-      <w:pPr>
-        <w:ind w:left="630" w:leftChars="300" w:firstLine="210"/>
-        <w:rPr>
-          <w:rFonts w:hint="eastAsia" w:eastAsiaTheme="minorEastAsia"/>
-          <w:sz w:val="24"/>
-          <w:szCs w:val="24"/>
-          <w:lang w:val="en-US" w:eastAsia="zh-CN"/>
-        </w:rPr>
-      </w:pPr>
-      <w:r>
-        <w:rPr>
-          <w:rFonts w:hint="eastAsia"/>
-          <w:sz w:val="24"/>
-          <w:szCs w:val="24"/>
-          <w:lang w:val="en-US" w:eastAsia="zh-CN"/>
-        </w:rPr>
-        <w:t>lowThreshold: number</w:t>
-      </w:r>
-      <w:r>
-        <w:rPr>
-          <w:rFonts w:hint="eastAsia"/>
-          <w:sz w:val="24"/>
-          <w:szCs w:val="24"/>
-          <w:lang w:val="en-US" w:eastAsia="zh-CN"/>
-        </w:rPr>
-        <w:tab/>
-        <w:t/>
-      </w:r>
-      <w:r>
-        <w:rPr>
-          <w:rFonts w:hint="eastAsia"/>
-          <w:sz w:val="24"/>
-          <w:szCs w:val="24"/>
-          <w:lang w:val="en-US" w:eastAsia="zh-CN"/>
-        </w:rPr>
-        <w:tab/>
-        <w:t>required</w:t>
-      </w:r>
-      <w:r>
-        <w:rPr>
-          <w:rFonts w:hint="eastAsia"/>
-          <w:sz w:val="24"/>
-          <w:szCs w:val="24"/>
-          <w:lang w:val="en-US" w:eastAsia="zh-CN"/>
-        </w:rPr>
-        <w:tab/>
-        <w:t>; 达到时报警</w:t>
-      </w:r>
-    </w:p>
-    <w:p>
-      <w:pPr>
-        <w:ind w:left="630" w:leftChars="300" w:firstLine="210"/>
-        <w:rPr>
-          <w:rFonts w:hint="eastAsia"/>
-          <w:sz w:val="24"/>
-          <w:szCs w:val="24"/>
-        </w:rPr>
-      </w:pPr>
-      <w:r>
-        <w:rPr>
-          <w:rFonts w:hint="eastAsia"/>
-          <w:sz w:val="24"/>
-          <w:szCs w:val="24"/>
-          <w:lang w:val="en-US" w:eastAsia="zh-CN"/>
-        </w:rPr>
-        <w:t>highT</w:t>
-      </w:r>
-      <w:r>
-        <w:rPr>
-          <w:sz w:val="24"/>
-          <w:szCs w:val="24"/>
-        </w:rPr>
-        <w:t>heshhold</w:t>
-      </w:r>
-      <w:r>
-        <w:rPr>
-          <w:sz w:val="24"/>
-          <w:szCs w:val="24"/>
-        </w:rPr>
-        <w:tab/>
-      </w:r>
-      <w:r>
-        <w:rPr>
-          <w:sz w:val="24"/>
-          <w:szCs w:val="24"/>
-        </w:rPr>
-        <w:t>number</w:t>
-      </w:r>
-      <w:r>
-        <w:rPr>
-          <w:sz w:val="24"/>
-          <w:szCs w:val="24"/>
-        </w:rPr>
-        <w:tab/>
-      </w:r>
-      <w:r>
-        <w:rPr>
-          <w:sz w:val="24"/>
-          <w:szCs w:val="24"/>
-        </w:rPr>
-        <w:tab/>
-      </w:r>
-      <w:r>
-        <w:rPr>
-          <w:sz w:val="24"/>
-          <w:szCs w:val="24"/>
-        </w:rPr>
-        <w:tab/>
-      </w:r>
-      <w:r>
-        <w:rPr>
-          <w:sz w:val="24"/>
-          <w:szCs w:val="24"/>
-        </w:rPr>
-        <w:t>required:1~100</w:t>
-      </w:r>
-      <w:r>
-        <w:rPr>
-          <w:sz w:val="24"/>
-          <w:szCs w:val="24"/>
-        </w:rPr>
-        <w:tab/>
-      </w:r>
-      <w:r>
-        <w:rPr>
-          <w:rFonts w:hint="eastAsia"/>
-          <w:sz w:val="24"/>
-          <w:szCs w:val="24"/>
-        </w:rPr>
-        <w:t>used</w:t>
-      </w:r>
-      <w:r>
-        <w:rPr>
-          <w:sz w:val="24"/>
-          <w:szCs w:val="24"/>
-        </w:rPr>
-        <w:t>Size</w:t>
-      </w:r>
-      <w:r>
-        <w:rPr>
-          <w:rFonts w:hint="eastAsia"/>
-          <w:sz w:val="24"/>
-          <w:szCs w:val="24"/>
-        </w:rPr>
-        <w:t>/size,达到此百分比后，</w:t>
-      </w:r>
-      <w:r>
-        <w:rPr>
-          <w:rFonts w:hint="eastAsia"/>
-          <w:sz w:val="24"/>
-          <w:szCs w:val="24"/>
-          <w:lang w:eastAsia="zh-CN"/>
-        </w:rPr>
-        <w:t>不再使用此路径</w:t>
+        <w:t>status</w:t>
+      </w:r>
+      <w:r>
+        <w:rPr>
+          <w:sz w:val="24"/>
+          <w:szCs w:val="24"/>
+        </w:rPr>
+        <w:t>;</w:t>
+      </w:r>
+      <w:r>
+        <w:rPr>
+          <w:sz w:val="24"/>
+          <w:szCs w:val="24"/>
+        </w:rPr>
+        <w:tab/>
+      </w:r>
+      <w:r>
+        <w:rPr>
+          <w:sz w:val="24"/>
+          <w:szCs w:val="24"/>
+        </w:rPr>
+        <w:tab/>
+      </w:r>
+      <w:proofErr w:type="spellStart"/>
+      <w:r>
+        <w:rPr>
+          <w:sz w:val="24"/>
+          <w:szCs w:val="24"/>
+        </w:rPr>
+        <w:t>enum</w:t>
+      </w:r>
+      <w:proofErr w:type="spellEnd"/>
+      <w:r>
+        <w:rPr>
+          <w:sz w:val="24"/>
+          <w:szCs w:val="24"/>
+        </w:rPr>
+        <w:tab/>
+      </w:r>
+      <w:r>
+        <w:rPr>
+          <w:sz w:val="24"/>
+          <w:szCs w:val="24"/>
+        </w:rPr>
+        <w:tab/>
+      </w:r>
+      <w:r>
+        <w:rPr>
+          <w:sz w:val="24"/>
+          <w:szCs w:val="24"/>
+        </w:rPr>
+        <w:tab/>
+        <w:t>required:</w:t>
+      </w:r>
+      <w:r>
+        <w:rPr>
+          <w:rFonts w:hint="eastAsia"/>
+          <w:sz w:val="24"/>
+          <w:szCs w:val="24"/>
+        </w:rPr>
+        <w:t>当前状态（只读：磁盘满，不在写入；</w:t>
+      </w:r>
+      <w:r>
+        <w:rPr>
+          <w:rFonts w:hint="eastAsia"/>
+          <w:sz w:val="24"/>
+          <w:szCs w:val="24"/>
+        </w:rPr>
+        <w:t xml:space="preserve"> </w:t>
+      </w:r>
+      <w:r>
+        <w:rPr>
+          <w:rFonts w:hint="eastAsia"/>
+          <w:sz w:val="24"/>
+          <w:szCs w:val="24"/>
+        </w:rPr>
+        <w:t>读写：磁盘未满，可以写入文件</w:t>
       </w:r>
       <w:bookmarkStart w:id="0" w:name="_GoBack"/>
       <w:bookmarkEnd w:id="0"/>
+      <w:r>
+        <w:rPr>
+          <w:rFonts w:hint="eastAsia"/>
+          <w:sz w:val="24"/>
+          <w:szCs w:val="24"/>
+        </w:rPr>
+        <w:t>）</w:t>
+      </w:r>
     </w:p>
     <w:p>
       <w:pPr>
-        <w:ind w:left="420" w:leftChars="200" w:firstLine="420"/>
+        <w:ind w:leftChars="300" w:left="630" w:firstLine="210"/>
+        <w:rPr>
+          <w:sz w:val="24"/>
+          <w:szCs w:val="24"/>
+        </w:rPr>
+      </w:pPr>
+      <w:r>
+        <w:rPr>
+          <w:rFonts w:hint="eastAsia"/>
+          <w:sz w:val="24"/>
+          <w:szCs w:val="24"/>
+        </w:rPr>
+        <w:t>size:</w:t>
+      </w:r>
+      <w:r>
+        <w:rPr>
+          <w:rFonts w:hint="eastAsia"/>
+          <w:sz w:val="24"/>
+          <w:szCs w:val="24"/>
+        </w:rPr>
+        <w:tab/>
+      </w:r>
+      <w:r>
+        <w:rPr>
+          <w:rFonts w:hint="eastAsia"/>
+          <w:sz w:val="24"/>
+          <w:szCs w:val="24"/>
+        </w:rPr>
+        <w:tab/>
+      </w:r>
+      <w:r>
+        <w:rPr>
+          <w:sz w:val="24"/>
+          <w:szCs w:val="24"/>
+        </w:rPr>
+        <w:t>number</w:t>
+      </w:r>
+      <w:r>
+        <w:rPr>
+          <w:rFonts w:hint="eastAsia"/>
+          <w:sz w:val="24"/>
+          <w:szCs w:val="24"/>
+        </w:rPr>
+        <w:tab/>
+      </w:r>
+      <w:r>
+        <w:rPr>
+          <w:rFonts w:hint="eastAsia"/>
+          <w:sz w:val="24"/>
+          <w:szCs w:val="24"/>
+        </w:rPr>
+        <w:tab/>
+      </w:r>
+      <w:r>
+        <w:rPr>
+          <w:rFonts w:hint="eastAsia"/>
+          <w:sz w:val="24"/>
+          <w:szCs w:val="24"/>
+        </w:rPr>
+        <w:tab/>
+        <w:t xml:space="preserve">required; </w:t>
+      </w:r>
+      <w:r>
+        <w:rPr>
+          <w:rFonts w:hint="eastAsia"/>
+          <w:sz w:val="24"/>
+          <w:szCs w:val="24"/>
+        </w:rPr>
+        <w:t>定义的大小</w:t>
+      </w:r>
+      <w:r>
+        <w:rPr>
+          <w:rFonts w:hint="eastAsia"/>
+          <w:sz w:val="24"/>
+          <w:szCs w:val="24"/>
+        </w:rPr>
+        <w:t>(</w:t>
+      </w:r>
+      <w:r>
+        <w:rPr>
+          <w:sz w:val="24"/>
+          <w:szCs w:val="24"/>
+        </w:rPr>
+        <w:t>KB</w:t>
+      </w:r>
+      <w:r>
+        <w:rPr>
+          <w:rFonts w:hint="eastAsia"/>
+          <w:sz w:val="24"/>
+          <w:szCs w:val="24"/>
+        </w:rPr>
+        <w:t>，</w:t>
+      </w:r>
+      <w:r>
+        <w:rPr>
+          <w:rFonts w:hint="eastAsia"/>
+          <w:sz w:val="24"/>
+          <w:szCs w:val="24"/>
+        </w:rPr>
+        <w:t>byte</w:t>
+      </w:r>
+      <w:r>
+        <w:rPr>
+          <w:rFonts w:hint="eastAsia"/>
+          <w:sz w:val="24"/>
+          <w:szCs w:val="24"/>
+        </w:rPr>
+        <w:t>太小，</w:t>
+      </w:r>
+      <w:r>
+        <w:rPr>
+          <w:rFonts w:hint="eastAsia"/>
+          <w:sz w:val="24"/>
+          <w:szCs w:val="24"/>
+        </w:rPr>
+        <w:t>MB/GB</w:t>
+      </w:r>
+      <w:r>
+        <w:rPr>
+          <w:rFonts w:hint="eastAsia"/>
+          <w:sz w:val="24"/>
+          <w:szCs w:val="24"/>
+        </w:rPr>
+        <w:t>太大</w:t>
+      </w:r>
+      <w:r>
+        <w:rPr>
+          <w:rFonts w:hint="eastAsia"/>
+          <w:sz w:val="24"/>
+          <w:szCs w:val="24"/>
+        </w:rPr>
+        <w:t>)</w:t>
+      </w:r>
+    </w:p>
+    <w:p>
+      <w:pPr>
+        <w:ind w:leftChars="300" w:left="630" w:firstLine="210"/>
+        <w:rPr>
+          <w:sz w:val="24"/>
+          <w:szCs w:val="24"/>
+        </w:rPr>
+      </w:pPr>
+      <w:proofErr w:type="spellStart"/>
+      <w:r>
+        <w:rPr>
+          <w:rFonts w:hint="eastAsia"/>
+          <w:sz w:val="24"/>
+          <w:szCs w:val="24"/>
+        </w:rPr>
+        <w:t>usedSize</w:t>
+      </w:r>
+      <w:proofErr w:type="spellEnd"/>
+      <w:r>
+        <w:rPr>
+          <w:rFonts w:hint="eastAsia"/>
+          <w:sz w:val="24"/>
+          <w:szCs w:val="24"/>
+        </w:rPr>
+        <w:tab/>
+      </w:r>
+      <w:r>
+        <w:rPr>
+          <w:rFonts w:hint="eastAsia"/>
+          <w:sz w:val="24"/>
+          <w:szCs w:val="24"/>
+        </w:rPr>
+        <w:tab/>
+      </w:r>
+      <w:r>
+        <w:rPr>
+          <w:sz w:val="24"/>
+          <w:szCs w:val="24"/>
+        </w:rPr>
+        <w:t>number</w:t>
+      </w:r>
+      <w:r>
+        <w:rPr>
+          <w:sz w:val="24"/>
+          <w:szCs w:val="24"/>
+        </w:rPr>
+        <w:tab/>
+      </w:r>
+      <w:r>
+        <w:rPr>
+          <w:sz w:val="24"/>
+          <w:szCs w:val="24"/>
+        </w:rPr>
+        <w:tab/>
+      </w:r>
+      <w:r>
+        <w:rPr>
+          <w:sz w:val="24"/>
+          <w:szCs w:val="24"/>
+        </w:rPr>
+        <w:tab/>
+        <w:t xml:space="preserve">required: </w:t>
+      </w:r>
+      <w:r>
+        <w:rPr>
+          <w:rFonts w:hint="eastAsia"/>
+          <w:sz w:val="24"/>
+          <w:szCs w:val="24"/>
+        </w:rPr>
+        <w:t>已经使用的空间（</w:t>
+      </w:r>
+      <w:r>
+        <w:rPr>
+          <w:rFonts w:hint="eastAsia"/>
+          <w:sz w:val="24"/>
+          <w:szCs w:val="24"/>
+        </w:rPr>
+        <w:t>kB</w:t>
+      </w:r>
+      <w:r>
+        <w:rPr>
+          <w:rFonts w:hint="eastAsia"/>
+          <w:sz w:val="24"/>
+          <w:szCs w:val="24"/>
+        </w:rPr>
+        <w:t>）</w:t>
+      </w:r>
+    </w:p>
+    <w:p>
+      <w:pPr>
+        <w:ind w:leftChars="300" w:left="630" w:firstLine="210"/>
+        <w:rPr>
+          <w:sz w:val="24"/>
+          <w:szCs w:val="24"/>
+        </w:rPr>
+      </w:pPr>
+      <w:proofErr w:type="spellStart"/>
+      <w:r>
+        <w:rPr>
+          <w:rFonts w:hint="eastAsia"/>
+          <w:sz w:val="24"/>
+          <w:szCs w:val="24"/>
+        </w:rPr>
+        <w:t>lowThreshold</w:t>
+      </w:r>
+      <w:proofErr w:type="spellEnd"/>
+      <w:r>
+        <w:rPr>
+          <w:rFonts w:hint="eastAsia"/>
+          <w:sz w:val="24"/>
+          <w:szCs w:val="24"/>
+        </w:rPr>
+        <w:t>: number</w:t>
+      </w:r>
+      <w:r>
+        <w:rPr>
+          <w:rFonts w:hint="eastAsia"/>
+          <w:sz w:val="24"/>
+          <w:szCs w:val="24"/>
+        </w:rPr>
+        <w:tab/>
+      </w:r>
+      <w:r>
+        <w:rPr>
+          <w:rFonts w:hint="eastAsia"/>
+          <w:sz w:val="24"/>
+          <w:szCs w:val="24"/>
+        </w:rPr>
+        <w:tab/>
+        <w:t>required</w:t>
+      </w:r>
+      <w:r>
+        <w:rPr>
+          <w:rFonts w:hint="eastAsia"/>
+          <w:sz w:val="24"/>
+          <w:szCs w:val="24"/>
+        </w:rPr>
+        <w:tab/>
+        <w:t xml:space="preserve">; </w:t>
+      </w:r>
+      <w:r>
+        <w:rPr>
+          <w:rFonts w:hint="eastAsia"/>
+          <w:sz w:val="24"/>
+          <w:szCs w:val="24"/>
+        </w:rPr>
+        <w:t>达到时报警</w:t>
+      </w:r>
+    </w:p>
+    <w:p>
+      <w:pPr>
+        <w:ind w:leftChars="300" w:left="630" w:firstLine="210"/>
+        <w:rPr>
+          <w:sz w:val="24"/>
+          <w:szCs w:val="24"/>
+        </w:rPr>
+      </w:pPr>
+      <w:proofErr w:type="spellStart"/>
+      <w:r>
+        <w:rPr>
+          <w:rFonts w:hint="eastAsia"/>
+          <w:sz w:val="24"/>
+          <w:szCs w:val="24"/>
+        </w:rPr>
+        <w:t>highT</w:t>
+      </w:r>
+      <w:r>
+        <w:rPr>
+          <w:sz w:val="24"/>
+          <w:szCs w:val="24"/>
+        </w:rPr>
+        <w:t>heshhold</w:t>
+      </w:r>
+      <w:proofErr w:type="spellEnd"/>
+      <w:r>
+        <w:rPr>
+          <w:sz w:val="24"/>
+          <w:szCs w:val="24"/>
+        </w:rPr>
+        <w:tab/>
+        <w:t>number</w:t>
+      </w:r>
+      <w:r>
+        <w:rPr>
+          <w:sz w:val="24"/>
+          <w:szCs w:val="24"/>
+        </w:rPr>
+        <w:tab/>
+      </w:r>
+      <w:r>
+        <w:rPr>
+          <w:sz w:val="24"/>
+          <w:szCs w:val="24"/>
+        </w:rPr>
+        <w:tab/>
+      </w:r>
+      <w:r>
+        <w:rPr>
+          <w:sz w:val="24"/>
+          <w:szCs w:val="24"/>
+        </w:rPr>
+        <w:tab/>
+        <w:t>required:1~100</w:t>
+      </w:r>
+      <w:r>
+        <w:rPr>
+          <w:sz w:val="24"/>
+          <w:szCs w:val="24"/>
+        </w:rPr>
+        <w:tab/>
+      </w:r>
+      <w:proofErr w:type="spellStart"/>
+      <w:r>
+        <w:rPr>
+          <w:rFonts w:hint="eastAsia"/>
+          <w:sz w:val="24"/>
+          <w:szCs w:val="24"/>
+        </w:rPr>
+        <w:t>used</w:t>
+      </w:r>
+      <w:r>
+        <w:rPr>
+          <w:sz w:val="24"/>
+          <w:szCs w:val="24"/>
+        </w:rPr>
+        <w:t>Size</w:t>
+      </w:r>
+      <w:proofErr w:type="spellEnd"/>
+      <w:r>
+        <w:rPr>
+          <w:rFonts w:hint="eastAsia"/>
+          <w:sz w:val="24"/>
+          <w:szCs w:val="24"/>
+        </w:rPr>
+        <w:t>/size,</w:t>
+      </w:r>
+      <w:r>
+        <w:rPr>
+          <w:rFonts w:hint="eastAsia"/>
+          <w:sz w:val="24"/>
+          <w:szCs w:val="24"/>
+        </w:rPr>
+        <w:t>达到此百分比后，</w:t>
+      </w:r>
+      <w:r>
+        <w:rPr>
+          <w:rFonts w:hint="eastAsia"/>
+          <w:sz w:val="24"/>
+          <w:szCs w:val="24"/>
+        </w:rPr>
+        <w:t>不再使用此路径</w:t>
+      </w:r>
+    </w:p>
+    <w:p>
+      <w:pPr>
+        <w:ind w:leftChars="200" w:left="420" w:firstLine="420"/>
         <w:rPr>
           <w:strike/>
           <w:sz w:val="24"/>
           <w:szCs w:val="24"/>
         </w:rPr>
       </w:pPr>
+      <w:proofErr w:type="spellStart"/>
       <w:r>
         <w:rPr>
           <w:rFonts w:hint="eastAsia"/>
@@ -1940,6 +2584,7 @@
         </w:rPr>
         <w:t>cDate</w:t>
       </w:r>
+      <w:proofErr w:type="spellEnd"/>
       <w:r>
         <w:rPr>
           <w:rFonts w:hint="eastAsia"/>
@@ -1957,6 +2602,7 @@
           <w:szCs w:val="24"/>
         </w:rPr>
         <w:tab/>
+        <w:t>date</w:t>
       </w:r>
       <w:r>
         <w:rPr>
@@ -1965,6 +2611,84 @@
           <w:sz w:val="24"/>
           <w:szCs w:val="24"/>
         </w:rPr>
+        <w:tab/>
+      </w:r>
+      <w:r>
+        <w:rPr>
+          <w:rFonts w:hint="eastAsia"/>
+          <w:strike/>
+          <w:sz w:val="24"/>
+          <w:szCs w:val="24"/>
+        </w:rPr>
+        <w:tab/>
+      </w:r>
+      <w:r>
+        <w:rPr>
+          <w:rFonts w:hint="eastAsia"/>
+          <w:strike/>
+          <w:sz w:val="24"/>
+          <w:szCs w:val="24"/>
+        </w:rPr>
+        <w:tab/>
+      </w:r>
+      <w:proofErr w:type="spellStart"/>
+      <w:r>
+        <w:rPr>
+          <w:rFonts w:hint="eastAsia"/>
+          <w:strike/>
+          <w:sz w:val="24"/>
+          <w:szCs w:val="24"/>
+        </w:rPr>
+        <w:t>reuiqred</w:t>
+      </w:r>
+      <w:proofErr w:type="spellEnd"/>
+    </w:p>
+    <w:p>
+      <w:pPr>
+        <w:ind w:leftChars="200" w:left="420" w:firstLine="420"/>
+        <w:rPr>
+          <w:strike/>
+          <w:sz w:val="24"/>
+          <w:szCs w:val="24"/>
+        </w:rPr>
+      </w:pPr>
+      <w:proofErr w:type="spellStart"/>
+      <w:r>
+        <w:rPr>
+          <w:rFonts w:hint="eastAsia"/>
+          <w:strike/>
+          <w:sz w:val="24"/>
+          <w:szCs w:val="24"/>
+        </w:rPr>
+        <w:t>mDate</w:t>
+      </w:r>
+      <w:proofErr w:type="spellEnd"/>
+      <w:r>
+        <w:rPr>
+          <w:rFonts w:hint="eastAsia"/>
+          <w:strike/>
+          <w:sz w:val="24"/>
+          <w:szCs w:val="24"/>
+        </w:rPr>
+        <w:t>;</w:t>
+      </w:r>
+      <w:r>
+        <w:rPr>
+          <w:rFonts w:hint="eastAsia"/>
+          <w:strike/>
+          <w:sz w:val="24"/>
+          <w:szCs w:val="24"/>
+        </w:rPr>
+        <w:tab/>
+      </w:r>
+      <w:r>
+        <w:rPr>
+          <w:rFonts w:hint="eastAsia"/>
+          <w:strike/>
+          <w:sz w:val="24"/>
+          <w:szCs w:val="24"/>
+        </w:rPr>
+        <w:tab/>
         <w:t>date</w:t>
       </w:r>
       <w:r>
@@ -1993,26 +2717,29 @@
           <w:szCs w:val="24"/>
         </w:rPr>
         <w:tab/>
-      </w:r>
-      <w:r>
-        <w:rPr>
-          <w:rFonts w:hint="eastAsia"/>
+        <w:t>optional</w:t>
+      </w:r>
+    </w:p>
+    <w:p>
+      <w:pPr>
+        <w:ind w:leftChars="200" w:left="420" w:firstLine="420"/>
+        <w:rPr>
           <w:strike/>
           <w:sz w:val="24"/>
           <w:szCs w:val="24"/>
         </w:rPr>
-        <w:t>reuiqred</w:t>
-      </w:r>
-    </w:p>
-    <w:p>
-      <w:pPr>
-        <w:ind w:left="420" w:leftChars="200" w:firstLine="420"/>
-        <w:rPr>
+      </w:pPr>
+      <w:proofErr w:type="spellStart"/>
+      <w:r>
+        <w:rPr>
+          <w:rFonts w:hint="eastAsia"/>
           <w:strike/>
           <w:sz w:val="24"/>
           <w:szCs w:val="24"/>
         </w:rPr>
-      </w:pPr>
+        <w:t>dDate</w:t>
+      </w:r>
+      <w:proofErr w:type="spellEnd"/>
       <w:r>
         <w:rPr>
           <w:rFonts w:hint="eastAsia"/>
@@ -2020,7 +2747,7 @@
           <w:sz w:val="24"/>
           <w:szCs w:val="24"/>
         </w:rPr>
-        <w:t>mDate;</w:t>
+        <w:t>:</w:t>
       </w:r>
       <w:r>
         <w:rPr>
@@ -2039,6 +2766,7 @@
           <w:szCs w:val="24"/>
         </w:rPr>
         <w:tab/>
+        <w:t>date</w:t>
       </w:r>
       <w:r>
         <w:rPr>
@@ -2047,7 +2775,7 @@
           <w:sz w:val="24"/>
           <w:szCs w:val="24"/>
         </w:rPr>
-        <w:t>date</w:t>
+        <w:tab/>
       </w:r>
       <w:r>
         <w:rPr>
@@ -2066,105 +2794,6 @@
           <w:szCs w:val="24"/>
         </w:rPr>
         <w:tab/>
-      </w:r>
-      <w:r>
-        <w:rPr>
-          <w:rFonts w:hint="eastAsia"/>
-          <w:strike/>
-          <w:sz w:val="24"/>
-          <w:szCs w:val="24"/>
-        </w:rPr>
-        <w:tab/>
-      </w:r>
-      <w:r>
-        <w:rPr>
-          <w:rFonts w:hint="eastAsia"/>
-          <w:strike/>
-          <w:sz w:val="24"/>
-          <w:szCs w:val="24"/>
-        </w:rPr>
-        <w:t>optional</w:t>
-      </w:r>
-    </w:p>
-    <w:p>
-      <w:pPr>
-        <w:ind w:left="420" w:leftChars="200" w:firstLine="420"/>
-        <w:rPr>
-          <w:strike/>
-          <w:sz w:val="24"/>
-          <w:szCs w:val="24"/>
-        </w:rPr>
-      </w:pPr>
-      <w:r>
-        <w:rPr>
-          <w:rFonts w:hint="eastAsia"/>
-          <w:strike/>
-          <w:sz w:val="24"/>
-          <w:szCs w:val="24"/>
-        </w:rPr>
-        <w:t>dDate:</w:t>
-      </w:r>
-      <w:r>
-        <w:rPr>
-          <w:rFonts w:hint="eastAsia"/>
-          <w:strike/>
-          <w:sz w:val="24"/>
-          <w:szCs w:val="24"/>
-        </w:rPr>
-        <w:tab/>
-      </w:r>
-      <w:r>
-        <w:rPr>
-          <w:rFonts w:hint="eastAsia"/>
-          <w:strike/>
-          <w:sz w:val="24"/>
-          <w:szCs w:val="24"/>
-        </w:rPr>
-        <w:tab/>
-      </w:r>
-      <w:r>
-        <w:rPr>
-          <w:rFonts w:hint="eastAsia"/>
-          <w:strike/>
-          <w:sz w:val="24"/>
-          <w:szCs w:val="24"/>
-        </w:rPr>
-        <w:t>date</w:t>
-      </w:r>
-      <w:r>
-        <w:rPr>
-          <w:rFonts w:hint="eastAsia"/>
-          <w:strike/>
-          <w:sz w:val="24"/>
-          <w:szCs w:val="24"/>
-        </w:rPr>
-        <w:tab/>
-      </w:r>
-      <w:r>
-        <w:rPr>
-          <w:rFonts w:hint="eastAsia"/>
-          <w:strike/>
-          <w:sz w:val="24"/>
-          <w:szCs w:val="24"/>
-        </w:rPr>
-        <w:tab/>
-      </w:r>
-      <w:r>
-        <w:rPr>
-          <w:rFonts w:hint="eastAsia"/>
-          <w:strike/>
-          <w:sz w:val="24"/>
-          <w:szCs w:val="24"/>
-        </w:rPr>
-        <w:tab/>
-      </w:r>
-      <w:r>
-        <w:rPr>
-          <w:rFonts w:hint="eastAsia"/>
-          <w:strike/>
-          <w:sz w:val="24"/>
-          <w:szCs w:val="24"/>
-        </w:rPr>
         <w:t>optional</w:t>
       </w:r>
     </w:p>
@@ -2182,6 +2811,7 @@
           <w:sz w:val="24"/>
           <w:szCs w:val="24"/>
         </w:rPr>
+        <w:lastRenderedPageBreak/>
         <w:t>}</w:t>
       </w:r>
     </w:p>
@@ -2221,19 +2851,20 @@
       </w:r>
     </w:p>
     <w:p>
-      <w:commentRangeStart w:id="0"/>
+      <w:commentRangeStart w:id="1"/>
+      <w:proofErr w:type="spellStart"/>
       <w:r>
         <w:rPr>
           <w:rFonts w:hint="eastAsia"/>
         </w:rPr>
         <w:t>member</w:t>
       </w:r>
-      <w:commentRangeEnd w:id="0"/>
-      <w:r>
-        <w:rPr>
-          <w:rStyle w:val="9"/>
-        </w:rPr>
-        <w:commentReference w:id="0"/>
+      <w:commentRangeEnd w:id="1"/>
+      <w:r>
+        <w:rPr>
+          <w:rStyle w:val="CommentReference"/>
+        </w:rPr>
+        <w:commentReference w:id="1"/>
       </w:r>
       <w:r>
         <w:rPr>
@@ -2244,6 +2875,7 @@
       <w:r>
         <w:t>enalize</w:t>
       </w:r>
+      <w:proofErr w:type="spellEnd"/>
       <w:r>
         <w:rPr>
           <w:rFonts w:hint="eastAsia"/>
@@ -2258,6 +2890,7 @@
         </w:rPr>
         <w:tab/>
       </w:r>
+      <w:proofErr w:type="spellStart"/>
       <w:r>
         <w:rPr>
           <w:rFonts w:hint="eastAsia"/>
@@ -2265,6 +2898,7 @@
         </w:rPr>
         <w:t>creatorId</w:t>
       </w:r>
+      <w:proofErr w:type="spellEnd"/>
       <w:r>
         <w:rPr>
           <w:rFonts w:hint="eastAsia"/>
@@ -2277,34 +2911,31 @@
         </w:rPr>
         <w:tab/>
       </w:r>
+      <w:proofErr w:type="spellStart"/>
       <w:r>
         <w:rPr>
           <w:rFonts w:hint="eastAsia"/>
         </w:rPr>
         <w:t>object_id</w:t>
       </w:r>
-      <w:r>
-        <w:rPr>
-          <w:rFonts w:hint="eastAsia"/>
-        </w:rPr>
-        <w:tab/>
-      </w:r>
-      <w:r>
-        <w:rPr>
-          <w:rFonts w:hint="eastAsia"/>
-        </w:rPr>
-        <w:tab/>
-      </w:r>
-      <w:r>
-        <w:rPr>
-          <w:rFonts w:hint="eastAsia"/>
-        </w:rPr>
-        <w:tab/>
-      </w:r>
-      <w:r>
-        <w:rPr>
-          <w:rFonts w:hint="eastAsia"/>
-        </w:rPr>
+      <w:proofErr w:type="spellEnd"/>
+      <w:r>
+        <w:rPr>
+          <w:rFonts w:hint="eastAsia"/>
+        </w:rPr>
+        <w:tab/>
+      </w:r>
+      <w:r>
+        <w:rPr>
+          <w:rFonts w:hint="eastAsia"/>
+        </w:rPr>
+        <w:tab/>
+      </w:r>
+      <w:r>
+        <w:rPr>
+          <w:rFonts w:hint="eastAsia"/>
+        </w:rPr>
+        <w:tab/>
         <w:t>required</w:t>
       </w:r>
       <w:r>
@@ -2345,28 +2976,45 @@
         </w:rPr>
         <w:tab/>
       </w:r>
-      <w:r>
-        <w:rPr>
-          <w:rFonts w:hint="eastAsia"/>
-        </w:rPr>
-        <w:t>publicGroupId: Object_id,</w:t>
-      </w:r>
-      <w:r>
-        <w:rPr>
-          <w:rFonts w:hint="eastAsia"/>
-        </w:rPr>
-        <w:tab/>
-      </w:r>
-      <w:r>
-        <w:rPr>
-          <w:rFonts w:hint="eastAsia"/>
-        </w:rPr>
-        <w:tab/>
-      </w:r>
-      <w:r>
-        <w:rPr>
-          <w:rFonts w:hint="eastAsia"/>
-        </w:rPr>
+      <w:proofErr w:type="spellStart"/>
+      <w:r>
+        <w:rPr>
+          <w:rFonts w:hint="eastAsia"/>
+        </w:rPr>
+        <w:t>publicGroupId</w:t>
+      </w:r>
+      <w:proofErr w:type="spellEnd"/>
+      <w:r>
+        <w:rPr>
+          <w:rFonts w:hint="eastAsia"/>
+        </w:rPr>
+        <w:t xml:space="preserve">: </w:t>
+      </w:r>
+      <w:proofErr w:type="spellStart"/>
+      <w:r>
+        <w:rPr>
+          <w:rFonts w:hint="eastAsia"/>
+        </w:rPr>
+        <w:t>Object_id</w:t>
+      </w:r>
+      <w:proofErr w:type="spellEnd"/>
+      <w:r>
+        <w:rPr>
+          <w:rFonts w:hint="eastAsia"/>
+        </w:rPr>
+        <w:t>,</w:t>
+      </w:r>
+      <w:r>
+        <w:rPr>
+          <w:rFonts w:hint="eastAsia"/>
+        </w:rPr>
+        <w:tab/>
+      </w:r>
+      <w:r>
+        <w:rPr>
+          <w:rFonts w:hint="eastAsia"/>
+        </w:rPr>
+        <w:tab/>
         <w:t>required</w:t>
       </w:r>
       <w:r>
@@ -2407,40 +3055,51 @@
         </w:rPr>
         <w:tab/>
       </w:r>
-      <w:r>
-        <w:rPr>
-          <w:rFonts w:hint="eastAsia"/>
-        </w:rPr>
-        <w:t>memberId: object_id</w:t>
-      </w:r>
-      <w:r>
-        <w:rPr>
-          <w:rFonts w:hint="eastAsia"/>
-        </w:rPr>
-        <w:tab/>
-      </w:r>
-      <w:r>
-        <w:rPr>
-          <w:rFonts w:hint="eastAsia"/>
-        </w:rPr>
-        <w:tab/>
-      </w:r>
-      <w:r>
-        <w:rPr>
-          <w:rFonts w:hint="eastAsia"/>
-        </w:rPr>
-        <w:tab/>
-      </w:r>
-      <w:r>
-        <w:rPr>
-          <w:rFonts w:hint="eastAsia"/>
-        </w:rPr>
-        <w:tab/>
-      </w:r>
-      <w:r>
-        <w:rPr>
-          <w:rFonts w:hint="eastAsia"/>
-        </w:rPr>
+      <w:proofErr w:type="spellStart"/>
+      <w:r>
+        <w:rPr>
+          <w:rFonts w:hint="eastAsia"/>
+        </w:rPr>
+        <w:t>memberId</w:t>
+      </w:r>
+      <w:proofErr w:type="spellEnd"/>
+      <w:r>
+        <w:rPr>
+          <w:rFonts w:hint="eastAsia"/>
+        </w:rPr>
+        <w:t xml:space="preserve">: </w:t>
+      </w:r>
+      <w:proofErr w:type="spellStart"/>
+      <w:r>
+        <w:rPr>
+          <w:rFonts w:hint="eastAsia"/>
+        </w:rPr>
+        <w:t>object_id</w:t>
+      </w:r>
+      <w:proofErr w:type="spellEnd"/>
+      <w:r>
+        <w:rPr>
+          <w:rFonts w:hint="eastAsia"/>
+        </w:rPr>
+        <w:tab/>
+      </w:r>
+      <w:r>
+        <w:rPr>
+          <w:rFonts w:hint="eastAsia"/>
+        </w:rPr>
+        <w:tab/>
+      </w:r>
+      <w:r>
+        <w:rPr>
+          <w:rFonts w:hint="eastAsia"/>
+        </w:rPr>
+        <w:tab/>
+      </w:r>
+      <w:r>
+        <w:rPr>
+          <w:rFonts w:hint="eastAsia"/>
+        </w:rPr>
+        <w:tab/>
         <w:t>required</w:t>
       </w:r>
     </w:p>
@@ -2451,6 +3110,7 @@
         </w:rPr>
         <w:tab/>
       </w:r>
+      <w:proofErr w:type="spellStart"/>
       <w:r>
         <w:rPr>
           <w:rFonts w:hint="eastAsia"/>
@@ -2464,42 +3124,52 @@
         <w:rPr>
           <w:rFonts w:hint="eastAsia"/>
         </w:rPr>
-        <w:t>Type: enum|String</w:t>
-      </w:r>
-      <w:r>
-        <w:rPr>
-          <w:rFonts w:hint="eastAsia"/>
-        </w:rPr>
-        <w:tab/>
-      </w:r>
-      <w:r>
-        <w:rPr>
-          <w:rFonts w:hint="eastAsia"/>
-        </w:rPr>
-        <w:tab/>
-      </w:r>
-      <w:r>
-        <w:rPr>
-          <w:rFonts w:hint="eastAsia"/>
-        </w:rPr>
-        <w:tab/>
-      </w:r>
-      <w:r>
-        <w:rPr>
-          <w:rFonts w:hint="eastAsia"/>
-        </w:rPr>
-        <w:tab/>
-      </w:r>
-      <w:r>
-        <w:rPr>
-          <w:rFonts w:hint="eastAsia"/>
-        </w:rPr>
-        <w:tab/>
-      </w:r>
-      <w:r>
-        <w:rPr>
-          <w:rFonts w:hint="eastAsia"/>
-        </w:rPr>
+        <w:t>Type</w:t>
+      </w:r>
+      <w:proofErr w:type="spellEnd"/>
+      <w:r>
+        <w:rPr>
+          <w:rFonts w:hint="eastAsia"/>
+        </w:rPr>
+        <w:t xml:space="preserve">: </w:t>
+      </w:r>
+      <w:proofErr w:type="spellStart"/>
+      <w:r>
+        <w:rPr>
+          <w:rFonts w:hint="eastAsia"/>
+        </w:rPr>
+        <w:t>enum|String</w:t>
+      </w:r>
+      <w:proofErr w:type="spellEnd"/>
+      <w:r>
+        <w:rPr>
+          <w:rFonts w:hint="eastAsia"/>
+        </w:rPr>
+        <w:tab/>
+      </w:r>
+      <w:r>
+        <w:rPr>
+          <w:rFonts w:hint="eastAsia"/>
+        </w:rPr>
+        <w:tab/>
+      </w:r>
+      <w:r>
+        <w:rPr>
+          <w:rFonts w:hint="eastAsia"/>
+        </w:rPr>
+        <w:tab/>
+      </w:r>
+      <w:r>
+        <w:rPr>
+          <w:rFonts w:hint="eastAsia"/>
+        </w:rPr>
+        <w:tab/>
+      </w:r>
+      <w:r>
+        <w:rPr>
+          <w:rFonts w:hint="eastAsia"/>
+        </w:rPr>
+        <w:tab/>
         <w:t>required</w:t>
       </w:r>
       <w:r>
@@ -2518,7 +3188,35 @@
         <w:rPr>
           <w:rFonts w:hint="eastAsia"/>
         </w:rPr>
-        <w:t>处理类型，例如禁止发言（NoArticle/NoComment）</w:t>
+        <w:t>处理类型，例如禁止发言（</w:t>
+      </w:r>
+      <w:proofErr w:type="spellStart"/>
+      <w:r>
+        <w:rPr>
+          <w:rFonts w:hint="eastAsia"/>
+        </w:rPr>
+        <w:t>NoArticle</w:t>
+      </w:r>
+      <w:proofErr w:type="spellEnd"/>
+      <w:r>
+        <w:rPr>
+          <w:rFonts w:hint="eastAsia"/>
+        </w:rPr>
+        <w:t>/</w:t>
+      </w:r>
+      <w:proofErr w:type="spellStart"/>
+      <w:r>
+        <w:rPr>
+          <w:rFonts w:hint="eastAsia"/>
+        </w:rPr>
+        <w:t>NoComment</w:t>
+      </w:r>
+      <w:proofErr w:type="spellEnd"/>
+      <w:r>
+        <w:rPr>
+          <w:rFonts w:hint="eastAsia"/>
+        </w:rPr>
+        <w:t>）</w:t>
       </w:r>
     </w:p>
     <w:p>
@@ -2533,48 +3231,64 @@
           <w:rFonts w:hint="eastAsia"/>
         </w:rPr>
         <w:tab/>
-      </w:r>
-      <w:r>
-        <w:rPr>
-          <w:rFonts w:hint="eastAsia"/>
-        </w:rPr>
-        <w:t>duration: int</w:t>
-      </w:r>
-      <w:r>
-        <w:rPr>
-          <w:rFonts w:hint="eastAsia"/>
-        </w:rPr>
-        <w:tab/>
-      </w:r>
-      <w:r>
-        <w:rPr>
-          <w:rFonts w:hint="eastAsia"/>
-        </w:rPr>
-        <w:tab/>
-      </w:r>
-      <w:r>
-        <w:rPr>
-          <w:rFonts w:hint="eastAsia"/>
-        </w:rPr>
-        <w:tab/>
-      </w:r>
-      <w:r>
-        <w:rPr>
-          <w:rFonts w:hint="eastAsia"/>
-        </w:rPr>
-        <w:tab/>
-      </w:r>
-      <w:r>
-        <w:rPr>
-          <w:rFonts w:hint="eastAsia"/>
-        </w:rPr>
-        <w:tab/>
-      </w:r>
-      <w:r>
-        <w:rPr>
-          <w:rFonts w:hint="eastAsia"/>
-        </w:rPr>
-        <w:t>required; 1～30，其他：</w:t>
+        <w:t xml:space="preserve">duration: </w:t>
+      </w:r>
+      <w:proofErr w:type="spellStart"/>
+      <w:r>
+        <w:rPr>
+          <w:rFonts w:hint="eastAsia"/>
+        </w:rPr>
+        <w:t>int</w:t>
+      </w:r>
+      <w:proofErr w:type="spellEnd"/>
+      <w:r>
+        <w:rPr>
+          <w:rFonts w:hint="eastAsia"/>
+        </w:rPr>
+        <w:tab/>
+      </w:r>
+      <w:r>
+        <w:rPr>
+          <w:rFonts w:hint="eastAsia"/>
+        </w:rPr>
+        <w:tab/>
+      </w:r>
+      <w:r>
+        <w:rPr>
+          <w:rFonts w:hint="eastAsia"/>
+        </w:rPr>
+        <w:tab/>
+      </w:r>
+      <w:r>
+        <w:rPr>
+          <w:rFonts w:hint="eastAsia"/>
+        </w:rPr>
+        <w:tab/>
+      </w:r>
+      <w:r>
+        <w:rPr>
+          <w:rFonts w:hint="eastAsia"/>
+        </w:rPr>
+        <w:tab/>
+        <w:t>required; 1</w:t>
+      </w:r>
+      <w:r>
+        <w:rPr>
+          <w:rFonts w:hint="eastAsia"/>
+        </w:rPr>
+        <w:t>～</w:t>
+      </w:r>
+      <w:r>
+        <w:rPr>
+          <w:rFonts w:hint="eastAsia"/>
+        </w:rPr>
+        <w:t>30</w:t>
+      </w:r>
+      <w:r>
+        <w:rPr>
+          <w:rFonts w:hint="eastAsia"/>
+        </w:rPr>
+        <w:t>，其他：</w:t>
       </w:r>
       <w:r>
         <w:rPr>
@@ -2598,25 +3312,41 @@
         </w:rPr>
         <w:tab/>
       </w:r>
-      <w:r>
-        <w:rPr>
-          <w:rFonts w:hint="eastAsia"/>
-        </w:rPr>
-        <w:t>cDate:</w:t>
-      </w:r>
-    </w:p>
-    <w:p>
-      <w:r>
-        <w:rPr>
-          <w:rFonts w:hint="eastAsia"/>
-        </w:rPr>
-        <w:tab/>
-      </w:r>
-      <w:r>
-        <w:rPr>
-          <w:rFonts w:hint="eastAsia"/>
-        </w:rPr>
-        <w:t>dDate:</w:t>
+      <w:proofErr w:type="spellStart"/>
+      <w:r>
+        <w:rPr>
+          <w:rFonts w:hint="eastAsia"/>
+        </w:rPr>
+        <w:t>cDate</w:t>
+      </w:r>
+      <w:proofErr w:type="spellEnd"/>
+      <w:r>
+        <w:rPr>
+          <w:rFonts w:hint="eastAsia"/>
+        </w:rPr>
+        <w:t>:</w:t>
+      </w:r>
+    </w:p>
+    <w:p>
+      <w:r>
+        <w:rPr>
+          <w:rFonts w:hint="eastAsia"/>
+        </w:rPr>
+        <w:tab/>
+      </w:r>
+      <w:proofErr w:type="spellStart"/>
+      <w:r>
+        <w:rPr>
+          <w:rFonts w:hint="eastAsia"/>
+        </w:rPr>
+        <w:t>dDate</w:t>
+      </w:r>
+      <w:proofErr w:type="spellEnd"/>
+      <w:r>
+        <w:rPr>
+          <w:rFonts w:hint="eastAsia"/>
+        </w:rPr>
+        <w:t>:</w:t>
       </w:r>
       <w:r>
         <w:rPr>
@@ -2679,6 +3409,7 @@
         </w:rPr>
         <w:t xml:space="preserve">tatus: </w:t>
       </w:r>
+      <w:proofErr w:type="spellStart"/>
       <w:r>
         <w:t>F</w:t>
       </w:r>
@@ -2686,7 +3417,14 @@
         <w:rPr>
           <w:rFonts w:hint="eastAsia"/>
         </w:rPr>
-        <w:t>orbit：不许交互</w:t>
+        <w:t>orbit</w:t>
+      </w:r>
+      <w:proofErr w:type="spellEnd"/>
+      <w:r>
+        <w:rPr>
+          <w:rFonts w:hint="eastAsia"/>
+        </w:rPr>
+        <w:t>：不许交互</w:t>
       </w:r>
     </w:p>
     <w:p>
@@ -2701,19 +3439,19 @@
     <w:sectPr>
       <w:pgSz w:w="11906" w:h="16838"/>
       <w:pgMar w:top="1440" w:right="1800" w:bottom="1440" w:left="1800" w:header="851" w:footer="992" w:gutter="0"/>
-      <w:cols w:space="425" w:num="1"/>
-      <w:docGrid w:type="lines" w:linePitch="312" w:charSpace="0"/>
+      <w:cols w:space="425"/>
+      <w:docGrid w:type="lines" w:linePitch="312"/>
     </w:sectPr>
   </w:body>
 </w:document>
 </file>
 
 <file path=word/comments.xml><?xml version="1.0" encoding="utf-8"?>
-<w:comments xmlns:wpc="http://schemas.microsoft.com/office/word/2010/wordprocessingCanvas" xmlns:mc="http://schemas.openxmlformats.org/markup-compatibility/2006" xmlns:o="urn:schemas-microsoft-com:office:office" xmlns:r="http://schemas.openxmlformats.org/officeDocument/2006/relationships" xmlns:m="http://schemas.openxmlformats.org/officeDocument/2006/math" xmlns:v="urn:schemas-microsoft-com:vml" xmlns:wp14="http://schemas.microsoft.com/office/word/2010/wordprocessingDrawing" xmlns:wp="http://schemas.openxmlformats.org/drawingml/2006/wordprocessingDrawing" xmlns:w="http://schemas.openxmlformats.org/wordprocessingml/2006/main" xmlns:w14="http://schemas.microsoft.com/office/word/2010/wordml" xmlns:w15="http://schemas.microsoft.com/office/word/2012/wordml" xmlns:w10="urn:schemas-microsoft-com:office:word" xmlns:wpg="http://schemas.microsoft.com/office/word/2010/wordprocessingGroup" xmlns:wpi="http://schemas.microsoft.com/office/word/2010/wordprocessingInk" xmlns:wne="http://schemas.microsoft.com/office/word/2006/wordml" xmlns:wps="http://schemas.microsoft.com/office/word/2010/wordprocessingShape" xmlns:wpsCustomData="http://www.wps.cn/officeDocument/2013/wpsCustomData" mc:Ignorable="w14 w15 wp14">
-  <w:comment w:id="0" w:author="ZHANG Wei AG" w:date="2017-06-19T10:54:00Z" w:initials="ZWA">
+<w:comments xmlns:wpc="http://schemas.microsoft.com/office/word/2010/wordprocessingCanvas" xmlns:cx="http://schemas.microsoft.com/office/drawing/2014/chartex" xmlns:cx1="http://schemas.microsoft.com/office/drawing/2015/9/8/chartex" xmlns:mc="http://schemas.openxmlformats.org/markup-compatibility/2006" xmlns:o="urn:schemas-microsoft-com:office:office" xmlns:r="http://schemas.openxmlformats.org/officeDocument/2006/relationships" xmlns:m="http://schemas.openxmlformats.org/officeDocument/2006/math" xmlns:v="urn:schemas-microsoft-com:vml" xmlns:wp14="http://schemas.microsoft.com/office/word/2010/wordprocessingDrawing" xmlns:wp="http://schemas.openxmlformats.org/drawingml/2006/wordprocessingDrawing" xmlns:w10="urn:schemas-microsoft-com:office:word" xmlns:w="http://schemas.openxmlformats.org/wordprocessingml/2006/main" xmlns:w14="http://schemas.microsoft.com/office/word/2010/wordml" xmlns:w15="http://schemas.microsoft.com/office/word/2012/wordml" xmlns:w16se="http://schemas.microsoft.com/office/word/2015/wordml/symex" xmlns:wpg="http://schemas.microsoft.com/office/word/2010/wordprocessingGroup" xmlns:wpi="http://schemas.microsoft.com/office/word/2010/wordprocessingInk" xmlns:wne="http://schemas.microsoft.com/office/word/2006/wordml" xmlns:wps="http://schemas.microsoft.com/office/word/2010/wordprocessingShape" mc:Ignorable="w14 w15 w16se wp14">
+  <w:comment w:id="1" w:author="ZHANG Wei AG" w:date="2017-06-19T10:54:00Z" w:initials="ZWA">
     <w:p>
       <w:pPr>
-        <w:pStyle w:val="5"/>
+        <w:pStyle w:val="CommentText"/>
       </w:pPr>
       <w:r>
         <w:rPr>
@@ -2726,288 +3464,412 @@
 </w:comments>
 </file>
 
+<file path=word/commentsExtended.xml><?xml version="1.0" encoding="utf-8"?>
+<w15:commentsEx xmlns:wpc="http://schemas.microsoft.com/office/word/2010/wordprocessingCanvas" xmlns:cx="http://schemas.microsoft.com/office/drawing/2014/chartex" xmlns:cx1="http://schemas.microsoft.com/office/drawing/2015/9/8/chartex" xmlns:mc="http://schemas.openxmlformats.org/markup-compatibility/2006" xmlns:o="urn:schemas-microsoft-com:office:office" xmlns:r="http://schemas.openxmlformats.org/officeDocument/2006/relationships" xmlns:m="http://schemas.openxmlformats.org/officeDocument/2006/math" xmlns:v="urn:schemas-microsoft-com:vml" xmlns:wp14="http://schemas.microsoft.com/office/word/2010/wordprocessingDrawing" xmlns:wp="http://schemas.openxmlformats.org/drawingml/2006/wordprocessingDrawing" xmlns:w10="urn:schemas-microsoft-com:office:word" xmlns:w="http://schemas.openxmlformats.org/wordprocessingml/2006/main" xmlns:w14="http://schemas.microsoft.com/office/word/2010/wordml" xmlns:w15="http://schemas.microsoft.com/office/word/2012/wordml" xmlns:w16se="http://schemas.microsoft.com/office/word/2015/wordml/symex" xmlns:wpg="http://schemas.microsoft.com/office/word/2010/wordprocessingGroup" xmlns:wpi="http://schemas.microsoft.com/office/word/2010/wordprocessingInk" xmlns:wne="http://schemas.microsoft.com/office/word/2006/wordml" xmlns:wps="http://schemas.microsoft.com/office/word/2010/wordprocessingShape" mc:Ignorable="w14 w15 w16se wp14">
+  <w15:commentEx w15:paraId="38ABA511" w15:done="0"/>
+</w15:commentsEx>
+</file>
+
 <file path=word/styles.xml><?xml version="1.0" encoding="utf-8"?>
-<w:styles xmlns:mc="http://schemas.openxmlformats.org/markup-compatibility/2006" xmlns:o="urn:schemas-microsoft-com:office:office" xmlns:r="http://schemas.openxmlformats.org/officeDocument/2006/relationships" xmlns:m="http://schemas.openxmlformats.org/officeDocument/2006/math" xmlns:v="urn:schemas-microsoft-com:vml" xmlns:w="http://schemas.openxmlformats.org/wordprocessingml/2006/main" xmlns:w14="http://schemas.microsoft.com/office/word/2010/wordml" xmlns:w10="urn:schemas-microsoft-com:office:word" xmlns:sl="http://schemas.openxmlformats.org/schemaLibrary/2006/main" mc:Ignorable="w14">
+<w:styles xmlns:mc="http://schemas.openxmlformats.org/markup-compatibility/2006" xmlns:r="http://schemas.openxmlformats.org/officeDocument/2006/relationships" xmlns:w="http://schemas.openxmlformats.org/wordprocessingml/2006/main" xmlns:w14="http://schemas.microsoft.com/office/word/2010/wordml" xmlns:w15="http://schemas.microsoft.com/office/word/2012/wordml" xmlns:w16se="http://schemas.microsoft.com/office/word/2015/wordml/symex" mc:Ignorable="w14 w15 w16se">
   <w:docDefaults>
     <w:rPrDefault>
       <w:rPr>
-        <w:rFonts w:asciiTheme="minorHAnsi" w:hAnsiTheme="minorHAnsi" w:eastAsiaTheme="minorEastAsia" w:cstheme="minorBidi"/>
+        <w:rFonts w:asciiTheme="minorHAnsi" w:eastAsiaTheme="minorEastAsia" w:hAnsiTheme="minorHAnsi" w:cstheme="minorBidi"/>
+        <w:lang w:val="en-US" w:eastAsia="zh-CN" w:bidi="ar-SA"/>
       </w:rPr>
     </w:rPrDefault>
+    <w:pPrDefault/>
   </w:docDefaults>
-  <w:latentStyles w:count="260" w:defQFormat="0" w:defUnhideWhenUsed="1" w:defSemiHidden="1" w:defUIPriority="99" w:defLockedState="0">
-    <w:lsdException w:qFormat="1" w:unhideWhenUsed="0" w:uiPriority="0" w:semiHidden="0" w:name="Normal"/>
-    <w:lsdException w:qFormat="1" w:unhideWhenUsed="0" w:uiPriority="9" w:semiHidden="0" w:name="heading 1"/>
-    <w:lsdException w:qFormat="1" w:uiPriority="9" w:semiHidden="0" w:name="heading 2"/>
-    <w:lsdException w:qFormat="1" w:uiPriority="9" w:name="heading 3"/>
-    <w:lsdException w:qFormat="1" w:uiPriority="9" w:name="heading 4"/>
-    <w:lsdException w:qFormat="1" w:uiPriority="9" w:name="heading 5"/>
-    <w:lsdException w:qFormat="1" w:uiPriority="9" w:name="heading 6"/>
-    <w:lsdException w:qFormat="1" w:uiPriority="9" w:name="heading 7"/>
-    <w:lsdException w:qFormat="1" w:uiPriority="9" w:name="heading 8"/>
-    <w:lsdException w:qFormat="1" w:uiPriority="9" w:name="heading 9"/>
-    <w:lsdException w:uiPriority="99" w:name="index 1"/>
-    <w:lsdException w:uiPriority="99" w:name="index 2"/>
-    <w:lsdException w:uiPriority="99" w:name="index 3"/>
-    <w:lsdException w:uiPriority="99" w:name="index 4"/>
-    <w:lsdException w:uiPriority="99" w:name="index 5"/>
-    <w:lsdException w:uiPriority="99" w:name="index 6"/>
-    <w:lsdException w:uiPriority="99" w:name="index 7"/>
-    <w:lsdException w:uiPriority="99" w:name="index 8"/>
-    <w:lsdException w:uiPriority="99" w:name="index 9"/>
-    <w:lsdException w:uiPriority="39" w:name="toc 1"/>
-    <w:lsdException w:uiPriority="39" w:name="toc 2"/>
-    <w:lsdException w:uiPriority="39" w:name="toc 3"/>
-    <w:lsdException w:uiPriority="39" w:name="toc 4"/>
-    <w:lsdException w:uiPriority="39" w:name="toc 5"/>
-    <w:lsdException w:uiPriority="39" w:name="toc 6"/>
-    <w:lsdException w:uiPriority="39" w:name="toc 7"/>
-    <w:lsdException w:uiPriority="39" w:name="toc 8"/>
-    <w:lsdException w:uiPriority="39" w:name="toc 9"/>
-    <w:lsdException w:uiPriority="99" w:name="Normal Indent"/>
-    <w:lsdException w:uiPriority="99" w:name="footnote text"/>
-    <w:lsdException w:uiPriority="99" w:semiHidden="0" w:name="annotation text"/>
-    <w:lsdException w:uiPriority="99" w:name="header"/>
-    <w:lsdException w:uiPriority="99" w:name="footer"/>
-    <w:lsdException w:uiPriority="99" w:name="index heading"/>
-    <w:lsdException w:qFormat="1" w:uiPriority="35" w:name="caption"/>
-    <w:lsdException w:uiPriority="99" w:name="table of figures"/>
-    <w:lsdException w:uiPriority="99" w:name="envelope address"/>
-    <w:lsdException w:uiPriority="99" w:name="envelope return"/>
-    <w:lsdException w:uiPriority="99" w:name="footnote reference"/>
-    <w:lsdException w:uiPriority="99" w:semiHidden="0" w:name="annotation reference"/>
-    <w:lsdException w:uiPriority="99" w:name="line number"/>
-    <w:lsdException w:uiPriority="99" w:name="page number"/>
-    <w:lsdException w:uiPriority="99" w:name="endnote reference"/>
-    <w:lsdException w:uiPriority="99" w:name="endnote text"/>
-    <w:lsdException w:uiPriority="99" w:name="table of authorities"/>
-    <w:lsdException w:uiPriority="99" w:name="macro"/>
-    <w:lsdException w:uiPriority="99" w:name="toa heading"/>
-    <w:lsdException w:uiPriority="99" w:name="List"/>
-    <w:lsdException w:uiPriority="99" w:name="List Bullet"/>
-    <w:lsdException w:uiPriority="99" w:name="List Number"/>
-    <w:lsdException w:uiPriority="99" w:name="List 2"/>
-    <w:lsdException w:uiPriority="99" w:name="List 3"/>
-    <w:lsdException w:uiPriority="99" w:name="List 4"/>
-    <w:lsdException w:uiPriority="99" w:name="List 5"/>
-    <w:lsdException w:uiPriority="99" w:name="List Bullet 2"/>
-    <w:lsdException w:uiPriority="99" w:name="List Bullet 3"/>
-    <w:lsdException w:uiPriority="99" w:name="List Bullet 4"/>
-    <w:lsdException w:uiPriority="99" w:name="List Bullet 5"/>
-    <w:lsdException w:uiPriority="99" w:name="List Number 2"/>
-    <w:lsdException w:uiPriority="99" w:name="List Number 3"/>
-    <w:lsdException w:uiPriority="99" w:name="List Number 4"/>
-    <w:lsdException w:uiPriority="99" w:name="List Number 5"/>
-    <w:lsdException w:qFormat="1" w:unhideWhenUsed="0" w:uiPriority="10" w:semiHidden="0" w:name="Title"/>
-    <w:lsdException w:uiPriority="99" w:name="Closing"/>
-    <w:lsdException w:uiPriority="99" w:name="Signature"/>
-    <w:lsdException w:uiPriority="1" w:name="Default Paragraph Font"/>
-    <w:lsdException w:uiPriority="99" w:name="Body Text"/>
-    <w:lsdException w:uiPriority="99" w:name="Body Text Indent"/>
-    <w:lsdException w:uiPriority="99" w:name="List Continue"/>
-    <w:lsdException w:uiPriority="99" w:name="List Continue 2"/>
-    <w:lsdException w:uiPriority="99" w:name="List Continue 3"/>
-    <w:lsdException w:uiPriority="99" w:name="List Continue 4"/>
-    <w:lsdException w:uiPriority="99" w:name="List Continue 5"/>
-    <w:lsdException w:uiPriority="99" w:name="Message Header"/>
-    <w:lsdException w:qFormat="1" w:unhideWhenUsed="0" w:uiPriority="11" w:semiHidden="0" w:name="Subtitle"/>
-    <w:lsdException w:uiPriority="99" w:name="Salutation"/>
-    <w:lsdException w:uiPriority="99" w:name="Date"/>
-    <w:lsdException w:uiPriority="99" w:name="Body Text First Indent"/>
-    <w:lsdException w:uiPriority="99" w:name="Body Text First Indent 2"/>
-    <w:lsdException w:uiPriority="99" w:name="Note Heading"/>
-    <w:lsdException w:uiPriority="99" w:name="Body Text 2"/>
-    <w:lsdException w:uiPriority="99" w:name="Body Text 3"/>
-    <w:lsdException w:uiPriority="99" w:name="Body Text Indent 2"/>
-    <w:lsdException w:uiPriority="99" w:name="Body Text Indent 3"/>
-    <w:lsdException w:uiPriority="99" w:name="Block Text"/>
-    <w:lsdException w:uiPriority="99" w:name="Hyperlink"/>
-    <w:lsdException w:uiPriority="99" w:name="FollowedHyperlink"/>
-    <w:lsdException w:qFormat="1" w:unhideWhenUsed="0" w:uiPriority="22" w:semiHidden="0" w:name="Strong"/>
-    <w:lsdException w:qFormat="1" w:unhideWhenUsed="0" w:uiPriority="20" w:semiHidden="0" w:name="Emphasis"/>
-    <w:lsdException w:uiPriority="99" w:name="Document Map"/>
-    <w:lsdException w:uiPriority="99" w:name="Plain Text"/>
-    <w:lsdException w:uiPriority="99" w:name="E-mail Signature"/>
-    <w:lsdException w:uiPriority="99" w:name="Normal (Web)"/>
-    <w:lsdException w:uiPriority="99" w:name="HTML Acronym"/>
-    <w:lsdException w:uiPriority="99" w:name="HTML Address"/>
-    <w:lsdException w:uiPriority="99" w:name="HTML Cite"/>
-    <w:lsdException w:uiPriority="99" w:name="HTML Code"/>
-    <w:lsdException w:uiPriority="99" w:name="HTML Definition"/>
-    <w:lsdException w:uiPriority="99" w:name="HTML Keyboard"/>
-    <w:lsdException w:qFormat="1" w:uiPriority="99" w:name="HTML Preformatted"/>
-    <w:lsdException w:uiPriority="99" w:name="HTML Sample"/>
-    <w:lsdException w:uiPriority="99" w:name="HTML Typewriter"/>
-    <w:lsdException w:uiPriority="99" w:name="HTML Variable"/>
-    <w:lsdException w:uiPriority="99" w:name="Normal Table"/>
-    <w:lsdException w:qFormat="1" w:uiPriority="99" w:semiHidden="0" w:name="annotation subject"/>
-    <w:lsdException w:uiPriority="99" w:name="Table Simple 1"/>
-    <w:lsdException w:uiPriority="99" w:name="Table Simple 2"/>
-    <w:lsdException w:uiPriority="99" w:name="Table Simple 3"/>
-    <w:lsdException w:uiPriority="99" w:name="Table Classic 1"/>
-    <w:lsdException w:uiPriority="99" w:name="Table Classic 2"/>
-    <w:lsdException w:uiPriority="99" w:name="Table Classic 3"/>
-    <w:lsdException w:uiPriority="99" w:name="Table Classic 4"/>
-    <w:lsdException w:uiPriority="99" w:name="Table Colorful 1"/>
-    <w:lsdException w:uiPriority="99" w:name="Table Colorful 2"/>
-    <w:lsdException w:uiPriority="99" w:name="Table Colorful 3"/>
-    <w:lsdException w:uiPriority="99" w:name="Table Columns 1"/>
-    <w:lsdException w:uiPriority="99" w:name="Table Columns 2"/>
-    <w:lsdException w:uiPriority="99" w:name="Table Columns 3"/>
-    <w:lsdException w:uiPriority="99" w:name="Table Columns 4"/>
-    <w:lsdException w:uiPriority="99" w:name="Table Columns 5"/>
-    <w:lsdException w:uiPriority="99" w:name="Table Grid 1"/>
-    <w:lsdException w:uiPriority="99" w:name="Table Grid 2"/>
-    <w:lsdException w:uiPriority="99" w:name="Table Grid 3"/>
-    <w:lsdException w:uiPriority="99" w:name="Table Grid 4"/>
-    <w:lsdException w:uiPriority="99" w:name="Table Grid 5"/>
-    <w:lsdException w:uiPriority="99" w:name="Table Grid 6"/>
-    <w:lsdException w:uiPriority="99" w:name="Table Grid 7"/>
-    <w:lsdException w:uiPriority="99" w:name="Table Grid 8"/>
-    <w:lsdException w:uiPriority="99" w:name="Table List 1"/>
-    <w:lsdException w:uiPriority="99" w:name="Table List 2"/>
-    <w:lsdException w:uiPriority="99" w:name="Table List 3"/>
-    <w:lsdException w:uiPriority="99" w:name="Table List 4"/>
-    <w:lsdException w:uiPriority="99" w:name="Table List 5"/>
-    <w:lsdException w:uiPriority="99" w:name="Table List 6"/>
-    <w:lsdException w:uiPriority="99" w:name="Table List 7"/>
-    <w:lsdException w:uiPriority="99" w:name="Table List 8"/>
-    <w:lsdException w:uiPriority="99" w:name="Table 3D effects 1"/>
-    <w:lsdException w:uiPriority="99" w:name="Table 3D effects 2"/>
-    <w:lsdException w:uiPriority="99" w:name="Table 3D effects 3"/>
-    <w:lsdException w:uiPriority="99" w:name="Table Contemporary"/>
-    <w:lsdException w:uiPriority="99" w:name="Table Elegant"/>
-    <w:lsdException w:uiPriority="99" w:name="Table Professional"/>
-    <w:lsdException w:uiPriority="99" w:name="Table Subtle 1"/>
-    <w:lsdException w:uiPriority="99" w:name="Table Subtle 2"/>
-    <w:lsdException w:uiPriority="99" w:name="Table Web 1"/>
-    <w:lsdException w:uiPriority="99" w:name="Table Web 2"/>
-    <w:lsdException w:uiPriority="99" w:name="Table Web 3"/>
-    <w:lsdException w:qFormat="1" w:uiPriority="99" w:semiHidden="0" w:name="Balloon Text"/>
-    <w:lsdException w:unhideWhenUsed="0" w:uiPriority="59" w:semiHidden="0" w:name="Table Grid"/>
-    <w:lsdException w:uiPriority="99" w:name="Table Theme"/>
-    <w:lsdException w:unhideWhenUsed="0" w:uiPriority="60" w:semiHidden="0" w:name="Light Shading"/>
-    <w:lsdException w:unhideWhenUsed="0" w:uiPriority="61" w:semiHidden="0" w:name="Light List"/>
-    <w:lsdException w:unhideWhenUsed="0" w:uiPriority="62" w:semiHidden="0" w:name="Light Grid"/>
-    <w:lsdException w:unhideWhenUsed="0" w:uiPriority="63" w:semiHidden="0" w:name="Medium Shading 1"/>
-    <w:lsdException w:unhideWhenUsed="0" w:uiPriority="64" w:semiHidden="0" w:name="Medium Shading 2"/>
-    <w:lsdException w:unhideWhenUsed="0" w:uiPriority="65" w:semiHidden="0" w:name="Medium List 1"/>
-    <w:lsdException w:unhideWhenUsed="0" w:uiPriority="66" w:semiHidden="0" w:name="Medium List 2"/>
-    <w:lsdException w:unhideWhenUsed="0" w:uiPriority="67" w:semiHidden="0" w:name="Medium Grid 1"/>
-    <w:lsdException w:unhideWhenUsed="0" w:uiPriority="68" w:semiHidden="0" w:name="Medium Grid 2"/>
-    <w:lsdException w:unhideWhenUsed="0" w:uiPriority="69" w:semiHidden="0" w:name="Medium Grid 3"/>
-    <w:lsdException w:unhideWhenUsed="0" w:uiPriority="70" w:semiHidden="0" w:name="Dark List"/>
-    <w:lsdException w:unhideWhenUsed="0" w:uiPriority="71" w:semiHidden="0" w:name="Colorful Shading"/>
-    <w:lsdException w:unhideWhenUsed="0" w:uiPriority="72" w:semiHidden="0" w:name="Colorful List"/>
-    <w:lsdException w:unhideWhenUsed="0" w:uiPriority="73" w:semiHidden="0" w:name="Colorful Grid"/>
-    <w:lsdException w:unhideWhenUsed="0" w:uiPriority="60" w:semiHidden="0" w:name="Light Shading Accent 1"/>
-    <w:lsdException w:unhideWhenUsed="0" w:uiPriority="61" w:semiHidden="0" w:name="Light List Accent 1"/>
-    <w:lsdException w:unhideWhenUsed="0" w:uiPriority="62" w:semiHidden="0" w:name="Light Grid Accent 1"/>
-    <w:lsdException w:unhideWhenUsed="0" w:uiPriority="63" w:semiHidden="0" w:name="Medium Shading 1 Accent 1"/>
-    <w:lsdException w:unhideWhenUsed="0" w:uiPriority="64" w:semiHidden="0" w:name="Medium Shading 2 Accent 1"/>
-    <w:lsdException w:unhideWhenUsed="0" w:uiPriority="65" w:semiHidden="0" w:name="Medium List 1 Accent 1"/>
-    <w:lsdException w:unhideWhenUsed="0" w:uiPriority="66" w:semiHidden="0" w:name="Medium List 2 Accent 1"/>
-    <w:lsdException w:unhideWhenUsed="0" w:uiPriority="67" w:semiHidden="0" w:name="Medium Grid 1 Accent 1"/>
-    <w:lsdException w:unhideWhenUsed="0" w:uiPriority="68" w:semiHidden="0" w:name="Medium Grid 2 Accent 1"/>
-    <w:lsdException w:unhideWhenUsed="0" w:uiPriority="69" w:semiHidden="0" w:name="Medium Grid 3 Accent 1"/>
-    <w:lsdException w:unhideWhenUsed="0" w:uiPriority="70" w:semiHidden="0" w:name="Dark List Accent 1"/>
-    <w:lsdException w:unhideWhenUsed="0" w:uiPriority="71" w:semiHidden="0" w:name="Colorful Shading Accent 1"/>
-    <w:lsdException w:unhideWhenUsed="0" w:uiPriority="72" w:semiHidden="0" w:name="Colorful List Accent 1"/>
-    <w:lsdException w:unhideWhenUsed="0" w:uiPriority="73" w:semiHidden="0" w:name="Colorful Grid Accent 1"/>
-    <w:lsdException w:unhideWhenUsed="0" w:uiPriority="60" w:semiHidden="0" w:name="Light Shading Accent 2"/>
-    <w:lsdException w:unhideWhenUsed="0" w:uiPriority="61" w:semiHidden="0" w:name="Light List Accent 2"/>
-    <w:lsdException w:unhideWhenUsed="0" w:uiPriority="62" w:semiHidden="0" w:name="Light Grid Accent 2"/>
-    <w:lsdException w:unhideWhenUsed="0" w:uiPriority="63" w:semiHidden="0" w:name="Medium Shading 1 Accent 2"/>
-    <w:lsdException w:unhideWhenUsed="0" w:uiPriority="64" w:semiHidden="0" w:name="Medium Shading 2 Accent 2"/>
-    <w:lsdException w:unhideWhenUsed="0" w:uiPriority="65" w:semiHidden="0" w:name="Medium List 1 Accent 2"/>
-    <w:lsdException w:unhideWhenUsed="0" w:uiPriority="66" w:semiHidden="0" w:name="Medium List 2 Accent 2"/>
-    <w:lsdException w:unhideWhenUsed="0" w:uiPriority="67" w:semiHidden="0" w:name="Medium Grid 1 Accent 2"/>
-    <w:lsdException w:unhideWhenUsed="0" w:uiPriority="68" w:semiHidden="0" w:name="Medium Grid 2 Accent 2"/>
-    <w:lsdException w:unhideWhenUsed="0" w:uiPriority="69" w:semiHidden="0" w:name="Medium Grid 3 Accent 2"/>
-    <w:lsdException w:unhideWhenUsed="0" w:uiPriority="70" w:semiHidden="0" w:name="Dark List Accent 2"/>
-    <w:lsdException w:unhideWhenUsed="0" w:uiPriority="71" w:semiHidden="0" w:name="Colorful Shading Accent 2"/>
-    <w:lsdException w:unhideWhenUsed="0" w:uiPriority="72" w:semiHidden="0" w:name="Colorful List Accent 2"/>
-    <w:lsdException w:unhideWhenUsed="0" w:uiPriority="73" w:semiHidden="0" w:name="Colorful Grid Accent 2"/>
-    <w:lsdException w:unhideWhenUsed="0" w:uiPriority="60" w:semiHidden="0" w:name="Light Shading Accent 3"/>
-    <w:lsdException w:unhideWhenUsed="0" w:uiPriority="61" w:semiHidden="0" w:name="Light List Accent 3"/>
-    <w:lsdException w:unhideWhenUsed="0" w:uiPriority="62" w:semiHidden="0" w:name="Light Grid Accent 3"/>
-    <w:lsdException w:unhideWhenUsed="0" w:uiPriority="63" w:semiHidden="0" w:name="Medium Shading 1 Accent 3"/>
-    <w:lsdException w:unhideWhenUsed="0" w:uiPriority="64" w:semiHidden="0" w:name="Medium Shading 2 Accent 3"/>
-    <w:lsdException w:unhideWhenUsed="0" w:uiPriority="65" w:semiHidden="0" w:name="Medium List 1 Accent 3"/>
-    <w:lsdException w:unhideWhenUsed="0" w:uiPriority="66" w:semiHidden="0" w:name="Medium List 2 Accent 3"/>
-    <w:lsdException w:unhideWhenUsed="0" w:uiPriority="67" w:semiHidden="0" w:name="Medium Grid 1 Accent 3"/>
-    <w:lsdException w:unhideWhenUsed="0" w:uiPriority="68" w:semiHidden="0" w:name="Medium Grid 2 Accent 3"/>
-    <w:lsdException w:unhideWhenUsed="0" w:uiPriority="69" w:semiHidden="0" w:name="Medium Grid 3 Accent 3"/>
-    <w:lsdException w:unhideWhenUsed="0" w:uiPriority="70" w:semiHidden="0" w:name="Dark List Accent 3"/>
-    <w:lsdException w:unhideWhenUsed="0" w:uiPriority="71" w:semiHidden="0" w:name="Colorful Shading Accent 3"/>
-    <w:lsdException w:unhideWhenUsed="0" w:uiPriority="72" w:semiHidden="0" w:name="Colorful List Accent 3"/>
-    <w:lsdException w:unhideWhenUsed="0" w:uiPriority="73" w:semiHidden="0" w:name="Colorful Grid Accent 3"/>
-    <w:lsdException w:unhideWhenUsed="0" w:uiPriority="60" w:semiHidden="0" w:name="Light Shading Accent 4"/>
-    <w:lsdException w:unhideWhenUsed="0" w:uiPriority="61" w:semiHidden="0" w:name="Light List Accent 4"/>
-    <w:lsdException w:unhideWhenUsed="0" w:uiPriority="62" w:semiHidden="0" w:name="Light Grid Accent 4"/>
-    <w:lsdException w:unhideWhenUsed="0" w:uiPriority="63" w:semiHidden="0" w:name="Medium Shading 1 Accent 4"/>
-    <w:lsdException w:unhideWhenUsed="0" w:uiPriority="64" w:semiHidden="0" w:name="Medium Shading 2 Accent 4"/>
-    <w:lsdException w:unhideWhenUsed="0" w:uiPriority="65" w:semiHidden="0" w:name="Medium List 1 Accent 4"/>
-    <w:lsdException w:unhideWhenUsed="0" w:uiPriority="66" w:semiHidden="0" w:name="Medium List 2 Accent 4"/>
-    <w:lsdException w:unhideWhenUsed="0" w:uiPriority="67" w:semiHidden="0" w:name="Medium Grid 1 Accent 4"/>
-    <w:lsdException w:unhideWhenUsed="0" w:uiPriority="68" w:semiHidden="0" w:name="Medium Grid 2 Accent 4"/>
-    <w:lsdException w:unhideWhenUsed="0" w:uiPriority="69" w:semiHidden="0" w:name="Medium Grid 3 Accent 4"/>
-    <w:lsdException w:unhideWhenUsed="0" w:uiPriority="70" w:semiHidden="0" w:name="Dark List Accent 4"/>
-    <w:lsdException w:unhideWhenUsed="0" w:uiPriority="71" w:semiHidden="0" w:name="Colorful Shading Accent 4"/>
-    <w:lsdException w:unhideWhenUsed="0" w:uiPriority="72" w:semiHidden="0" w:name="Colorful List Accent 4"/>
-    <w:lsdException w:unhideWhenUsed="0" w:uiPriority="73" w:semiHidden="0" w:name="Colorful Grid Accent 4"/>
-    <w:lsdException w:unhideWhenUsed="0" w:uiPriority="60" w:semiHidden="0" w:name="Light Shading Accent 5"/>
-    <w:lsdException w:unhideWhenUsed="0" w:uiPriority="61" w:semiHidden="0" w:name="Light List Accent 5"/>
-    <w:lsdException w:unhideWhenUsed="0" w:uiPriority="62" w:semiHidden="0" w:name="Light Grid Accent 5"/>
-    <w:lsdException w:unhideWhenUsed="0" w:uiPriority="63" w:semiHidden="0" w:name="Medium Shading 1 Accent 5"/>
-    <w:lsdException w:unhideWhenUsed="0" w:uiPriority="64" w:semiHidden="0" w:name="Medium Shading 2 Accent 5"/>
-    <w:lsdException w:unhideWhenUsed="0" w:uiPriority="65" w:semiHidden="0" w:name="Medium List 1 Accent 5"/>
-    <w:lsdException w:unhideWhenUsed="0" w:uiPriority="66" w:semiHidden="0" w:name="Medium List 2 Accent 5"/>
-    <w:lsdException w:unhideWhenUsed="0" w:uiPriority="67" w:semiHidden="0" w:name="Medium Grid 1 Accent 5"/>
-    <w:lsdException w:unhideWhenUsed="0" w:uiPriority="68" w:semiHidden="0" w:name="Medium Grid 2 Accent 5"/>
-    <w:lsdException w:unhideWhenUsed="0" w:uiPriority="69" w:semiHidden="0" w:name="Medium Grid 3 Accent 5"/>
-    <w:lsdException w:unhideWhenUsed="0" w:uiPriority="70" w:semiHidden="0" w:name="Dark List Accent 5"/>
-    <w:lsdException w:unhideWhenUsed="0" w:uiPriority="71" w:semiHidden="0" w:name="Colorful Shading Accent 5"/>
-    <w:lsdException w:unhideWhenUsed="0" w:uiPriority="72" w:semiHidden="0" w:name="Colorful List Accent 5"/>
-    <w:lsdException w:unhideWhenUsed="0" w:uiPriority="73" w:semiHidden="0" w:name="Colorful Grid Accent 5"/>
-    <w:lsdException w:unhideWhenUsed="0" w:uiPriority="60" w:semiHidden="0" w:name="Light Shading Accent 6"/>
-    <w:lsdException w:unhideWhenUsed="0" w:uiPriority="61" w:semiHidden="0" w:name="Light List Accent 6"/>
-    <w:lsdException w:unhideWhenUsed="0" w:uiPriority="62" w:semiHidden="0" w:name="Light Grid Accent 6"/>
-    <w:lsdException w:unhideWhenUsed="0" w:uiPriority="63" w:semiHidden="0" w:name="Medium Shading 1 Accent 6"/>
-    <w:lsdException w:unhideWhenUsed="0" w:uiPriority="64" w:semiHidden="0" w:name="Medium Shading 2 Accent 6"/>
-    <w:lsdException w:unhideWhenUsed="0" w:uiPriority="65" w:semiHidden="0" w:name="Medium List 1 Accent 6"/>
-    <w:lsdException w:unhideWhenUsed="0" w:uiPriority="66" w:semiHidden="0" w:name="Medium List 2 Accent 6"/>
-    <w:lsdException w:unhideWhenUsed="0" w:uiPriority="67" w:semiHidden="0" w:name="Medium Grid 1 Accent 6"/>
-    <w:lsdException w:unhideWhenUsed="0" w:uiPriority="68" w:semiHidden="0" w:name="Medium Grid 2 Accent 6"/>
-    <w:lsdException w:unhideWhenUsed="0" w:uiPriority="69" w:semiHidden="0" w:name="Medium Grid 3 Accent 6"/>
-    <w:lsdException w:unhideWhenUsed="0" w:uiPriority="70" w:semiHidden="0" w:name="Dark List Accent 6"/>
-    <w:lsdException w:unhideWhenUsed="0" w:uiPriority="71" w:semiHidden="0" w:name="Colorful Shading Accent 6"/>
-    <w:lsdException w:unhideWhenUsed="0" w:uiPriority="72" w:semiHidden="0" w:name="Colorful List Accent 6"/>
-    <w:lsdException w:unhideWhenUsed="0" w:uiPriority="73" w:semiHidden="0" w:name="Colorful Grid Accent 6"/>
+  <w:latentStyles w:defLockedState="0" w:defUIPriority="99" w:defSemiHidden="0" w:defUnhideWhenUsed="0" w:defQFormat="0" w:count="371">
+    <w:lsdException w:name="Normal" w:uiPriority="0" w:qFormat="1"/>
+    <w:lsdException w:name="heading 1" w:uiPriority="9" w:qFormat="1"/>
+    <w:lsdException w:name="heading 2" w:uiPriority="9" w:unhideWhenUsed="1" w:qFormat="1"/>
+    <w:lsdException w:name="heading 3" w:semiHidden="1" w:uiPriority="9" w:unhideWhenUsed="1" w:qFormat="1"/>
+    <w:lsdException w:name="heading 4" w:semiHidden="1" w:uiPriority="9" w:unhideWhenUsed="1" w:qFormat="1"/>
+    <w:lsdException w:name="heading 5" w:semiHidden="1" w:uiPriority="9" w:unhideWhenUsed="1" w:qFormat="1"/>
+    <w:lsdException w:name="heading 6" w:semiHidden="1" w:uiPriority="9" w:unhideWhenUsed="1" w:qFormat="1"/>
+    <w:lsdException w:name="heading 7" w:semiHidden="1" w:uiPriority="9" w:unhideWhenUsed="1" w:qFormat="1"/>
+    <w:lsdException w:name="heading 8" w:semiHidden="1" w:uiPriority="9" w:unhideWhenUsed="1" w:qFormat="1"/>
+    <w:lsdException w:name="heading 9" w:semiHidden="1" w:uiPriority="9" w:unhideWhenUsed="1" w:qFormat="1"/>
+    <w:lsdException w:name="index 1" w:semiHidden="1" w:unhideWhenUsed="1"/>
+    <w:lsdException w:name="index 2" w:semiHidden="1" w:unhideWhenUsed="1"/>
+    <w:lsdException w:name="index 3" w:semiHidden="1" w:unhideWhenUsed="1"/>
+    <w:lsdException w:name="index 4" w:semiHidden="1" w:unhideWhenUsed="1"/>
+    <w:lsdException w:name="index 5" w:semiHidden="1" w:unhideWhenUsed="1"/>
+    <w:lsdException w:name="index 6" w:semiHidden="1" w:unhideWhenUsed="1"/>
+    <w:lsdException w:name="index 7" w:semiHidden="1" w:unhideWhenUsed="1"/>
+    <w:lsdException w:name="index 8" w:semiHidden="1" w:unhideWhenUsed="1"/>
+    <w:lsdException w:name="index 9" w:semiHidden="1" w:unhideWhenUsed="1"/>
+    <w:lsdException w:name="toc 1" w:semiHidden="1" w:uiPriority="39" w:unhideWhenUsed="1"/>
+    <w:lsdException w:name="toc 2" w:semiHidden="1" w:uiPriority="39" w:unhideWhenUsed="1"/>
+    <w:lsdException w:name="toc 3" w:semiHidden="1" w:uiPriority="39" w:unhideWhenUsed="1"/>
+    <w:lsdException w:name="toc 4" w:semiHidden="1" w:uiPriority="39" w:unhideWhenUsed="1"/>
+    <w:lsdException w:name="toc 5" w:semiHidden="1" w:uiPriority="39" w:unhideWhenUsed="1"/>
+    <w:lsdException w:name="toc 6" w:semiHidden="1" w:uiPriority="39" w:unhideWhenUsed="1"/>
+    <w:lsdException w:name="toc 7" w:semiHidden="1" w:uiPriority="39" w:unhideWhenUsed="1"/>
+    <w:lsdException w:name="toc 8" w:semiHidden="1" w:uiPriority="39" w:unhideWhenUsed="1"/>
+    <w:lsdException w:name="toc 9" w:semiHidden="1" w:uiPriority="39" w:unhideWhenUsed="1"/>
+    <w:lsdException w:name="Normal Indent" w:semiHidden="1" w:unhideWhenUsed="1"/>
+    <w:lsdException w:name="footnote text" w:semiHidden="1" w:unhideWhenUsed="1"/>
+    <w:lsdException w:name="annotation text" w:unhideWhenUsed="1"/>
+    <w:lsdException w:name="header" w:semiHidden="1" w:unhideWhenUsed="1"/>
+    <w:lsdException w:name="footer" w:semiHidden="1" w:unhideWhenUsed="1"/>
+    <w:lsdException w:name="index heading" w:semiHidden="1" w:unhideWhenUsed="1"/>
+    <w:lsdException w:name="caption" w:semiHidden="1" w:uiPriority="35" w:unhideWhenUsed="1" w:qFormat="1"/>
+    <w:lsdException w:name="table of figures" w:semiHidden="1" w:unhideWhenUsed="1"/>
+    <w:lsdException w:name="envelope address" w:semiHidden="1" w:unhideWhenUsed="1"/>
+    <w:lsdException w:name="envelope return" w:semiHidden="1" w:unhideWhenUsed="1"/>
+    <w:lsdException w:name="footnote reference" w:semiHidden="1" w:unhideWhenUsed="1"/>
+    <w:lsdException w:name="annotation reference" w:unhideWhenUsed="1"/>
+    <w:lsdException w:name="line number" w:semiHidden="1" w:unhideWhenUsed="1"/>
+    <w:lsdException w:name="page number" w:semiHidden="1" w:unhideWhenUsed="1"/>
+    <w:lsdException w:name="endnote reference" w:semiHidden="1" w:unhideWhenUsed="1"/>
+    <w:lsdException w:name="endnote text" w:semiHidden="1" w:unhideWhenUsed="1"/>
+    <w:lsdException w:name="table of authorities" w:semiHidden="1" w:unhideWhenUsed="1"/>
+    <w:lsdException w:name="macro" w:semiHidden="1" w:unhideWhenUsed="1"/>
+    <w:lsdException w:name="toa heading" w:semiHidden="1" w:unhideWhenUsed="1"/>
+    <w:lsdException w:name="List" w:semiHidden="1" w:unhideWhenUsed="1"/>
+    <w:lsdException w:name="List Bullet" w:semiHidden="1" w:unhideWhenUsed="1"/>
+    <w:lsdException w:name="List Number" w:semiHidden="1" w:unhideWhenUsed="1"/>
+    <w:lsdException w:name="List 2" w:semiHidden="1" w:unhideWhenUsed="1"/>
+    <w:lsdException w:name="List 3" w:semiHidden="1" w:unhideWhenUsed="1"/>
+    <w:lsdException w:name="List 4" w:semiHidden="1" w:unhideWhenUsed="1"/>
+    <w:lsdException w:name="List 5" w:semiHidden="1" w:unhideWhenUsed="1"/>
+    <w:lsdException w:name="List Bullet 2" w:semiHidden="1" w:unhideWhenUsed="1"/>
+    <w:lsdException w:name="List Bullet 3" w:semiHidden="1" w:unhideWhenUsed="1"/>
+    <w:lsdException w:name="List Bullet 4" w:semiHidden="1" w:unhideWhenUsed="1"/>
+    <w:lsdException w:name="List Bullet 5" w:semiHidden="1" w:unhideWhenUsed="1"/>
+    <w:lsdException w:name="List Number 2" w:semiHidden="1" w:unhideWhenUsed="1"/>
+    <w:lsdException w:name="List Number 3" w:semiHidden="1" w:unhideWhenUsed="1"/>
+    <w:lsdException w:name="List Number 4" w:semiHidden="1" w:unhideWhenUsed="1"/>
+    <w:lsdException w:name="List Number 5" w:semiHidden="1" w:unhideWhenUsed="1"/>
+    <w:lsdException w:name="Title" w:uiPriority="10" w:qFormat="1"/>
+    <w:lsdException w:name="Closing" w:semiHidden="1" w:unhideWhenUsed="1"/>
+    <w:lsdException w:name="Signature" w:semiHidden="1" w:unhideWhenUsed="1"/>
+    <w:lsdException w:name="Default Paragraph Font" w:semiHidden="1" w:uiPriority="1" w:unhideWhenUsed="1"/>
+    <w:lsdException w:name="Body Text" w:semiHidden="1" w:unhideWhenUsed="1"/>
+    <w:lsdException w:name="Body Text Indent" w:semiHidden="1" w:unhideWhenUsed="1"/>
+    <w:lsdException w:name="List Continue" w:semiHidden="1" w:unhideWhenUsed="1"/>
+    <w:lsdException w:name="List Continue 2" w:semiHidden="1" w:unhideWhenUsed="1"/>
+    <w:lsdException w:name="List Continue 3" w:semiHidden="1" w:unhideWhenUsed="1"/>
+    <w:lsdException w:name="List Continue 4" w:semiHidden="1" w:unhideWhenUsed="1"/>
+    <w:lsdException w:name="List Continue 5" w:semiHidden="1" w:unhideWhenUsed="1"/>
+    <w:lsdException w:name="Message Header" w:semiHidden="1" w:unhideWhenUsed="1"/>
+    <w:lsdException w:name="Subtitle" w:uiPriority="11" w:qFormat="1"/>
+    <w:lsdException w:name="Salutation" w:semiHidden="1" w:unhideWhenUsed="1"/>
+    <w:lsdException w:name="Date" w:semiHidden="1" w:unhideWhenUsed="1"/>
+    <w:lsdException w:name="Body Text First Indent" w:semiHidden="1" w:unhideWhenUsed="1"/>
+    <w:lsdException w:name="Body Text First Indent 2" w:semiHidden="1" w:unhideWhenUsed="1"/>
+    <w:lsdException w:name="Note Heading" w:semiHidden="1" w:unhideWhenUsed="1"/>
+    <w:lsdException w:name="Body Text 2" w:semiHidden="1" w:unhideWhenUsed="1"/>
+    <w:lsdException w:name="Body Text 3" w:semiHidden="1" w:unhideWhenUsed="1"/>
+    <w:lsdException w:name="Body Text Indent 2" w:semiHidden="1" w:unhideWhenUsed="1"/>
+    <w:lsdException w:name="Body Text Indent 3" w:semiHidden="1" w:unhideWhenUsed="1"/>
+    <w:lsdException w:name="Block Text" w:semiHidden="1" w:unhideWhenUsed="1"/>
+    <w:lsdException w:name="Hyperlink" w:semiHidden="1" w:unhideWhenUsed="1"/>
+    <w:lsdException w:name="FollowedHyperlink" w:semiHidden="1" w:unhideWhenUsed="1"/>
+    <w:lsdException w:name="Strong" w:uiPriority="22" w:qFormat="1"/>
+    <w:lsdException w:name="Emphasis" w:uiPriority="20" w:qFormat="1"/>
+    <w:lsdException w:name="Document Map" w:semiHidden="1" w:unhideWhenUsed="1"/>
+    <w:lsdException w:name="Plain Text" w:semiHidden="1" w:unhideWhenUsed="1"/>
+    <w:lsdException w:name="E-mail Signature" w:semiHidden="1" w:unhideWhenUsed="1"/>
+    <w:lsdException w:name="HTML Top of Form" w:semiHidden="1" w:unhideWhenUsed="1"/>
+    <w:lsdException w:name="HTML Bottom of Form" w:semiHidden="1" w:unhideWhenUsed="1"/>
+    <w:lsdException w:name="Normal (Web)" w:semiHidden="1" w:unhideWhenUsed="1"/>
+    <w:lsdException w:name="HTML Acronym" w:semiHidden="1" w:unhideWhenUsed="1"/>
+    <w:lsdException w:name="HTML Address" w:semiHidden="1" w:unhideWhenUsed="1"/>
+    <w:lsdException w:name="HTML Cite" w:semiHidden="1" w:unhideWhenUsed="1"/>
+    <w:lsdException w:name="HTML Code" w:semiHidden="1" w:unhideWhenUsed="1"/>
+    <w:lsdException w:name="HTML Definition" w:semiHidden="1" w:unhideWhenUsed="1"/>
+    <w:lsdException w:name="HTML Keyboard" w:semiHidden="1" w:unhideWhenUsed="1"/>
+    <w:lsdException w:name="HTML Preformatted" w:semiHidden="1" w:unhideWhenUsed="1" w:qFormat="1"/>
+    <w:lsdException w:name="HTML Sample" w:semiHidden="1" w:unhideWhenUsed="1"/>
+    <w:lsdException w:name="HTML Typewriter" w:semiHidden="1" w:unhideWhenUsed="1"/>
+    <w:lsdException w:name="HTML Variable" w:semiHidden="1" w:unhideWhenUsed="1"/>
+    <w:lsdException w:name="Normal Table" w:semiHidden="1" w:unhideWhenUsed="1"/>
+    <w:lsdException w:name="annotation subject" w:unhideWhenUsed="1" w:qFormat="1"/>
+    <w:lsdException w:name="No List" w:semiHidden="1" w:unhideWhenUsed="1"/>
+    <w:lsdException w:name="Outline List 1" w:semiHidden="1" w:unhideWhenUsed="1"/>
+    <w:lsdException w:name="Outline List 2" w:semiHidden="1" w:unhideWhenUsed="1"/>
+    <w:lsdException w:name="Outline List 3" w:semiHidden="1" w:unhideWhenUsed="1"/>
+    <w:lsdException w:name="Table Simple 1" w:semiHidden="1" w:unhideWhenUsed="1"/>
+    <w:lsdException w:name="Table Simple 2" w:semiHidden="1" w:unhideWhenUsed="1"/>
+    <w:lsdException w:name="Table Simple 3" w:semiHidden="1" w:unhideWhenUsed="1"/>
+    <w:lsdException w:name="Table Classic 1" w:semiHidden="1" w:unhideWhenUsed="1"/>
+    <w:lsdException w:name="Table Classic 2" w:semiHidden="1" w:unhideWhenUsed="1"/>
+    <w:lsdException w:name="Table Classic 3" w:semiHidden="1" w:unhideWhenUsed="1"/>
+    <w:lsdException w:name="Table Classic 4" w:semiHidden="1" w:unhideWhenUsed="1"/>
+    <w:lsdException w:name="Table Colorful 1" w:semiHidden="1" w:unhideWhenUsed="1"/>
+    <w:lsdException w:name="Table Colorful 2" w:semiHidden="1" w:unhideWhenUsed="1"/>
+    <w:lsdException w:name="Table Colorful 3" w:semiHidden="1" w:unhideWhenUsed="1"/>
+    <w:lsdException w:name="Table Columns 1" w:semiHidden="1" w:unhideWhenUsed="1"/>
+    <w:lsdException w:name="Table Columns 2" w:semiHidden="1" w:unhideWhenUsed="1"/>
+    <w:lsdException w:name="Table Columns 3" w:semiHidden="1" w:unhideWhenUsed="1"/>
+    <w:lsdException w:name="Table Columns 4" w:semiHidden="1" w:unhideWhenUsed="1"/>
+    <w:lsdException w:name="Table Columns 5" w:semiHidden="1" w:unhideWhenUsed="1"/>
+    <w:lsdException w:name="Table Grid 1" w:semiHidden="1" w:unhideWhenUsed="1"/>
+    <w:lsdException w:name="Table Grid 2" w:semiHidden="1" w:unhideWhenUsed="1"/>
+    <w:lsdException w:name="Table Grid 3" w:semiHidden="1" w:unhideWhenUsed="1"/>
+    <w:lsdException w:name="Table Grid 4" w:semiHidden="1" w:unhideWhenUsed="1"/>
+    <w:lsdException w:name="Table Grid 5" w:semiHidden="1" w:unhideWhenUsed="1"/>
+    <w:lsdException w:name="Table Grid 6" w:semiHidden="1" w:unhideWhenUsed="1"/>
+    <w:lsdException w:name="Table Grid 7" w:semiHidden="1" w:unhideWhenUsed="1"/>
+    <w:lsdException w:name="Table Grid 8" w:semiHidden="1" w:unhideWhenUsed="1"/>
+    <w:lsdException w:name="Table List 1" w:semiHidden="1" w:unhideWhenUsed="1"/>
+    <w:lsdException w:name="Table List 2" w:semiHidden="1" w:unhideWhenUsed="1"/>
+    <w:lsdException w:name="Table List 3" w:semiHidden="1" w:unhideWhenUsed="1"/>
+    <w:lsdException w:name="Table List 4" w:semiHidden="1" w:unhideWhenUsed="1"/>
+    <w:lsdException w:name="Table List 5" w:semiHidden="1" w:unhideWhenUsed="1"/>
+    <w:lsdException w:name="Table List 6" w:semiHidden="1" w:unhideWhenUsed="1"/>
+    <w:lsdException w:name="Table List 7" w:semiHidden="1" w:unhideWhenUsed="1"/>
+    <w:lsdException w:name="Table List 8" w:semiHidden="1" w:unhideWhenUsed="1"/>
+    <w:lsdException w:name="Table 3D effects 1" w:semiHidden="1" w:unhideWhenUsed="1"/>
+    <w:lsdException w:name="Table 3D effects 2" w:semiHidden="1" w:unhideWhenUsed="1"/>
+    <w:lsdException w:name="Table 3D effects 3" w:semiHidden="1" w:unhideWhenUsed="1"/>
+    <w:lsdException w:name="Table Contemporary" w:semiHidden="1" w:unhideWhenUsed="1"/>
+    <w:lsdException w:name="Table Elegant" w:semiHidden="1" w:unhideWhenUsed="1"/>
+    <w:lsdException w:name="Table Professional" w:semiHidden="1" w:unhideWhenUsed="1"/>
+    <w:lsdException w:name="Table Subtle 1" w:semiHidden="1" w:unhideWhenUsed="1"/>
+    <w:lsdException w:name="Table Subtle 2" w:semiHidden="1" w:unhideWhenUsed="1"/>
+    <w:lsdException w:name="Table Web 1" w:semiHidden="1" w:unhideWhenUsed="1"/>
+    <w:lsdException w:name="Table Web 2" w:semiHidden="1" w:unhideWhenUsed="1"/>
+    <w:lsdException w:name="Table Web 3" w:semiHidden="1" w:unhideWhenUsed="1"/>
+    <w:lsdException w:name="Balloon Text" w:unhideWhenUsed="1" w:qFormat="1"/>
+    <w:lsdException w:name="Table Grid" w:semiHidden="1" w:uiPriority="59" w:unhideWhenUsed="1"/>
+    <w:lsdException w:name="Table Theme" w:semiHidden="1" w:unhideWhenUsed="1"/>
+    <w:lsdException w:name="Placeholder Text" w:semiHidden="1"/>
+    <w:lsdException w:name="Light Shading" w:uiPriority="60"/>
+    <w:lsdException w:name="Light List" w:uiPriority="61"/>
+    <w:lsdException w:name="Light Grid" w:uiPriority="62"/>
+    <w:lsdException w:name="Medium Shading 1" w:uiPriority="63"/>
+    <w:lsdException w:name="Medium Shading 2" w:uiPriority="64"/>
+    <w:lsdException w:name="Medium List 1" w:uiPriority="65"/>
+    <w:lsdException w:name="Medium List 2" w:uiPriority="66"/>
+    <w:lsdException w:name="Medium Grid 1" w:uiPriority="67"/>
+    <w:lsdException w:name="Medium Grid 2" w:uiPriority="68"/>
+    <w:lsdException w:name="Medium Grid 3" w:uiPriority="69"/>
+    <w:lsdException w:name="Dark List" w:uiPriority="70"/>
+    <w:lsdException w:name="Colorful Shading" w:uiPriority="71"/>
+    <w:lsdException w:name="Colorful List" w:uiPriority="72"/>
+    <w:lsdException w:name="Colorful Grid" w:uiPriority="73"/>
+    <w:lsdException w:name="Light Shading Accent 1" w:uiPriority="60"/>
+    <w:lsdException w:name="Light List Accent 1" w:uiPriority="61"/>
+    <w:lsdException w:name="Light Grid Accent 1" w:uiPriority="62"/>
+    <w:lsdException w:name="Medium Shading 1 Accent 1" w:uiPriority="63"/>
+    <w:lsdException w:name="Medium Shading 2 Accent 1" w:uiPriority="64"/>
+    <w:lsdException w:name="Medium List 1 Accent 1" w:uiPriority="65"/>
+    <w:lsdException w:name="Revision" w:semiHidden="1"/>
+    <w:lsdException w:name="Medium List 2 Accent 1" w:uiPriority="66"/>
+    <w:lsdException w:name="Medium Grid 1 Accent 1" w:uiPriority="67"/>
+    <w:lsdException w:name="Medium Grid 2 Accent 1" w:uiPriority="68"/>
+    <w:lsdException w:name="Medium Grid 3 Accent 1" w:uiPriority="69"/>
+    <w:lsdException w:name="Dark List Accent 1" w:uiPriority="70"/>
+    <w:lsdException w:name="Colorful Shading Accent 1" w:uiPriority="71"/>
+    <w:lsdException w:name="Colorful List Accent 1" w:uiPriority="72"/>
+    <w:lsdException w:name="Colorful Grid Accent 1" w:uiPriority="73"/>
+    <w:lsdException w:name="Light Shading Accent 2" w:uiPriority="60"/>
+    <w:lsdException w:name="Light List Accent 2" w:uiPriority="61"/>
+    <w:lsdException w:name="Light Grid Accent 2" w:uiPriority="62"/>
+    <w:lsdException w:name="Medium Shading 1 Accent 2" w:uiPriority="63"/>
+    <w:lsdException w:name="Medium Shading 2 Accent 2" w:uiPriority="64"/>
+    <w:lsdException w:name="Medium List 1 Accent 2" w:uiPriority="65"/>
+    <w:lsdException w:name="Medium List 2 Accent 2" w:uiPriority="66"/>
+    <w:lsdException w:name="Medium Grid 1 Accent 2" w:uiPriority="67"/>
+    <w:lsdException w:name="Medium Grid 2 Accent 2" w:uiPriority="68"/>
+    <w:lsdException w:name="Medium Grid 3 Accent 2" w:uiPriority="69"/>
+    <w:lsdException w:name="Dark List Accent 2" w:uiPriority="70"/>
+    <w:lsdException w:name="Colorful Shading Accent 2" w:uiPriority="71"/>
+    <w:lsdException w:name="Colorful List Accent 2" w:uiPriority="72"/>
+    <w:lsdException w:name="Colorful Grid Accent 2" w:uiPriority="73"/>
+    <w:lsdException w:name="Light Shading Accent 3" w:uiPriority="60"/>
+    <w:lsdException w:name="Light List Accent 3" w:uiPriority="61"/>
+    <w:lsdException w:name="Light Grid Accent 3" w:uiPriority="62"/>
+    <w:lsdException w:name="Medium Shading 1 Accent 3" w:uiPriority="63"/>
+    <w:lsdException w:name="Medium Shading 2 Accent 3" w:uiPriority="64"/>
+    <w:lsdException w:name="Medium List 1 Accent 3" w:uiPriority="65"/>
+    <w:lsdException w:name="Medium List 2 Accent 3" w:uiPriority="66"/>
+    <w:lsdException w:name="Medium Grid 1 Accent 3" w:uiPriority="67"/>
+    <w:lsdException w:name="Medium Grid 2 Accent 3" w:uiPriority="68"/>
+    <w:lsdException w:name="Medium Grid 3 Accent 3" w:uiPriority="69"/>
+    <w:lsdException w:name="Dark List Accent 3" w:uiPriority="70"/>
+    <w:lsdException w:name="Colorful Shading Accent 3" w:uiPriority="71"/>
+    <w:lsdException w:name="Colorful List Accent 3" w:uiPriority="72"/>
+    <w:lsdException w:name="Colorful Grid Accent 3" w:uiPriority="73"/>
+    <w:lsdException w:name="Light Shading Accent 4" w:uiPriority="60"/>
+    <w:lsdException w:name="Light List Accent 4" w:uiPriority="61"/>
+    <w:lsdException w:name="Light Grid Accent 4" w:uiPriority="62"/>
+    <w:lsdException w:name="Medium Shading 1 Accent 4" w:uiPriority="63"/>
+    <w:lsdException w:name="Medium Shading 2 Accent 4" w:uiPriority="64"/>
+    <w:lsdException w:name="Medium List 1 Accent 4" w:uiPriority="65"/>
+    <w:lsdException w:name="Medium List 2 Accent 4" w:uiPriority="66"/>
+    <w:lsdException w:name="Medium Grid 1 Accent 4" w:uiPriority="67"/>
+    <w:lsdException w:name="Medium Grid 2 Accent 4" w:uiPriority="68"/>
+    <w:lsdException w:name="Medium Grid 3 Accent 4" w:uiPriority="69"/>
+    <w:lsdException w:name="Dark List Accent 4" w:uiPriority="70"/>
+    <w:lsdException w:name="Colorful Shading Accent 4" w:uiPriority="71"/>
+    <w:lsdException w:name="Colorful List Accent 4" w:uiPriority="72"/>
+    <w:lsdException w:name="Colorful Grid Accent 4" w:uiPriority="73"/>
+    <w:lsdException w:name="Light Shading Accent 5" w:uiPriority="60"/>
+    <w:lsdException w:name="Light List Accent 5" w:uiPriority="61"/>
+    <w:lsdException w:name="Light Grid Accent 5" w:uiPriority="62"/>
+    <w:lsdException w:name="Medium Shading 1 Accent 5" w:uiPriority="63"/>
+    <w:lsdException w:name="Medium Shading 2 Accent 5" w:uiPriority="64"/>
+    <w:lsdException w:name="Medium List 1 Accent 5" w:uiPriority="65"/>
+    <w:lsdException w:name="Medium List 2 Accent 5" w:uiPriority="66"/>
+    <w:lsdException w:name="Medium Grid 1 Accent 5" w:uiPriority="67"/>
+    <w:lsdException w:name="Medium Grid 2 Accent 5" w:uiPriority="68"/>
+    <w:lsdException w:name="Medium Grid 3 Accent 5" w:uiPriority="69"/>
+    <w:lsdException w:name="Dark List Accent 5" w:uiPriority="70"/>
+    <w:lsdException w:name="Colorful Shading Accent 5" w:uiPriority="71"/>
+    <w:lsdException w:name="Colorful List Accent 5" w:uiPriority="72"/>
+    <w:lsdException w:name="Colorful Grid Accent 5" w:uiPriority="73"/>
+    <w:lsdException w:name="Light Shading Accent 6" w:uiPriority="60"/>
+    <w:lsdException w:name="Light List Accent 6" w:uiPriority="61"/>
+    <w:lsdException w:name="Light Grid Accent 6" w:uiPriority="62"/>
+    <w:lsdException w:name="Medium Shading 1 Accent 6" w:uiPriority="63"/>
+    <w:lsdException w:name="Medium Shading 2 Accent 6" w:uiPriority="64"/>
+    <w:lsdException w:name="Medium List 1 Accent 6" w:uiPriority="65"/>
+    <w:lsdException w:name="Medium List 2 Accent 6" w:uiPriority="66"/>
+    <w:lsdException w:name="Medium Grid 1 Accent 6" w:uiPriority="67"/>
+    <w:lsdException w:name="Medium Grid 2 Accent 6" w:uiPriority="68"/>
+    <w:lsdException w:name="Medium Grid 3 Accent 6" w:uiPriority="69"/>
+    <w:lsdException w:name="Dark List Accent 6" w:uiPriority="70"/>
+    <w:lsdException w:name="Colorful Shading Accent 6" w:uiPriority="71"/>
+    <w:lsdException w:name="Colorful List Accent 6" w:uiPriority="72"/>
+    <w:lsdException w:name="Colorful Grid Accent 6" w:uiPriority="73"/>
+    <w:lsdException w:name="Subtle Emphasis" w:uiPriority="19" w:qFormat="1"/>
+    <w:lsdException w:name="Intense Emphasis" w:uiPriority="21" w:qFormat="1"/>
+    <w:lsdException w:name="Subtle Reference" w:uiPriority="31" w:qFormat="1"/>
+    <w:lsdException w:name="Intense Reference" w:uiPriority="32" w:qFormat="1"/>
+    <w:lsdException w:name="Book Title" w:uiPriority="33" w:qFormat="1"/>
+    <w:lsdException w:name="Bibliography" w:semiHidden="1" w:uiPriority="37" w:unhideWhenUsed="1"/>
+    <w:lsdException w:name="TOC Heading" w:semiHidden="1" w:uiPriority="39" w:unhideWhenUsed="1" w:qFormat="1"/>
+    <w:lsdException w:name="Plain Table 1" w:uiPriority="41"/>
+    <w:lsdException w:name="Plain Table 2" w:uiPriority="42"/>
+    <w:lsdException w:name="Plain Table 3" w:uiPriority="43"/>
+    <w:lsdException w:name="Plain Table 4" w:uiPriority="44"/>
+    <w:lsdException w:name="Plain Table 5" w:uiPriority="45"/>
+    <w:lsdException w:name="Grid Table Light" w:uiPriority="40"/>
+    <w:lsdException w:name="Grid Table 1 Light" w:uiPriority="46"/>
+    <w:lsdException w:name="Grid Table 2" w:uiPriority="47"/>
+    <w:lsdException w:name="Grid Table 3" w:uiPriority="48"/>
+    <w:lsdException w:name="Grid Table 4" w:uiPriority="49"/>
+    <w:lsdException w:name="Grid Table 5 Dark" w:uiPriority="50"/>
+    <w:lsdException w:name="Grid Table 6 Colorful" w:uiPriority="51"/>
+    <w:lsdException w:name="Grid Table 7 Colorful" w:uiPriority="52"/>
+    <w:lsdException w:name="Grid Table 1 Light Accent 1" w:uiPriority="46"/>
+    <w:lsdException w:name="Grid Table 2 Accent 1" w:uiPriority="47"/>
+    <w:lsdException w:name="Grid Table 3 Accent 1" w:uiPriority="48"/>
+    <w:lsdException w:name="Grid Table 4 Accent 1" w:uiPriority="49"/>
+    <w:lsdException w:name="Grid Table 5 Dark Accent 1" w:uiPriority="50"/>
+    <w:lsdException w:name="Grid Table 6 Colorful Accent 1" w:uiPriority="51"/>
+    <w:lsdException w:name="Grid Table 7 Colorful Accent 1" w:uiPriority="52"/>
+    <w:lsdException w:name="Grid Table 1 Light Accent 2" w:uiPriority="46"/>
+    <w:lsdException w:name="Grid Table 2 Accent 2" w:uiPriority="47"/>
+    <w:lsdException w:name="Grid Table 3 Accent 2" w:uiPriority="48"/>
+    <w:lsdException w:name="Grid Table 4 Accent 2" w:uiPriority="49"/>
+    <w:lsdException w:name="Grid Table 5 Dark Accent 2" w:uiPriority="50"/>
+    <w:lsdException w:name="Grid Table 6 Colorful Accent 2" w:uiPriority="51"/>
+    <w:lsdException w:name="Grid Table 7 Colorful Accent 2" w:uiPriority="52"/>
+    <w:lsdException w:name="Grid Table 1 Light Accent 3" w:uiPriority="46"/>
+    <w:lsdException w:name="Grid Table 2 Accent 3" w:uiPriority="47"/>
+    <w:lsdException w:name="Grid Table 3 Accent 3" w:uiPriority="48"/>
+    <w:lsdException w:name="Grid Table 4 Accent 3" w:uiPriority="49"/>
+    <w:lsdException w:name="Grid Table 5 Dark Accent 3" w:uiPriority="50"/>
+    <w:lsdException w:name="Grid Table 6 Colorful Accent 3" w:uiPriority="51"/>
+    <w:lsdException w:name="Grid Table 7 Colorful Accent 3" w:uiPriority="52"/>
+    <w:lsdException w:name="Grid Table 1 Light Accent 4" w:uiPriority="46"/>
+    <w:lsdException w:name="Grid Table 2 Accent 4" w:uiPriority="47"/>
+    <w:lsdException w:name="Grid Table 3 Accent 4" w:uiPriority="48"/>
+    <w:lsdException w:name="Grid Table 4 Accent 4" w:uiPriority="49"/>
+    <w:lsdException w:name="Grid Table 5 Dark Accent 4" w:uiPriority="50"/>
+    <w:lsdException w:name="Grid Table 6 Colorful Accent 4" w:uiPriority="51"/>
+    <w:lsdException w:name="Grid Table 7 Colorful Accent 4" w:uiPriority="52"/>
+    <w:lsdException w:name="Grid Table 1 Light Accent 5" w:uiPriority="46"/>
+    <w:lsdException w:name="Grid Table 2 Accent 5" w:uiPriority="47"/>
+    <w:lsdException w:name="Grid Table 3 Accent 5" w:uiPriority="48"/>
+    <w:lsdException w:name="Grid Table 4 Accent 5" w:uiPriority="49"/>
+    <w:lsdException w:name="Grid Table 5 Dark Accent 5" w:uiPriority="50"/>
+    <w:lsdException w:name="Grid Table 6 Colorful Accent 5" w:uiPriority="51"/>
+    <w:lsdException w:name="Grid Table 7 Colorful Accent 5" w:uiPriority="52"/>
+    <w:lsdException w:name="Grid Table 1 Light Accent 6" w:uiPriority="46"/>
+    <w:lsdException w:name="Grid Table 2 Accent 6" w:uiPriority="47"/>
+    <w:lsdException w:name="Grid Table 3 Accent 6" w:uiPriority="48"/>
+    <w:lsdException w:name="Grid Table 4 Accent 6" w:uiPriority="49"/>
+    <w:lsdException w:name="Grid Table 5 Dark Accent 6" w:uiPriority="50"/>
+    <w:lsdException w:name="Grid Table 6 Colorful Accent 6" w:uiPriority="51"/>
+    <w:lsdException w:name="Grid Table 7 Colorful Accent 6" w:uiPriority="52"/>
+    <w:lsdException w:name="List Table 1 Light" w:uiPriority="46"/>
+    <w:lsdException w:name="List Table 2" w:uiPriority="47"/>
+    <w:lsdException w:name="List Table 3" w:uiPriority="48"/>
+    <w:lsdException w:name="List Table 4" w:uiPriority="49"/>
+    <w:lsdException w:name="List Table 5 Dark" w:uiPriority="50"/>
+    <w:lsdException w:name="List Table 6 Colorful" w:uiPriority="51"/>
+    <w:lsdException w:name="List Table 7 Colorful" w:uiPriority="52"/>
+    <w:lsdException w:name="List Table 1 Light Accent 1" w:uiPriority="46"/>
+    <w:lsdException w:name="List Table 2 Accent 1" w:uiPriority="47"/>
+    <w:lsdException w:name="List Table 3 Accent 1" w:uiPriority="48"/>
+    <w:lsdException w:name="List Table 4 Accent 1" w:uiPriority="49"/>
+    <w:lsdException w:name="List Table 5 Dark Accent 1" w:uiPriority="50"/>
+    <w:lsdException w:name="List Table 6 Colorful Accent 1" w:uiPriority="51"/>
+    <w:lsdException w:name="List Table 7 Colorful Accent 1" w:uiPriority="52"/>
+    <w:lsdException w:name="List Table 1 Light Accent 2" w:uiPriority="46"/>
+    <w:lsdException w:name="List Table 2 Accent 2" w:uiPriority="47"/>
+    <w:lsdException w:name="List Table 3 Accent 2" w:uiPriority="48"/>
+    <w:lsdException w:name="List Table 4 Accent 2" w:uiPriority="49"/>
+    <w:lsdException w:name="List Table 5 Dark Accent 2" w:uiPriority="50"/>
+    <w:lsdException w:name="List Table 6 Colorful Accent 2" w:uiPriority="51"/>
+    <w:lsdException w:name="List Table 7 Colorful Accent 2" w:uiPriority="52"/>
+    <w:lsdException w:name="List Table 1 Light Accent 3" w:uiPriority="46"/>
+    <w:lsdException w:name="List Table 2 Accent 3" w:uiPriority="47"/>
+    <w:lsdException w:name="List Table 3 Accent 3" w:uiPriority="48"/>
+    <w:lsdException w:name="List Table 4 Accent 3" w:uiPriority="49"/>
+    <w:lsdException w:name="List Table 5 Dark Accent 3" w:uiPriority="50"/>
+    <w:lsdException w:name="List Table 6 Colorful Accent 3" w:uiPriority="51"/>
+    <w:lsdException w:name="List Table 7 Colorful Accent 3" w:uiPriority="52"/>
+    <w:lsdException w:name="List Table 1 Light Accent 4" w:uiPriority="46"/>
+    <w:lsdException w:name="List Table 2 Accent 4" w:uiPriority="47"/>
+    <w:lsdException w:name="List Table 3 Accent 4" w:uiPriority="48"/>
+    <w:lsdException w:name="List Table 4 Accent 4" w:uiPriority="49"/>
+    <w:lsdException w:name="List Table 5 Dark Accent 4" w:uiPriority="50"/>
+    <w:lsdException w:name="List Table 6 Colorful Accent 4" w:uiPriority="51"/>
+    <w:lsdException w:name="List Table 7 Colorful Accent 4" w:uiPriority="52"/>
+    <w:lsdException w:name="List Table 1 Light Accent 5" w:uiPriority="46"/>
+    <w:lsdException w:name="List Table 2 Accent 5" w:uiPriority="47"/>
+    <w:lsdException w:name="List Table 3 Accent 5" w:uiPriority="48"/>
+    <w:lsdException w:name="List Table 4 Accent 5" w:uiPriority="49"/>
+    <w:lsdException w:name="List Table 5 Dark Accent 5" w:uiPriority="50"/>
+    <w:lsdException w:name="List Table 6 Colorful Accent 5" w:uiPriority="51"/>
+    <w:lsdException w:name="List Table 7 Colorful Accent 5" w:uiPriority="52"/>
+    <w:lsdException w:name="List Table 1 Light Accent 6" w:uiPriority="46"/>
+    <w:lsdException w:name="List Table 2 Accent 6" w:uiPriority="47"/>
+    <w:lsdException w:name="List Table 3 Accent 6" w:uiPriority="48"/>
+    <w:lsdException w:name="List Table 4 Accent 6" w:uiPriority="49"/>
+    <w:lsdException w:name="List Table 5 Dark Accent 6" w:uiPriority="50"/>
+    <w:lsdException w:name="List Table 6 Colorful Accent 6" w:uiPriority="51"/>
+    <w:lsdException w:name="List Table 7 Colorful Accent 6" w:uiPriority="52"/>
   </w:latentStyles>
-  <w:style w:type="paragraph" w:default="1" w:styleId="1">
+  <w:style w:type="paragraph" w:default="1" w:styleId="Normal">
     <w:name w:val="Normal"/>
     <w:qFormat/>
-    <w:uiPriority w:val="0"/>
     <w:pPr>
       <w:widowControl w:val="0"/>
       <w:jc w:val="both"/>
     </w:pPr>
     <w:rPr>
-      <w:rFonts w:asciiTheme="minorHAnsi" w:hAnsiTheme="minorHAnsi" w:eastAsiaTheme="minorEastAsia" w:cstheme="minorBidi"/>
       <w:kern w:val="2"/>
       <w:sz w:val="21"/>
       <w:szCs w:val="22"/>
-      <w:lang w:val="en-US" w:eastAsia="zh-CN" w:bidi="ar-SA"/>
     </w:rPr>
   </w:style>
-  <w:style w:type="paragraph" w:styleId="2">
+  <w:style w:type="paragraph" w:styleId="Heading1">
     <w:name w:val="heading 1"/>
-    <w:basedOn w:val="1"/>
-    <w:next w:val="1"/>
-    <w:link w:val="14"/>
+    <w:basedOn w:val="Normal"/>
+    <w:next w:val="Normal"/>
+    <w:link w:val="Heading1Char"/>
+    <w:uiPriority w:val="9"/>
     <w:qFormat/>
-    <w:uiPriority w:val="9"/>
     <w:pPr>
       <w:keepNext/>
       <w:keepLines/>
@@ -3022,14 +3884,14 @@
       <w:szCs w:val="44"/>
     </w:rPr>
   </w:style>
-  <w:style w:type="paragraph" w:styleId="3">
+  <w:style w:type="paragraph" w:styleId="Heading2">
     <w:name w:val="heading 2"/>
-    <w:basedOn w:val="1"/>
-    <w:next w:val="1"/>
-    <w:link w:val="15"/>
+    <w:basedOn w:val="Normal"/>
+    <w:next w:val="Normal"/>
+    <w:link w:val="Heading2Char"/>
+    <w:uiPriority w:val="9"/>
     <w:unhideWhenUsed/>
     <w:qFormat/>
-    <w:uiPriority w:val="9"/>
     <w:pPr>
       <w:keepNext/>
       <w:keepLines/>
@@ -3037,24 +3899,26 @@
       <w:outlineLvl w:val="1"/>
     </w:pPr>
     <w:rPr>
-      <w:rFonts w:asciiTheme="majorHAnsi" w:hAnsiTheme="majorHAnsi" w:eastAsiaTheme="majorEastAsia" w:cstheme="majorBidi"/>
+      <w:rFonts w:asciiTheme="majorHAnsi" w:eastAsiaTheme="majorEastAsia" w:hAnsiTheme="majorHAnsi" w:cstheme="majorBidi"/>
       <w:b/>
       <w:bCs/>
       <w:sz w:val="32"/>
       <w:szCs w:val="32"/>
     </w:rPr>
   </w:style>
-  <w:style w:type="character" w:default="1" w:styleId="8">
+  <w:style w:type="character" w:default="1" w:styleId="DefaultParagraphFont">
     <w:name w:val="Default Paragraph Font"/>
+    <w:uiPriority w:val="1"/>
+    <w:semiHidden/>
     <w:unhideWhenUsed/>
-    <w:uiPriority w:val="1"/>
   </w:style>
-  <w:style w:type="table" w:default="1" w:styleId="10">
+  <w:style w:type="table" w:default="1" w:styleId="TableNormal">
     <w:name w:val="Normal Table"/>
+    <w:uiPriority w:val="99"/>
+    <w:semiHidden/>
     <w:unhideWhenUsed/>
-    <w:uiPriority w:val="99"/>
     <w:tblPr>
-      <w:tblLayout w:type="fixed"/>
+      <w:tblInd w:w="0" w:type="dxa"/>
       <w:tblCellMar>
         <w:top w:w="0" w:type="dxa"/>
         <w:left w:w="108" w:type="dxa"/>
@@ -3063,48 +3927,54 @@
       </w:tblCellMar>
     </w:tblPr>
   </w:style>
-  <w:style w:type="paragraph" w:styleId="4">
+  <w:style w:type="numbering" w:default="1" w:styleId="NoList">
+    <w:name w:val="No List"/>
+    <w:uiPriority w:val="99"/>
+    <w:semiHidden/>
+    <w:unhideWhenUsed/>
+  </w:style>
+  <w:style w:type="paragraph" w:styleId="CommentSubject">
     <w:name w:val="annotation subject"/>
-    <w:basedOn w:val="5"/>
-    <w:next w:val="5"/>
-    <w:link w:val="12"/>
+    <w:basedOn w:val="CommentText"/>
+    <w:next w:val="CommentText"/>
+    <w:link w:val="CommentSubjectChar"/>
+    <w:uiPriority w:val="99"/>
     <w:unhideWhenUsed/>
     <w:qFormat/>
-    <w:uiPriority w:val="99"/>
     <w:rPr>
       <w:b/>
       <w:bCs/>
     </w:rPr>
   </w:style>
-  <w:style w:type="paragraph" w:styleId="5">
+  <w:style w:type="paragraph" w:styleId="CommentText">
     <w:name w:val="annotation text"/>
-    <w:basedOn w:val="1"/>
-    <w:link w:val="11"/>
+    <w:basedOn w:val="Normal"/>
+    <w:link w:val="CommentTextChar"/>
+    <w:uiPriority w:val="99"/>
     <w:unhideWhenUsed/>
-    <w:uiPriority w:val="99"/>
     <w:pPr>
       <w:jc w:val="left"/>
     </w:pPr>
   </w:style>
-  <w:style w:type="paragraph" w:styleId="6">
+  <w:style w:type="paragraph" w:styleId="BalloonText">
     <w:name w:val="Balloon Text"/>
-    <w:basedOn w:val="1"/>
-    <w:link w:val="13"/>
+    <w:basedOn w:val="Normal"/>
+    <w:link w:val="BalloonTextChar"/>
+    <w:uiPriority w:val="99"/>
     <w:unhideWhenUsed/>
     <w:qFormat/>
-    <w:uiPriority w:val="99"/>
     <w:rPr>
       <w:sz w:val="16"/>
       <w:szCs w:val="16"/>
     </w:rPr>
   </w:style>
-  <w:style w:type="paragraph" w:styleId="7">
+  <w:style w:type="paragraph" w:styleId="HTMLPreformatted">
     <w:name w:val="HTML Preformatted"/>
-    <w:basedOn w:val="1"/>
-    <w:link w:val="16"/>
+    <w:basedOn w:val="Normal"/>
+    <w:link w:val="HTMLPreformattedChar"/>
+    <w:uiPriority w:val="99"/>
     <w:unhideWhenUsed/>
     <w:qFormat/>
-    <w:uiPriority w:val="99"/>
     <w:pPr>
       <w:widowControl/>
       <w:tabs>
@@ -3128,56 +3998,56 @@
       <w:jc w:val="left"/>
     </w:pPr>
     <w:rPr>
-      <w:rFonts w:ascii="宋体" w:hAnsi="宋体" w:eastAsia="宋体" w:cs="宋体"/>
+      <w:rFonts w:ascii="宋体" w:eastAsia="宋体" w:hAnsi="宋体" w:cs="宋体"/>
       <w:kern w:val="0"/>
       <w:sz w:val="24"/>
       <w:szCs w:val="24"/>
     </w:rPr>
   </w:style>
-  <w:style w:type="character" w:styleId="9">
+  <w:style w:type="character" w:styleId="CommentReference">
     <w:name w:val="annotation reference"/>
-    <w:basedOn w:val="8"/>
+    <w:basedOn w:val="DefaultParagraphFont"/>
+    <w:uiPriority w:val="99"/>
     <w:unhideWhenUsed/>
-    <w:uiPriority w:val="99"/>
     <w:rPr>
       <w:sz w:val="21"/>
       <w:szCs w:val="21"/>
     </w:rPr>
   </w:style>
-  <w:style w:type="character" w:customStyle="1" w:styleId="11">
+  <w:style w:type="character" w:customStyle="1" w:styleId="CommentTextChar">
     <w:name w:val="Comment Text Char"/>
-    <w:basedOn w:val="8"/>
-    <w:link w:val="5"/>
+    <w:basedOn w:val="DefaultParagraphFont"/>
+    <w:link w:val="CommentText"/>
     <w:uiPriority w:val="99"/>
   </w:style>
-  <w:style w:type="character" w:customStyle="1" w:styleId="12">
+  <w:style w:type="character" w:customStyle="1" w:styleId="CommentSubjectChar">
     <w:name w:val="Comment Subject Char"/>
-    <w:basedOn w:val="11"/>
-    <w:link w:val="4"/>
+    <w:basedOn w:val="CommentTextChar"/>
+    <w:link w:val="CommentSubject"/>
+    <w:uiPriority w:val="99"/>
     <w:semiHidden/>
     <w:qFormat/>
-    <w:uiPriority w:val="99"/>
     <w:rPr>
       <w:b/>
       <w:bCs/>
     </w:rPr>
   </w:style>
-  <w:style w:type="character" w:customStyle="1" w:styleId="13">
+  <w:style w:type="character" w:customStyle="1" w:styleId="BalloonTextChar">
     <w:name w:val="Balloon Text Char"/>
-    <w:basedOn w:val="8"/>
-    <w:link w:val="6"/>
+    <w:basedOn w:val="DefaultParagraphFont"/>
+    <w:link w:val="BalloonText"/>
+    <w:uiPriority w:val="99"/>
     <w:semiHidden/>
     <w:qFormat/>
-    <w:uiPriority w:val="99"/>
     <w:rPr>
       <w:sz w:val="16"/>
       <w:szCs w:val="16"/>
     </w:rPr>
   </w:style>
-  <w:style w:type="character" w:customStyle="1" w:styleId="14">
+  <w:style w:type="character" w:customStyle="1" w:styleId="Heading1Char">
     <w:name w:val="Heading 1 Char"/>
-    <w:basedOn w:val="8"/>
-    <w:link w:val="2"/>
+    <w:basedOn w:val="DefaultParagraphFont"/>
+    <w:link w:val="Heading1"/>
     <w:uiPriority w:val="9"/>
     <w:rPr>
       <w:b/>
@@ -3187,13 +4057,13 @@
       <w:szCs w:val="44"/>
     </w:rPr>
   </w:style>
-  <w:style w:type="character" w:customStyle="1" w:styleId="15">
+  <w:style w:type="character" w:customStyle="1" w:styleId="Heading2Char">
     <w:name w:val="Heading 2 Char"/>
-    <w:basedOn w:val="8"/>
-    <w:link w:val="3"/>
+    <w:basedOn w:val="DefaultParagraphFont"/>
+    <w:link w:val="Heading2"/>
     <w:uiPriority w:val="9"/>
     <w:rPr>
-      <w:rFonts w:asciiTheme="majorHAnsi" w:hAnsiTheme="majorHAnsi" w:eastAsiaTheme="majorEastAsia" w:cstheme="majorBidi"/>
+      <w:rFonts w:asciiTheme="majorHAnsi" w:eastAsiaTheme="majorEastAsia" w:hAnsiTheme="majorHAnsi" w:cstheme="majorBidi"/>
       <w:b/>
       <w:bCs/>
       <w:kern w:val="2"/>
@@ -3201,14 +4071,14 @@
       <w:szCs w:val="32"/>
     </w:rPr>
   </w:style>
-  <w:style w:type="character" w:customStyle="1" w:styleId="16">
+  <w:style w:type="character" w:customStyle="1" w:styleId="HTMLPreformattedChar">
     <w:name w:val="HTML Preformatted Char"/>
-    <w:basedOn w:val="8"/>
-    <w:link w:val="7"/>
+    <w:basedOn w:val="DefaultParagraphFont"/>
+    <w:link w:val="HTMLPreformatted"/>
+    <w:uiPriority w:val="99"/>
     <w:semiHidden/>
-    <w:uiPriority w:val="99"/>
     <w:rPr>
-      <w:rFonts w:ascii="宋体" w:hAnsi="宋体" w:eastAsia="宋体" w:cs="宋体"/>
+      <w:rFonts w:ascii="宋体" w:eastAsia="宋体" w:hAnsi="宋体" w:cs="宋体"/>
       <w:sz w:val="24"/>
       <w:szCs w:val="24"/>
     </w:rPr>
@@ -3497,6 +4367,7 @@
     </a:fmtScheme>
   </a:themeElements>
   <a:objectDefaults/>
+  <a:extraClrSchemeLst/>
 </a:theme>
 </file>
 

</xml_diff>

<commit_message>
2017-08-23: 1. create impeach done  2. prepare test case for helper
</commit_message>
<xml_diff>
--- a/express/doc/DB/admin.docx
+++ b/express/doc/DB/admin.docx
@@ -195,7 +195,14 @@
         <w:rPr>
           <w:rFonts w:hint="eastAsia"/>
         </w:rPr>
-        <w:t>，分别是</w:t>
+        <w:t>，分</w:t>
+      </w:r>
+      <w:r>
+        <w:rPr>
+          <w:rFonts w:hint="eastAsia"/>
+        </w:rPr>
+        <w:lastRenderedPageBreak/>
+        <w:t>别是</w:t>
       </w:r>
       <w:r>
         <w:rPr>
@@ -614,6 +621,7 @@
         <w:rPr>
           <w:rFonts w:hint="eastAsia"/>
         </w:rPr>
+        <w:lastRenderedPageBreak/>
         <w:tab/>
         <w:t>cDate</w:t>
       </w:r>
@@ -1897,7 +1905,24 @@
           <w:sz w:val="24"/>
           <w:szCs w:val="24"/>
         </w:rPr>
-        <w:t>size:</w:t>
+        <w:t>size</w:t>
+      </w:r>
+      <w:r>
+        <w:rPr>
+          <w:sz w:val="24"/>
+          <w:szCs w:val="24"/>
+        </w:rPr>
+        <w:t>InKb</w:t>
+      </w:r>
+      <w:bookmarkStart w:id="0" w:name="_GoBack"/>
+      <w:bookmarkEnd w:id="0"/>
+      <w:r>
+        <w:rPr>
+          <w:rFonts w:hint="eastAsia"/>
+          <w:sz w:val="24"/>
+          <w:szCs w:val="24"/>
+        </w:rPr>
+        <w:t>:</w:t>
       </w:r>
       <w:r>
         <w:rPr>
@@ -2033,6 +2058,7 @@
           <w:sz w:val="24"/>
           <w:szCs w:val="24"/>
         </w:rPr>
+        <w:lastRenderedPageBreak/>
         <w:t>usedSize</w:t>
       </w:r>
       <w:r>
@@ -2460,59 +2486,59 @@
           <w:sz w:val="24"/>
           <w:szCs w:val="24"/>
         </w:rPr>
+        <w:t>}</w:t>
+      </w:r>
+    </w:p>
+    <w:p>
+      <w:pPr>
+        <w:rPr>
+          <w:sz w:val="24"/>
+          <w:szCs w:val="24"/>
+        </w:rPr>
+      </w:pPr>
+    </w:p>
+    <w:p>
+      <w:pPr>
+        <w:rPr>
+          <w:sz w:val="24"/>
+          <w:szCs w:val="24"/>
+        </w:rPr>
+      </w:pPr>
+    </w:p>
+    <w:p>
+      <w:pPr>
+        <w:rPr>
+          <w:sz w:val="24"/>
+          <w:szCs w:val="24"/>
+        </w:rPr>
+      </w:pPr>
+    </w:p>
+    <w:p>
+      <w:pPr>
+        <w:ind w:firstLine="420"/>
+      </w:pPr>
+      <w:r>
+        <w:rPr>
+          <w:rFonts w:hint="eastAsia"/>
+        </w:rPr>
+        <w:t>如果用户被系统管理员处理，记录在此</w:t>
+      </w:r>
+    </w:p>
+    <w:p>
+      <w:commentRangeStart w:id="1"/>
+      <w:r>
+        <w:rPr>
+          <w:rFonts w:hint="eastAsia"/>
+        </w:rPr>
         <w:lastRenderedPageBreak/>
-        <w:t>}</w:t>
-      </w:r>
-    </w:p>
-    <w:p>
-      <w:pPr>
-        <w:rPr>
-          <w:sz w:val="24"/>
-          <w:szCs w:val="24"/>
-        </w:rPr>
-      </w:pPr>
-    </w:p>
-    <w:p>
-      <w:pPr>
-        <w:rPr>
-          <w:sz w:val="24"/>
-          <w:szCs w:val="24"/>
-        </w:rPr>
-      </w:pPr>
-    </w:p>
-    <w:p>
-      <w:pPr>
-        <w:rPr>
-          <w:sz w:val="24"/>
-          <w:szCs w:val="24"/>
-        </w:rPr>
-      </w:pPr>
-    </w:p>
-    <w:p>
-      <w:pPr>
-        <w:ind w:firstLine="420"/>
-      </w:pPr>
-      <w:r>
-        <w:rPr>
-          <w:rFonts w:hint="eastAsia"/>
-        </w:rPr>
-        <w:t>如果用户被系统管理员处理，记录在此</w:t>
-      </w:r>
-    </w:p>
-    <w:p>
-      <w:commentRangeStart w:id="0"/>
-      <w:r>
-        <w:rPr>
-          <w:rFonts w:hint="eastAsia"/>
-        </w:rPr>
         <w:t>member</w:t>
       </w:r>
-      <w:commentRangeEnd w:id="0"/>
+      <w:commentRangeEnd w:id="1"/>
       <w:r>
         <w:rPr>
           <w:rStyle w:val="CommentReference"/>
         </w:rPr>
-        <w:commentReference w:id="0"/>
+        <w:commentReference w:id="1"/>
       </w:r>
       <w:r>
         <w:rPr>
@@ -2932,6 +2958,7 @@
     </w:p>
     <w:p>
       <w:r>
+        <w:lastRenderedPageBreak/>
         <w:t>S</w:t>
       </w:r>
       <w:r>
@@ -3172,9 +3199,6 @@
     <w:p>
       <w:pPr>
         <w:ind w:leftChars="100" w:left="210"/>
-        <w:rPr>
-          <w:rFonts w:hint="eastAsia"/>
-        </w:rPr>
       </w:pPr>
       <w:r>
         <w:tab/>
@@ -3201,8 +3225,6 @@
         <w:tab/>
         <w:t xml:space="preserve">  (default|advanced)</w:t>
       </w:r>
-      <w:bookmarkStart w:id="1" w:name="_GoBack"/>
-      <w:bookmarkEnd w:id="1"/>
     </w:p>
     <w:p>
       <w:pPr>
@@ -3239,6 +3261,7 @@
         <w:ind w:firstLine="420"/>
       </w:pPr>
       <w:r>
+        <w:lastRenderedPageBreak/>
         <w:t>totalFileS</w:t>
       </w:r>
       <w:r>
@@ -3431,7 +3454,7 @@
 
 <file path=word/comments.xml><?xml version="1.0" encoding="utf-8"?>
 <w:comments xmlns:wpc="http://schemas.microsoft.com/office/word/2010/wordprocessingCanvas" xmlns:cx="http://schemas.microsoft.com/office/drawing/2014/chartex" xmlns:cx1="http://schemas.microsoft.com/office/drawing/2015/9/8/chartex" xmlns:mc="http://schemas.openxmlformats.org/markup-compatibility/2006" xmlns:o="urn:schemas-microsoft-com:office:office" xmlns:r="http://schemas.openxmlformats.org/officeDocument/2006/relationships" xmlns:m="http://schemas.openxmlformats.org/officeDocument/2006/math" xmlns:v="urn:schemas-microsoft-com:vml" xmlns:wp14="http://schemas.microsoft.com/office/word/2010/wordprocessingDrawing" xmlns:wp="http://schemas.openxmlformats.org/drawingml/2006/wordprocessingDrawing" xmlns:w10="urn:schemas-microsoft-com:office:word" xmlns:w="http://schemas.openxmlformats.org/wordprocessingml/2006/main" xmlns:w14="http://schemas.microsoft.com/office/word/2010/wordml" xmlns:w15="http://schemas.microsoft.com/office/word/2012/wordml" xmlns:w16se="http://schemas.microsoft.com/office/word/2015/wordml/symex" xmlns:wpg="http://schemas.microsoft.com/office/word/2010/wordprocessingGroup" xmlns:wpi="http://schemas.microsoft.com/office/word/2010/wordprocessingInk" xmlns:wne="http://schemas.microsoft.com/office/word/2006/wordml" xmlns:wps="http://schemas.microsoft.com/office/word/2010/wordprocessingShape" mc:Ignorable="w14 w15 w16se wp14">
-  <w:comment w:id="0" w:author="ZHANG Wei AG" w:date="2017-06-19T10:54:00Z" w:initials="ZWA">
+  <w:comment w:id="1" w:author="ZHANG Wei AG" w:date="2017-06-19T10:54:00Z" w:initials="ZWA">
     <w:p>
       <w:pPr>
         <w:pStyle w:val="CommentText"/>

</xml_diff>